<commit_message>
CRS just clearing the spaces
</commit_message>
<xml_diff>
--- a/SWE/Input documents/CRS/PO1_CRS_DGC.docx
+++ b/SWE/Input documents/CRS/PO1_CRS_DGC.docx
@@ -1,6 +1,6 @@
 
 <file path=word/document.xml><?xml version="1.0" encoding="utf-8"?>
-<w:document xmlns:wpc="http://schemas.microsoft.com/office/word/2010/wordprocessingCanvas" xmlns:cx="http://schemas.microsoft.com/office/drawing/2014/chartex" xmlns:cx1="http://schemas.microsoft.com/office/drawing/2015/9/8/chartex" xmlns:cx2="http://schemas.microsoft.com/office/drawing/2015/10/21/chartex" xmlns:cx3="http://schemas.microsoft.com/office/drawing/2016/5/9/chartex" xmlns:cx4="http://schemas.microsoft.com/office/drawing/2016/5/10/chartex" xmlns:cx5="http://schemas.microsoft.com/office/drawing/2016/5/11/chartex" xmlns:cx6="http://schemas.microsoft.com/office/drawing/2016/5/12/chartex" xmlns:cx7="http://schemas.microsoft.com/office/drawing/2016/5/13/chartex" xmlns:cx8="http://schemas.microsoft.com/office/drawing/2016/5/14/chartex" xmlns:mc="http://schemas.openxmlformats.org/markup-compatibility/2006" xmlns:aink="http://schemas.microsoft.com/office/drawing/2016/ink" xmlns:am3d="http://schemas.microsoft.com/office/drawing/2017/model3d" xmlns:o="urn:schemas-microsoft-com:office:office" xmlns:r="http://schemas.openxmlformats.org/officeDocument/2006/relationships" xmlns:m="http://schemas.openxmlformats.org/officeDocument/2006/math" xmlns:v="urn:schemas-microsoft-com:vml" xmlns:wp14="http://schemas.microsoft.com/office/word/2010/wordprocessingDrawing" xmlns:wp="http://schemas.openxmlformats.org/drawingml/2006/wordprocessingDrawing" xmlns:w10="urn:schemas-microsoft-com:office:word" xmlns:w="http://schemas.openxmlformats.org/wordprocessingml/2006/main" xmlns:w14="http://schemas.microsoft.com/office/word/2010/wordml" xmlns:w15="http://schemas.microsoft.com/office/word/2012/wordml" xmlns:w16cid="http://schemas.microsoft.com/office/word/2016/wordml/cid" xmlns:w16se="http://schemas.microsoft.com/office/word/2015/wordml/symex" xmlns:wpg="http://schemas.microsoft.com/office/word/2010/wordprocessingGroup" xmlns:wpi="http://schemas.microsoft.com/office/word/2010/wordprocessingInk" xmlns:wne="http://schemas.microsoft.com/office/word/2006/wordml" xmlns:wps="http://schemas.microsoft.com/office/word/2010/wordprocessingShape" mc:Ignorable="w14 w15 w16se w16cid wp14">
+<w:document xmlns:wpc="http://schemas.microsoft.com/office/word/2010/wordprocessingCanvas" xmlns:mc="http://schemas.openxmlformats.org/markup-compatibility/2006" xmlns:o="urn:schemas-microsoft-com:office:office" xmlns:r="http://schemas.openxmlformats.org/officeDocument/2006/relationships" xmlns:m="http://schemas.openxmlformats.org/officeDocument/2006/math" xmlns:v="urn:schemas-microsoft-com:vml" xmlns:wp14="http://schemas.microsoft.com/office/word/2010/wordprocessingDrawing" xmlns:wp="http://schemas.openxmlformats.org/drawingml/2006/wordprocessingDrawing" xmlns:w10="urn:schemas-microsoft-com:office:word" xmlns:w="http://schemas.openxmlformats.org/wordprocessingml/2006/main" xmlns:w14="http://schemas.microsoft.com/office/word/2010/wordml" xmlns:w15="http://schemas.microsoft.com/office/word/2012/wordml" xmlns:wpg="http://schemas.microsoft.com/office/word/2010/wordprocessingGroup" xmlns:wpi="http://schemas.microsoft.com/office/word/2010/wordprocessingInk" xmlns:wne="http://schemas.microsoft.com/office/word/2006/wordml" xmlns:wps="http://schemas.microsoft.com/office/word/2010/wordprocessingShape" mc:Ignorable="w14 w15 wp14">
   <w:body>
     <w:sdt>
       <w:sdtPr>
@@ -162,14 +162,6 @@
                       </w:rPr>
                       <w:t>_CRS</w:t>
                     </w:r>
-                    <w:r>
-                      <w:rPr>
-                        <w:color w:val="2E74B5" w:themeColor="accent1" w:themeShade="BF"/>
-                        <w:sz w:val="40"/>
-                        <w:szCs w:val="40"/>
-                      </w:rPr>
-                      <w:t>_V1.3</w:t>
-                    </w:r>
                   </w:p>
                 </w:tc>
               </w:sdtContent>
@@ -387,23 +379,7 @@
           <w:sz w:val="32"/>
           <w:szCs w:val="32"/>
         </w:rPr>
-        <w:t>…</w:t>
-      </w:r>
-      <w:proofErr w:type="gramStart"/>
-      <w:r>
-        <w:rPr>
-          <w:sz w:val="32"/>
-          <w:szCs w:val="32"/>
-        </w:rPr>
-        <w:t>…..</w:t>
-      </w:r>
-      <w:proofErr w:type="gramEnd"/>
-      <w:r>
-        <w:rPr>
-          <w:sz w:val="32"/>
-          <w:szCs w:val="32"/>
-        </w:rPr>
-        <w:t xml:space="preserve"> </w:t>
+        <w:t xml:space="preserve">…….. </w:t>
       </w:r>
       <w:r>
         <w:rPr>
@@ -898,8 +874,6 @@
               </w:rPr>
               <w:t>20</w:t>
             </w:r>
-            <w:bookmarkStart w:id="5" w:name="_GoBack"/>
-            <w:bookmarkEnd w:id="5"/>
             <w:r>
               <w:rPr>
                 <w:sz w:val="32"/>
@@ -1118,8 +1092,8 @@
         <w:lastRenderedPageBreak/>
         <w:t>Document Hist</w:t>
       </w:r>
-      <w:bookmarkStart w:id="6" w:name="Document_History"/>
-      <w:bookmarkEnd w:id="6"/>
+      <w:bookmarkStart w:id="5" w:name="Document_History"/>
+      <w:bookmarkEnd w:id="5"/>
       <w:r>
         <w:rPr>
           <w:sz w:val="36"/>
@@ -2442,9 +2416,6 @@
                 <w:numId w:val="10"/>
               </w:numPr>
               <w:rPr>
-                <w:rStyle w:val="fontstyle01"/>
-                <w:rFonts w:asciiTheme="minorHAnsi" w:hAnsiTheme="minorHAnsi"/>
-                <w:color w:val="auto"/>
                 <w:sz w:val="24"/>
                 <w:szCs w:val="24"/>
               </w:rPr>
@@ -2494,33 +2465,6 @@
               </w:rPr>
               <w:t>0</w:t>
             </w:r>
-          </w:p>
-          <w:p>
-            <w:pPr>
-              <w:pStyle w:val="ListParagraph"/>
-              <w:rPr>
-                <w:sz w:val="24"/>
-                <w:szCs w:val="24"/>
-              </w:rPr>
-            </w:pPr>
-          </w:p>
-          <w:p>
-            <w:pPr>
-              <w:ind w:left="360"/>
-              <w:rPr>
-                <w:sz w:val="32"/>
-                <w:szCs w:val="32"/>
-              </w:rPr>
-            </w:pPr>
-          </w:p>
-          <w:p>
-            <w:pPr>
-              <w:pStyle w:val="ListParagraph"/>
-              <w:rPr>
-                <w:sz w:val="32"/>
-                <w:szCs w:val="32"/>
-              </w:rPr>
-            </w:pPr>
           </w:p>
         </w:tc>
       </w:tr>
@@ -2645,14 +2589,7 @@
                 <w:sz w:val="24"/>
                 <w:szCs w:val="24"/>
               </w:rPr>
-              <w:t>RS_overall_00</w:t>
-            </w:r>
-            <w:r>
-              <w:rPr>
-                <w:sz w:val="24"/>
-                <w:szCs w:val="24"/>
-              </w:rPr>
-              <w:t>3</w:t>
+              <w:t>RS_overall_003</w:t>
             </w:r>
             <w:r>
               <w:rPr>
@@ -2686,14 +2623,7 @@
                 <w:sz w:val="24"/>
                 <w:szCs w:val="24"/>
               </w:rPr>
-              <w:t>RS_overall_00</w:t>
-            </w:r>
-            <w:r>
-              <w:rPr>
-                <w:sz w:val="24"/>
-                <w:szCs w:val="24"/>
-              </w:rPr>
-              <w:t>4</w:t>
+              <w:t>RS_overall_004</w:t>
             </w:r>
             <w:r>
               <w:rPr>
@@ -2727,14 +2657,7 @@
                 <w:sz w:val="24"/>
                 <w:szCs w:val="24"/>
               </w:rPr>
-              <w:t>RS_overall_00</w:t>
-            </w:r>
-            <w:r>
-              <w:rPr>
-                <w:sz w:val="24"/>
-                <w:szCs w:val="24"/>
-              </w:rPr>
-              <w:t>9</w:t>
+              <w:t>RS_overall_009</w:t>
             </w:r>
             <w:r>
               <w:rPr>
@@ -2768,14 +2691,7 @@
                 <w:sz w:val="24"/>
                 <w:szCs w:val="24"/>
               </w:rPr>
-              <w:t>RS_overall_0</w:t>
-            </w:r>
-            <w:r>
-              <w:rPr>
-                <w:sz w:val="24"/>
-                <w:szCs w:val="24"/>
-              </w:rPr>
-              <w:t>10</w:t>
+              <w:t>RS_overall_010</w:t>
             </w:r>
             <w:r>
               <w:rPr>
@@ -2809,14 +2725,7 @@
                 <w:sz w:val="24"/>
                 <w:szCs w:val="24"/>
               </w:rPr>
-              <w:t>RS_overall_0</w:t>
-            </w:r>
-            <w:r>
-              <w:rPr>
-                <w:sz w:val="24"/>
-                <w:szCs w:val="24"/>
-              </w:rPr>
-              <w:t>11</w:t>
+              <w:t>RS_overall_011</w:t>
             </w:r>
             <w:r>
               <w:rPr>
@@ -2850,21 +2759,7 @@
                 <w:sz w:val="24"/>
                 <w:szCs w:val="24"/>
               </w:rPr>
-              <w:t>RS_overall_0</w:t>
-            </w:r>
-            <w:r>
-              <w:rPr>
-                <w:sz w:val="24"/>
-                <w:szCs w:val="24"/>
-              </w:rPr>
-              <w:t>1</w:t>
-            </w:r>
-            <w:r>
-              <w:rPr>
-                <w:sz w:val="24"/>
-                <w:szCs w:val="24"/>
-              </w:rPr>
-              <w:t>3</w:t>
+              <w:t>RS_overall_013</w:t>
             </w:r>
             <w:r>
               <w:rPr>
@@ -2914,8 +2809,8 @@
         </w:rPr>
         <w:t>Reference Do</w:t>
       </w:r>
-      <w:bookmarkStart w:id="7" w:name="Reference_Documents"/>
-      <w:bookmarkEnd w:id="7"/>
+      <w:bookmarkStart w:id="6" w:name="Reference_Documents"/>
+      <w:bookmarkEnd w:id="6"/>
       <w:r>
         <w:rPr>
           <w:sz w:val="36"/>
@@ -3131,54 +3026,7 @@
     <w:p/>
     <w:p/>
     <w:p/>
-    <w:p>
-      <w:pPr>
-        <w:pStyle w:val="ListParagraph"/>
-        <w:ind w:left="1080"/>
-      </w:pPr>
-    </w:p>
-    <w:p>
-      <w:pPr>
-        <w:pStyle w:val="ListParagraph"/>
-        <w:ind w:left="1080"/>
-      </w:pPr>
-    </w:p>
-    <w:p>
-      <w:pPr>
-        <w:pStyle w:val="ListParagraph"/>
-        <w:ind w:left="1080"/>
-      </w:pPr>
-    </w:p>
-    <w:p>
-      <w:pPr>
-        <w:pStyle w:val="ListParagraph"/>
-        <w:ind w:left="1080"/>
-      </w:pPr>
-    </w:p>
-    <w:p>
-      <w:pPr>
-        <w:pStyle w:val="ListParagraph"/>
-        <w:ind w:left="1080"/>
-      </w:pPr>
-    </w:p>
-    <w:p>
-      <w:pPr>
-        <w:pStyle w:val="ListParagraph"/>
-        <w:ind w:left="1080"/>
-      </w:pPr>
-    </w:p>
-    <w:p>
-      <w:pPr>
-        <w:pStyle w:val="ListParagraph"/>
-        <w:ind w:left="1080"/>
-      </w:pPr>
-    </w:p>
-    <w:p>
-      <w:pPr>
-        <w:pStyle w:val="ListParagraph"/>
-        <w:ind w:left="1080"/>
-      </w:pPr>
-    </w:p>
+    <w:p/>
     <w:p>
       <w:pPr>
         <w:pStyle w:val="Heading1"/>
@@ -3196,10 +3044,11 @@
           <w:sz w:val="36"/>
           <w:szCs w:val="36"/>
         </w:rPr>
+        <w:lastRenderedPageBreak/>
         <w:t>Project Descri</w:t>
       </w:r>
-      <w:bookmarkStart w:id="8" w:name="Project_Description"/>
-      <w:bookmarkEnd w:id="8"/>
+      <w:bookmarkStart w:id="7" w:name="Project_Description"/>
+      <w:bookmarkEnd w:id="7"/>
       <w:r>
         <w:rPr>
           <w:sz w:val="36"/>
@@ -3288,8 +3137,8 @@
         </w:rPr>
         <w:t>Contex</w:t>
       </w:r>
-      <w:bookmarkStart w:id="9" w:name="System_Context_Diagram"/>
-      <w:bookmarkEnd w:id="9"/>
+      <w:bookmarkStart w:id="8" w:name="System_Context_Diagram"/>
+      <w:bookmarkEnd w:id="8"/>
       <w:r>
         <w:rPr>
           <w:sz w:val="36"/>
@@ -3332,7 +3181,6 @@
         <w:rPr>
           <w:noProof/>
         </w:rPr>
-        <w:lastRenderedPageBreak/>
         <w:drawing>
           <wp:inline distT="0" distB="0" distL="0" distR="0" wp14:anchorId="0407A3FA" wp14:editId="342A550C">
             <wp:extent cx="5629275" cy="3629025"/>
@@ -3416,10 +3264,11 @@
           <w:sz w:val="36"/>
           <w:szCs w:val="36"/>
         </w:rPr>
+        <w:lastRenderedPageBreak/>
         <w:t>System Req</w:t>
       </w:r>
-      <w:bookmarkStart w:id="10" w:name="System_Requirements"/>
-      <w:bookmarkEnd w:id="10"/>
+      <w:bookmarkStart w:id="9" w:name="System_Requirements"/>
+      <w:bookmarkEnd w:id="9"/>
       <w:r>
         <w:rPr>
           <w:rFonts w:asciiTheme="majorHAnsi" w:eastAsiaTheme="majorEastAsia" w:hAnsiTheme="majorHAnsi" w:cstheme="majorBidi"/>
@@ -3431,24 +3280,6 @@
         </w:rPr>
         <w:t>uirements</w:t>
       </w:r>
-    </w:p>
-    <w:p>
-      <w:pPr>
-        <w:pStyle w:val="ListParagraph"/>
-        <w:ind w:left="1080"/>
-      </w:pPr>
-    </w:p>
-    <w:p>
-      <w:pPr>
-        <w:pStyle w:val="ListParagraph"/>
-        <w:ind w:left="1080"/>
-      </w:pPr>
-    </w:p>
-    <w:p>
-      <w:pPr>
-        <w:pStyle w:val="ListParagraph"/>
-        <w:ind w:left="1080"/>
-      </w:pPr>
     </w:p>
     <w:p>
       <w:pPr>
@@ -3838,7 +3669,6 @@
                 <w:sz w:val="28"/>
                 <w:szCs w:val="28"/>
               </w:rPr>
-              <w:lastRenderedPageBreak/>
               <w:t>Req_ID:</w:t>
             </w:r>
           </w:p>
@@ -4350,14 +4180,7 @@
                 <w:sz w:val="24"/>
                 <w:szCs w:val="24"/>
               </w:rPr>
-              <w:t>“button pressed”</w:t>
-            </w:r>
-            <w:r>
-              <w:rPr>
-                <w:sz w:val="24"/>
-                <w:szCs w:val="24"/>
-              </w:rPr>
-              <w:t>, 10 from the numbers 4 from the operations, clear signal and the equal signal.</w:t>
+              <w:t>“button pressed”, 10 from the numbers 4 from the operations, clear signal and the equal signal.</w:t>
             </w:r>
           </w:p>
         </w:tc>
@@ -4454,6 +4277,20 @@
       <w:r>
         <w:tab/>
       </w:r>
+    </w:p>
+    <w:p>
+      <w:pPr>
+        <w:tabs>
+          <w:tab w:val="left" w:pos="3883"/>
+        </w:tabs>
+      </w:pPr>
+    </w:p>
+    <w:p>
+      <w:pPr>
+        <w:tabs>
+          <w:tab w:val="left" w:pos="3883"/>
+        </w:tabs>
+      </w:pPr>
     </w:p>
     <w:p>
       <w:pPr>
@@ -4497,6 +4334,7 @@
                 <w:sz w:val="28"/>
                 <w:szCs w:val="28"/>
               </w:rPr>
+              <w:lastRenderedPageBreak/>
               <w:t>Req_ID:</w:t>
             </w:r>
           </w:p>
@@ -5377,13 +5215,6 @@
         </w:tabs>
       </w:pPr>
     </w:p>
-    <w:p>
-      <w:pPr>
-        <w:tabs>
-          <w:tab w:val="left" w:pos="3883"/>
-        </w:tabs>
-      </w:pPr>
-    </w:p>
     <w:tbl>
       <w:tblPr>
         <w:tblStyle w:val="TableGrid"/>
@@ -5414,18 +5245,29 @@
                 <w:szCs w:val="28"/>
               </w:rPr>
             </w:pPr>
+            <w:proofErr w:type="spellStart"/>
             <w:r>
               <w:rPr>
                 <w:sz w:val="28"/>
                 <w:szCs w:val="28"/>
               </w:rPr>
-              <w:t>Req_ID:</w:t>
-            </w:r>
-          </w:p>
-        </w:tc>
-        <w:tc>
-          <w:tcPr>
-            <w:tcW w:w="3780" w:type="dxa"/>
+              <w:lastRenderedPageBreak/>
+              <w:t>Req_ID</w:t>
+            </w:r>
+            <w:proofErr w:type="spellEnd"/>
+            <w:r>
+              <w:rPr>
+                <w:sz w:val="28"/>
+                <w:szCs w:val="28"/>
+              </w:rPr>
+              <w:t>:</w:t>
+            </w:r>
+          </w:p>
+        </w:tc>
+        <w:tc>
+          <w:tcPr>
+            <w:tcW w:w="8820" w:type="dxa"/>
+            <w:gridSpan w:val="3"/>
             <w:tcBorders>
               <w:bottom w:val="single" w:sz="4" w:space="0" w:color="auto"/>
             </w:tcBorders>
@@ -5455,16 +5297,7 @@
                 <w:sz w:val="24"/>
                 <w:szCs w:val="24"/>
               </w:rPr>
-              <w:t>RS_overall_00</w:t>
-            </w:r>
-            <w:r>
-              <w:rPr>
-                <w:rStyle w:val="fontstyle01"/>
-                <w:rFonts w:ascii="Calibri" w:hAnsi="Calibri" w:cs="Calibri"/>
-                <w:sz w:val="24"/>
-                <w:szCs w:val="24"/>
-              </w:rPr>
-              <w:t>6</w:t>
+              <w:t>RS_overall_006</w:t>
             </w:r>
             <w:r>
               <w:rPr>
@@ -5484,50 +5317,6 @@
               </w:rPr>
               <w:t>V1.0</w:t>
             </w:r>
-          </w:p>
-        </w:tc>
-        <w:tc>
-          <w:tcPr>
-            <w:tcW w:w="1170" w:type="dxa"/>
-            <w:tcBorders>
-              <w:bottom w:val="single" w:sz="4" w:space="0" w:color="auto"/>
-            </w:tcBorders>
-          </w:tcPr>
-          <w:p>
-            <w:pPr>
-              <w:tabs>
-                <w:tab w:val="left" w:pos="3883"/>
-              </w:tabs>
-              <w:rPr>
-                <w:rStyle w:val="fontstyle01"/>
-                <w:rFonts w:ascii="Calibri" w:hAnsi="Calibri" w:cs="Calibri"/>
-              </w:rPr>
-            </w:pPr>
-            <w:r>
-              <w:rPr>
-                <w:rStyle w:val="fontstyle01"/>
-                <w:rFonts w:ascii="Calibri" w:hAnsi="Calibri" w:cs="Calibri"/>
-              </w:rPr>
-              <w:t>Covers:</w:t>
-            </w:r>
-          </w:p>
-        </w:tc>
-        <w:tc>
-          <w:tcPr>
-            <w:tcW w:w="3870" w:type="dxa"/>
-            <w:tcBorders>
-              <w:bottom w:val="single" w:sz="4" w:space="0" w:color="auto"/>
-            </w:tcBorders>
-          </w:tcPr>
-          <w:p>
-            <w:pPr>
-              <w:spacing w:after="0" w:line="240" w:lineRule="auto"/>
-              <w:rPr>
-                <w:rFonts w:ascii="Calibri" w:eastAsia="Times New Roman" w:hAnsi="Calibri" w:cs="Calibri"/>
-                <w:sz w:val="24"/>
-                <w:szCs w:val="24"/>
-              </w:rPr>
-            </w:pPr>
           </w:p>
         </w:tc>
       </w:tr>
@@ -6215,6 +6004,7 @@
                 <w:sz w:val="28"/>
                 <w:szCs w:val="28"/>
               </w:rPr>
+              <w:lastRenderedPageBreak/>
               <w:t>Req_ID</w:t>
             </w:r>
             <w:proofErr w:type="spellEnd"/>
@@ -6432,6 +6222,13 @@
         </w:tc>
       </w:tr>
     </w:tbl>
+    <w:p>
+      <w:pPr>
+        <w:tabs>
+          <w:tab w:val="left" w:pos="3883"/>
+        </w:tabs>
+      </w:pPr>
+    </w:p>
     <w:p>
       <w:pPr>
         <w:tabs>
@@ -6581,7 +6378,6 @@
                 <w:sz w:val="28"/>
                 <w:szCs w:val="28"/>
               </w:rPr>
-              <w:lastRenderedPageBreak/>
               <w:t>Description:</w:t>
             </w:r>
           </w:p>
@@ -7036,17 +6832,7 @@
                 <w:sz w:val="24"/>
                 <w:szCs w:val="24"/>
               </w:rPr>
-              <w:t xml:space="preserve">signal is </w:t>
-            </w:r>
-            <w:proofErr w:type="gramStart"/>
-            <w:r>
-              <w:rPr>
-                <w:rStyle w:val="fontstyle01"/>
-                <w:rFonts w:ascii="Calibri" w:hAnsi="Calibri" w:cs="Calibri"/>
-                <w:sz w:val="24"/>
-                <w:szCs w:val="24"/>
-              </w:rPr>
-              <w:t xml:space="preserve">received </w:t>
+              <w:t xml:space="preserve">signal is received </w:t>
             </w:r>
             <w:r>
               <w:rPr>
@@ -7064,17 +6850,7 @@
                 <w:sz w:val="24"/>
                 <w:szCs w:val="24"/>
               </w:rPr>
-              <w:t>immediately</w:t>
-            </w:r>
-            <w:proofErr w:type="gramEnd"/>
-            <w:r>
-              <w:rPr>
-                <w:rStyle w:val="fontstyle01"/>
-                <w:rFonts w:ascii="Calibri" w:hAnsi="Calibri" w:cs="Calibri"/>
-                <w:sz w:val="24"/>
-                <w:szCs w:val="24"/>
-              </w:rPr>
-              <w:t xml:space="preserve"> after any operation, without a second operand, it should be ignored (not displayed)</w:t>
+              <w:t>immediately after any operation, without a second operand, it should be ignored (not displayed)</w:t>
             </w:r>
           </w:p>
           <w:p>
@@ -7460,13 +7236,20 @@
               </w:rPr>
               <w:t xml:space="preserve">button </w:t>
             </w:r>
+            <w:r>
+              <w:rPr>
+                <w:sz w:val="24"/>
+                <w:szCs w:val="24"/>
+              </w:rPr>
+              <w:t>pressed</w:t>
+            </w:r>
             <w:proofErr w:type="gramStart"/>
             <w:r>
               <w:rPr>
                 <w:sz w:val="24"/>
                 <w:szCs w:val="24"/>
               </w:rPr>
-              <w:t>pressed“ signal</w:t>
+              <w:t>“ signal</w:t>
             </w:r>
             <w:proofErr w:type="gramEnd"/>
             <w:r>
@@ -7640,7 +7423,6 @@
                 <w:sz w:val="28"/>
                 <w:szCs w:val="28"/>
               </w:rPr>
-              <w:lastRenderedPageBreak/>
               <w:t>Req_ID</w:t>
             </w:r>
             <w:proofErr w:type="spellEnd"/>
@@ -7860,20 +7642,13 @@
                 <w:szCs w:val="24"/>
               </w:rPr>
             </w:pPr>
-            <w:r>
-              <w:rPr>
-                <w:sz w:val="24"/>
-                <w:szCs w:val="24"/>
-              </w:rPr>
-              <w:t>when the switch is closed the calculator (</w:t>
-            </w:r>
             <w:proofErr w:type="gramStart"/>
             <w:r>
               <w:rPr>
                 <w:sz w:val="24"/>
                 <w:szCs w:val="24"/>
               </w:rPr>
-              <w:t>MCU,LCD</w:t>
+              <w:t>when</w:t>
             </w:r>
             <w:proofErr w:type="gramEnd"/>
             <w:r>
@@ -7881,7 +7656,7 @@
                 <w:sz w:val="24"/>
                 <w:szCs w:val="24"/>
               </w:rPr>
-              <w:t>) have input voltage (</w:t>
+              <w:t xml:space="preserve"> the switch is closed the calculator (MCU,LCD) have input voltage (</w:t>
             </w:r>
             <w:proofErr w:type="spellStart"/>
             <w:r>
@@ -7919,12 +7694,21 @@
                 <w:szCs w:val="24"/>
               </w:rPr>
             </w:pPr>
-            <w:r>
-              <w:rPr>
-                <w:sz w:val="24"/>
-                <w:szCs w:val="24"/>
-              </w:rPr>
-              <w:t xml:space="preserve">when the switch is </w:t>
+            <w:proofErr w:type="gramStart"/>
+            <w:r>
+              <w:rPr>
+                <w:sz w:val="24"/>
+                <w:szCs w:val="24"/>
+              </w:rPr>
+              <w:t>when</w:t>
+            </w:r>
+            <w:proofErr w:type="gramEnd"/>
+            <w:r>
+              <w:rPr>
+                <w:sz w:val="24"/>
+                <w:szCs w:val="24"/>
+              </w:rPr>
+              <w:t xml:space="preserve"> the switch is </w:t>
             </w:r>
             <w:r>
               <w:rPr>
@@ -7938,23 +7722,7 @@
                 <w:sz w:val="24"/>
                 <w:szCs w:val="24"/>
               </w:rPr>
-              <w:t xml:space="preserve"> the calculator (</w:t>
-            </w:r>
-            <w:proofErr w:type="gramStart"/>
-            <w:r>
-              <w:rPr>
-                <w:sz w:val="24"/>
-                <w:szCs w:val="24"/>
-              </w:rPr>
-              <w:t>MCU,LCD</w:t>
-            </w:r>
-            <w:proofErr w:type="gramEnd"/>
-            <w:r>
-              <w:rPr>
-                <w:sz w:val="24"/>
-                <w:szCs w:val="24"/>
-              </w:rPr>
-              <w:t xml:space="preserve">) have </w:t>
+              <w:t xml:space="preserve"> the calculator (MCU,LCD) have </w:t>
             </w:r>
             <w:r>
               <w:rPr>
@@ -8079,55 +7847,6 @@
         </w:tc>
       </w:tr>
     </w:tbl>
-    <w:p>
-      <w:pPr>
-        <w:tabs>
-          <w:tab w:val="left" w:pos="3468"/>
-        </w:tabs>
-      </w:pPr>
-    </w:p>
-    <w:p>
-      <w:pPr>
-        <w:tabs>
-          <w:tab w:val="left" w:pos="3468"/>
-        </w:tabs>
-      </w:pPr>
-    </w:p>
-    <w:p>
-      <w:pPr>
-        <w:tabs>
-          <w:tab w:val="left" w:pos="3468"/>
-        </w:tabs>
-      </w:pPr>
-    </w:p>
-    <w:p>
-      <w:pPr>
-        <w:tabs>
-          <w:tab w:val="left" w:pos="3468"/>
-        </w:tabs>
-      </w:pPr>
-    </w:p>
-    <w:p>
-      <w:pPr>
-        <w:tabs>
-          <w:tab w:val="left" w:pos="3468"/>
-        </w:tabs>
-      </w:pPr>
-    </w:p>
-    <w:p>
-      <w:pPr>
-        <w:tabs>
-          <w:tab w:val="left" w:pos="3468"/>
-        </w:tabs>
-      </w:pPr>
-    </w:p>
-    <w:p>
-      <w:pPr>
-        <w:tabs>
-          <w:tab w:val="left" w:pos="3468"/>
-        </w:tabs>
-      </w:pPr>
-    </w:p>
     <w:p>
       <w:pPr>
         <w:tabs>
@@ -8358,7 +8077,16 @@
                 <w:sz w:val="28"/>
                 <w:szCs w:val="28"/>
               </w:rPr>
-              <w:t>Test Scope:</w:t>
+              <w:t>Test Sco</w:t>
+            </w:r>
+            <w:bookmarkStart w:id="10" w:name="_GoBack"/>
+            <w:bookmarkEnd w:id="10"/>
+            <w:r>
+              <w:rPr>
+                <w:sz w:val="28"/>
+                <w:szCs w:val="28"/>
+              </w:rPr>
+              <w:t>pe:</w:t>
             </w:r>
           </w:p>
         </w:tc>
@@ -8441,7 +8169,7 @@
 </file>
 
 <file path=word/endnotes.xml><?xml version="1.0" encoding="utf-8"?>
-<w:endnotes xmlns:wpc="http://schemas.microsoft.com/office/word/2010/wordprocessingCanvas" xmlns:cx="http://schemas.microsoft.com/office/drawing/2014/chartex" xmlns:cx1="http://schemas.microsoft.com/office/drawing/2015/9/8/chartex" xmlns:cx2="http://schemas.microsoft.com/office/drawing/2015/10/21/chartex" xmlns:cx3="http://schemas.microsoft.com/office/drawing/2016/5/9/chartex" xmlns:cx4="http://schemas.microsoft.com/office/drawing/2016/5/10/chartex" xmlns:cx5="http://schemas.microsoft.com/office/drawing/2016/5/11/chartex" xmlns:cx6="http://schemas.microsoft.com/office/drawing/2016/5/12/chartex" xmlns:cx7="http://schemas.microsoft.com/office/drawing/2016/5/13/chartex" xmlns:cx8="http://schemas.microsoft.com/office/drawing/2016/5/14/chartex" xmlns:mc="http://schemas.openxmlformats.org/markup-compatibility/2006" xmlns:aink="http://schemas.microsoft.com/office/drawing/2016/ink" xmlns:am3d="http://schemas.microsoft.com/office/drawing/2017/model3d" xmlns:o="urn:schemas-microsoft-com:office:office" xmlns:r="http://schemas.openxmlformats.org/officeDocument/2006/relationships" xmlns:m="http://schemas.openxmlformats.org/officeDocument/2006/math" xmlns:v="urn:schemas-microsoft-com:vml" xmlns:wp14="http://schemas.microsoft.com/office/word/2010/wordprocessingDrawing" xmlns:wp="http://schemas.openxmlformats.org/drawingml/2006/wordprocessingDrawing" xmlns:w10="urn:schemas-microsoft-com:office:word" xmlns:w="http://schemas.openxmlformats.org/wordprocessingml/2006/main" xmlns:w14="http://schemas.microsoft.com/office/word/2010/wordml" xmlns:w15="http://schemas.microsoft.com/office/word/2012/wordml" xmlns:w16cid="http://schemas.microsoft.com/office/word/2016/wordml/cid" xmlns:w16se="http://schemas.microsoft.com/office/word/2015/wordml/symex" xmlns:wpg="http://schemas.microsoft.com/office/word/2010/wordprocessingGroup" xmlns:wpi="http://schemas.microsoft.com/office/word/2010/wordprocessingInk" xmlns:wne="http://schemas.microsoft.com/office/word/2006/wordml" xmlns:wps="http://schemas.microsoft.com/office/word/2010/wordprocessingShape" mc:Ignorable="w14 w15 w16se w16cid wp14">
+<w:endnotes xmlns:wpc="http://schemas.microsoft.com/office/word/2010/wordprocessingCanvas" xmlns:mc="http://schemas.openxmlformats.org/markup-compatibility/2006" xmlns:o="urn:schemas-microsoft-com:office:office" xmlns:r="http://schemas.openxmlformats.org/officeDocument/2006/relationships" xmlns:m="http://schemas.openxmlformats.org/officeDocument/2006/math" xmlns:v="urn:schemas-microsoft-com:vml" xmlns:wp14="http://schemas.microsoft.com/office/word/2010/wordprocessingDrawing" xmlns:wp="http://schemas.openxmlformats.org/drawingml/2006/wordprocessingDrawing" xmlns:w10="urn:schemas-microsoft-com:office:word" xmlns:w="http://schemas.openxmlformats.org/wordprocessingml/2006/main" xmlns:w14="http://schemas.microsoft.com/office/word/2010/wordml" xmlns:w15="http://schemas.microsoft.com/office/word/2012/wordml" xmlns:wpg="http://schemas.microsoft.com/office/word/2010/wordprocessingGroup" xmlns:wpi="http://schemas.microsoft.com/office/word/2010/wordprocessingInk" xmlns:wne="http://schemas.microsoft.com/office/word/2006/wordml" xmlns:wps="http://schemas.microsoft.com/office/word/2010/wordprocessingShape" mc:Ignorable="w14 w15 wp14">
   <w:endnote w:type="separator" w:id="-1">
     <w:p>
       <w:pPr>
@@ -8466,7 +8194,7 @@
 </file>
 
 <file path=word/footer1.xml><?xml version="1.0" encoding="utf-8"?>
-<w:ftr xmlns:wpc="http://schemas.microsoft.com/office/word/2010/wordprocessingCanvas" xmlns:cx="http://schemas.microsoft.com/office/drawing/2014/chartex" xmlns:cx1="http://schemas.microsoft.com/office/drawing/2015/9/8/chartex" xmlns:cx2="http://schemas.microsoft.com/office/drawing/2015/10/21/chartex" xmlns:cx3="http://schemas.microsoft.com/office/drawing/2016/5/9/chartex" xmlns:cx4="http://schemas.microsoft.com/office/drawing/2016/5/10/chartex" xmlns:cx5="http://schemas.microsoft.com/office/drawing/2016/5/11/chartex" xmlns:cx6="http://schemas.microsoft.com/office/drawing/2016/5/12/chartex" xmlns:cx7="http://schemas.microsoft.com/office/drawing/2016/5/13/chartex" xmlns:cx8="http://schemas.microsoft.com/office/drawing/2016/5/14/chartex" xmlns:mc="http://schemas.openxmlformats.org/markup-compatibility/2006" xmlns:aink="http://schemas.microsoft.com/office/drawing/2016/ink" xmlns:am3d="http://schemas.microsoft.com/office/drawing/2017/model3d" xmlns:o="urn:schemas-microsoft-com:office:office" xmlns:r="http://schemas.openxmlformats.org/officeDocument/2006/relationships" xmlns:m="http://schemas.openxmlformats.org/officeDocument/2006/math" xmlns:v="urn:schemas-microsoft-com:vml" xmlns:wp14="http://schemas.microsoft.com/office/word/2010/wordprocessingDrawing" xmlns:wp="http://schemas.openxmlformats.org/drawingml/2006/wordprocessingDrawing" xmlns:w10="urn:schemas-microsoft-com:office:word" xmlns:w="http://schemas.openxmlformats.org/wordprocessingml/2006/main" xmlns:w14="http://schemas.microsoft.com/office/word/2010/wordml" xmlns:w15="http://schemas.microsoft.com/office/word/2012/wordml" xmlns:w16cid="http://schemas.microsoft.com/office/word/2016/wordml/cid" xmlns:w16se="http://schemas.microsoft.com/office/word/2015/wordml/symex" xmlns:wpg="http://schemas.microsoft.com/office/word/2010/wordprocessingGroup" xmlns:wpi="http://schemas.microsoft.com/office/word/2010/wordprocessingInk" xmlns:wne="http://schemas.microsoft.com/office/word/2006/wordml" xmlns:wps="http://schemas.microsoft.com/office/word/2010/wordprocessingShape" mc:Ignorable="w14 w15 w16se w16cid wp14">
+<w:ftr xmlns:wpc="http://schemas.microsoft.com/office/word/2010/wordprocessingCanvas" xmlns:mc="http://schemas.openxmlformats.org/markup-compatibility/2006" xmlns:o="urn:schemas-microsoft-com:office:office" xmlns:r="http://schemas.openxmlformats.org/officeDocument/2006/relationships" xmlns:m="http://schemas.openxmlformats.org/officeDocument/2006/math" xmlns:v="urn:schemas-microsoft-com:vml" xmlns:wp14="http://schemas.microsoft.com/office/word/2010/wordprocessingDrawing" xmlns:wp="http://schemas.openxmlformats.org/drawingml/2006/wordprocessingDrawing" xmlns:w10="urn:schemas-microsoft-com:office:word" xmlns:w="http://schemas.openxmlformats.org/wordprocessingml/2006/main" xmlns:w14="http://schemas.microsoft.com/office/word/2010/wordml" xmlns:w15="http://schemas.microsoft.com/office/word/2012/wordml" xmlns:wpg="http://schemas.microsoft.com/office/word/2010/wordprocessingGroup" xmlns:wpi="http://schemas.microsoft.com/office/word/2010/wordprocessingInk" xmlns:wne="http://schemas.microsoft.com/office/word/2006/wordml" xmlns:wps="http://schemas.microsoft.com/office/word/2010/wordprocessingShape" mc:Ignorable="w14 w15 wp14">
   <w:sdt>
     <w:sdtPr>
       <w:id w:val="-1627158323"/>
@@ -8499,7 +8227,7 @@
           <w:rPr>
             <w:noProof/>
           </w:rPr>
-          <w:t>1</w:t>
+          <w:t>10</w:t>
         </w:r>
         <w:r>
           <w:rPr>
@@ -8519,7 +8247,7 @@
 </file>
 
 <file path=word/footnotes.xml><?xml version="1.0" encoding="utf-8"?>
-<w:footnotes xmlns:wpc="http://schemas.microsoft.com/office/word/2010/wordprocessingCanvas" xmlns:cx="http://schemas.microsoft.com/office/drawing/2014/chartex" xmlns:cx1="http://schemas.microsoft.com/office/drawing/2015/9/8/chartex" xmlns:cx2="http://schemas.microsoft.com/office/drawing/2015/10/21/chartex" xmlns:cx3="http://schemas.microsoft.com/office/drawing/2016/5/9/chartex" xmlns:cx4="http://schemas.microsoft.com/office/drawing/2016/5/10/chartex" xmlns:cx5="http://schemas.microsoft.com/office/drawing/2016/5/11/chartex" xmlns:cx6="http://schemas.microsoft.com/office/drawing/2016/5/12/chartex" xmlns:cx7="http://schemas.microsoft.com/office/drawing/2016/5/13/chartex" xmlns:cx8="http://schemas.microsoft.com/office/drawing/2016/5/14/chartex" xmlns:mc="http://schemas.openxmlformats.org/markup-compatibility/2006" xmlns:aink="http://schemas.microsoft.com/office/drawing/2016/ink" xmlns:am3d="http://schemas.microsoft.com/office/drawing/2017/model3d" xmlns:o="urn:schemas-microsoft-com:office:office" xmlns:r="http://schemas.openxmlformats.org/officeDocument/2006/relationships" xmlns:m="http://schemas.openxmlformats.org/officeDocument/2006/math" xmlns:v="urn:schemas-microsoft-com:vml" xmlns:wp14="http://schemas.microsoft.com/office/word/2010/wordprocessingDrawing" xmlns:wp="http://schemas.openxmlformats.org/drawingml/2006/wordprocessingDrawing" xmlns:w10="urn:schemas-microsoft-com:office:word" xmlns:w="http://schemas.openxmlformats.org/wordprocessingml/2006/main" xmlns:w14="http://schemas.microsoft.com/office/word/2010/wordml" xmlns:w15="http://schemas.microsoft.com/office/word/2012/wordml" xmlns:w16cid="http://schemas.microsoft.com/office/word/2016/wordml/cid" xmlns:w16se="http://schemas.microsoft.com/office/word/2015/wordml/symex" xmlns:wpg="http://schemas.microsoft.com/office/word/2010/wordprocessingGroup" xmlns:wpi="http://schemas.microsoft.com/office/word/2010/wordprocessingInk" xmlns:wne="http://schemas.microsoft.com/office/word/2006/wordml" xmlns:wps="http://schemas.microsoft.com/office/word/2010/wordprocessingShape" mc:Ignorable="w14 w15 w16se w16cid wp14">
+<w:footnotes xmlns:wpc="http://schemas.microsoft.com/office/word/2010/wordprocessingCanvas" xmlns:mc="http://schemas.openxmlformats.org/markup-compatibility/2006" xmlns:o="urn:schemas-microsoft-com:office:office" xmlns:r="http://schemas.openxmlformats.org/officeDocument/2006/relationships" xmlns:m="http://schemas.openxmlformats.org/officeDocument/2006/math" xmlns:v="urn:schemas-microsoft-com:vml" xmlns:wp14="http://schemas.microsoft.com/office/word/2010/wordprocessingDrawing" xmlns:wp="http://schemas.openxmlformats.org/drawingml/2006/wordprocessingDrawing" xmlns:w10="urn:schemas-microsoft-com:office:word" xmlns:w="http://schemas.openxmlformats.org/wordprocessingml/2006/main" xmlns:w14="http://schemas.microsoft.com/office/word/2010/wordml" xmlns:w15="http://schemas.microsoft.com/office/word/2012/wordml" xmlns:wpg="http://schemas.microsoft.com/office/word/2010/wordprocessingGroup" xmlns:wpi="http://schemas.microsoft.com/office/word/2010/wordprocessingInk" xmlns:wne="http://schemas.microsoft.com/office/word/2006/wordml" xmlns:wps="http://schemas.microsoft.com/office/word/2010/wordprocessingShape" mc:Ignorable="w14 w15 wp14">
   <w:footnote w:type="separator" w:id="-1">
     <w:p>
       <w:pPr>
@@ -8544,7 +8272,7 @@
 </file>
 
 <file path=word/numbering.xml><?xml version="1.0" encoding="utf-8"?>
-<w:numbering xmlns:wpc="http://schemas.microsoft.com/office/word/2010/wordprocessingCanvas" xmlns:cx="http://schemas.microsoft.com/office/drawing/2014/chartex" xmlns:cx1="http://schemas.microsoft.com/office/drawing/2015/9/8/chartex" xmlns:cx2="http://schemas.microsoft.com/office/drawing/2015/10/21/chartex" xmlns:cx3="http://schemas.microsoft.com/office/drawing/2016/5/9/chartex" xmlns:cx4="http://schemas.microsoft.com/office/drawing/2016/5/10/chartex" xmlns:cx5="http://schemas.microsoft.com/office/drawing/2016/5/11/chartex" xmlns:cx6="http://schemas.microsoft.com/office/drawing/2016/5/12/chartex" xmlns:cx7="http://schemas.microsoft.com/office/drawing/2016/5/13/chartex" xmlns:cx8="http://schemas.microsoft.com/office/drawing/2016/5/14/chartex" xmlns:mc="http://schemas.openxmlformats.org/markup-compatibility/2006" xmlns:aink="http://schemas.microsoft.com/office/drawing/2016/ink" xmlns:am3d="http://schemas.microsoft.com/office/drawing/2017/model3d" xmlns:o="urn:schemas-microsoft-com:office:office" xmlns:r="http://schemas.openxmlformats.org/officeDocument/2006/relationships" xmlns:m="http://schemas.openxmlformats.org/officeDocument/2006/math" xmlns:v="urn:schemas-microsoft-com:vml" xmlns:wp14="http://schemas.microsoft.com/office/word/2010/wordprocessingDrawing" xmlns:wp="http://schemas.openxmlformats.org/drawingml/2006/wordprocessingDrawing" xmlns:w10="urn:schemas-microsoft-com:office:word" xmlns:w="http://schemas.openxmlformats.org/wordprocessingml/2006/main" xmlns:w14="http://schemas.microsoft.com/office/word/2010/wordml" xmlns:w15="http://schemas.microsoft.com/office/word/2012/wordml" xmlns:w16cid="http://schemas.microsoft.com/office/word/2016/wordml/cid" xmlns:w16se="http://schemas.microsoft.com/office/word/2015/wordml/symex" xmlns:wpg="http://schemas.microsoft.com/office/word/2010/wordprocessingGroup" xmlns:wpi="http://schemas.microsoft.com/office/word/2010/wordprocessingInk" xmlns:wne="http://schemas.microsoft.com/office/word/2006/wordml" xmlns:wps="http://schemas.microsoft.com/office/word/2010/wordprocessingShape" mc:Ignorable="w14 w15 w16se w16cid wp14">
+<w:numbering xmlns:wpc="http://schemas.microsoft.com/office/word/2010/wordprocessingCanvas" xmlns:mc="http://schemas.openxmlformats.org/markup-compatibility/2006" xmlns:o="urn:schemas-microsoft-com:office:office" xmlns:r="http://schemas.openxmlformats.org/officeDocument/2006/relationships" xmlns:m="http://schemas.openxmlformats.org/officeDocument/2006/math" xmlns:v="urn:schemas-microsoft-com:vml" xmlns:wp14="http://schemas.microsoft.com/office/word/2010/wordprocessingDrawing" xmlns:wp="http://schemas.openxmlformats.org/drawingml/2006/wordprocessingDrawing" xmlns:w10="urn:schemas-microsoft-com:office:word" xmlns:w="http://schemas.openxmlformats.org/wordprocessingml/2006/main" xmlns:w14="http://schemas.microsoft.com/office/word/2010/wordml" xmlns:w15="http://schemas.microsoft.com/office/word/2012/wordml" xmlns:wpg="http://schemas.microsoft.com/office/word/2010/wordprocessingGroup" xmlns:wpi="http://schemas.microsoft.com/office/word/2010/wordprocessingInk" xmlns:wne="http://schemas.microsoft.com/office/word/2006/wordml" xmlns:wps="http://schemas.microsoft.com/office/word/2010/wordprocessingShape" mc:Ignorable="w14 w15 wp14">
   <w:abstractNum w:abstractNumId="0" w15:restartNumberingAfterBreak="0">
     <w:nsid w:val="03A628B8"/>
     <w:multiLevelType w:val="hybridMultilevel"/>
@@ -9544,7 +9272,7 @@
 </file>
 
 <file path=word/styles.xml><?xml version="1.0" encoding="utf-8"?>
-<w:styles xmlns:mc="http://schemas.openxmlformats.org/markup-compatibility/2006" xmlns:r="http://schemas.openxmlformats.org/officeDocument/2006/relationships" xmlns:w="http://schemas.openxmlformats.org/wordprocessingml/2006/main" xmlns:w14="http://schemas.microsoft.com/office/word/2010/wordml" xmlns:w15="http://schemas.microsoft.com/office/word/2012/wordml" xmlns:w16cid="http://schemas.microsoft.com/office/word/2016/wordml/cid" xmlns:w16se="http://schemas.microsoft.com/office/word/2015/wordml/symex" mc:Ignorable="w14 w15 w16se w16cid">
+<w:styles xmlns:mc="http://schemas.openxmlformats.org/markup-compatibility/2006" xmlns:r="http://schemas.openxmlformats.org/officeDocument/2006/relationships" xmlns:w="http://schemas.openxmlformats.org/wordprocessingml/2006/main" xmlns:w14="http://schemas.microsoft.com/office/word/2010/wordml" xmlns:w15="http://schemas.microsoft.com/office/word/2012/wordml" mc:Ignorable="w14 w15">
   <w:docDefaults>
     <w:rPrDefault>
       <w:rPr>
@@ -9560,7 +9288,7 @@
       </w:pPr>
     </w:pPrDefault>
   </w:docDefaults>
-  <w:latentStyles w:defLockedState="0" w:defUIPriority="99" w:defSemiHidden="0" w:defUnhideWhenUsed="0" w:defQFormat="0" w:count="375">
+  <w:latentStyles w:defLockedState="0" w:defUIPriority="99" w:defSemiHidden="0" w:defUnhideWhenUsed="0" w:defQFormat="0" w:count="371">
     <w:lsdException w:name="Normal" w:uiPriority="0" w:qFormat="1"/>
     <w:lsdException w:name="heading 1" w:uiPriority="9" w:qFormat="1"/>
     <w:lsdException w:name="heading 2" w:semiHidden="1" w:uiPriority="9" w:unhideWhenUsed="1" w:qFormat="1"/>
@@ -9932,10 +9660,6 @@
     <w:lsdException w:name="List Table 5 Dark Accent 6" w:uiPriority="50"/>
     <w:lsdException w:name="List Table 6 Colorful Accent 6" w:uiPriority="51"/>
     <w:lsdException w:name="List Table 7 Colorful Accent 6" w:uiPriority="52"/>
-    <w:lsdException w:name="Mention" w:semiHidden="1" w:unhideWhenUsed="1"/>
-    <w:lsdException w:name="Smart Hyperlink" w:semiHidden="1" w:unhideWhenUsed="1"/>
-    <w:lsdException w:name="Hashtag" w:semiHidden="1" w:unhideWhenUsed="1"/>
-    <w:lsdException w:name="Unresolved Mention" w:semiHidden="1" w:unhideWhenUsed="1"/>
   </w:latentStyles>
   <w:style w:type="paragraph" w:default="1" w:styleId="Normal">
     <w:name w:val="Normal"/>
@@ -10158,7 +9882,7 @@
 </file>
 
 <file path=word/glossary/document.xml><?xml version="1.0" encoding="utf-8"?>
-<w:glossaryDocument xmlns:wpc="http://schemas.microsoft.com/office/word/2010/wordprocessingCanvas" xmlns:cx="http://schemas.microsoft.com/office/drawing/2014/chartex" xmlns:cx1="http://schemas.microsoft.com/office/drawing/2015/9/8/chartex" xmlns:cx2="http://schemas.microsoft.com/office/drawing/2015/10/21/chartex" xmlns:cx3="http://schemas.microsoft.com/office/drawing/2016/5/9/chartex" xmlns:cx4="http://schemas.microsoft.com/office/drawing/2016/5/10/chartex" xmlns:cx5="http://schemas.microsoft.com/office/drawing/2016/5/11/chartex" xmlns:cx6="http://schemas.microsoft.com/office/drawing/2016/5/12/chartex" xmlns:cx7="http://schemas.microsoft.com/office/drawing/2016/5/13/chartex" xmlns:cx8="http://schemas.microsoft.com/office/drawing/2016/5/14/chartex" xmlns:mc="http://schemas.openxmlformats.org/markup-compatibility/2006" xmlns:aink="http://schemas.microsoft.com/office/drawing/2016/ink" xmlns:am3d="http://schemas.microsoft.com/office/drawing/2017/model3d" xmlns:o="urn:schemas-microsoft-com:office:office" xmlns:r="http://schemas.openxmlformats.org/officeDocument/2006/relationships" xmlns:m="http://schemas.openxmlformats.org/officeDocument/2006/math" xmlns:v="urn:schemas-microsoft-com:vml" xmlns:wp14="http://schemas.microsoft.com/office/word/2010/wordprocessingDrawing" xmlns:wp="http://schemas.openxmlformats.org/drawingml/2006/wordprocessingDrawing" xmlns:w10="urn:schemas-microsoft-com:office:word" xmlns:w="http://schemas.openxmlformats.org/wordprocessingml/2006/main" xmlns:w14="http://schemas.microsoft.com/office/word/2010/wordml" xmlns:w15="http://schemas.microsoft.com/office/word/2012/wordml" xmlns:w16cid="http://schemas.microsoft.com/office/word/2016/wordml/cid" xmlns:w16se="http://schemas.microsoft.com/office/word/2015/wordml/symex" xmlns:wpg="http://schemas.microsoft.com/office/word/2010/wordprocessingGroup" xmlns:wpi="http://schemas.microsoft.com/office/word/2010/wordprocessingInk" xmlns:wne="http://schemas.microsoft.com/office/word/2006/wordml" xmlns:wps="http://schemas.microsoft.com/office/word/2010/wordprocessingShape" mc:Ignorable="w14 w15 w16se w16cid wp14">
+<w:glossaryDocument xmlns:wpc="http://schemas.microsoft.com/office/word/2010/wordprocessingCanvas" xmlns:mc="http://schemas.openxmlformats.org/markup-compatibility/2006" xmlns:o="urn:schemas-microsoft-com:office:office" xmlns:r="http://schemas.openxmlformats.org/officeDocument/2006/relationships" xmlns:m="http://schemas.openxmlformats.org/officeDocument/2006/math" xmlns:v="urn:schemas-microsoft-com:vml" xmlns:wp14="http://schemas.microsoft.com/office/word/2010/wordprocessingDrawing" xmlns:wp="http://schemas.openxmlformats.org/drawingml/2006/wordprocessingDrawing" xmlns:w10="urn:schemas-microsoft-com:office:word" xmlns:w="http://schemas.openxmlformats.org/wordprocessingml/2006/main" xmlns:w14="http://schemas.microsoft.com/office/word/2010/wordml" xmlns:w15="http://schemas.microsoft.com/office/word/2012/wordml" xmlns:wpg="http://schemas.microsoft.com/office/word/2010/wordprocessingGroup" xmlns:wpi="http://schemas.microsoft.com/office/word/2010/wordprocessingInk" xmlns:wne="http://schemas.microsoft.com/office/word/2006/wordml" xmlns:wps="http://schemas.microsoft.com/office/word/2010/wordprocessingShape" mc:Ignorable="w14 w15 wp14">
   <w:docParts>
     <w:docPart>
       <w:docPartPr>
@@ -10183,7 +9907,7 @@
           <w:r>
             <w:rPr>
               <w:rFonts w:asciiTheme="majorHAnsi" w:eastAsiaTheme="majorEastAsia" w:hAnsiTheme="majorHAnsi" w:cstheme="majorBidi"/>
-              <w:color w:val="4472C4" w:themeColor="accent1"/>
+              <w:color w:val="5B9BD5" w:themeColor="accent1"/>
               <w:sz w:val="88"/>
               <w:szCs w:val="88"/>
             </w:rPr>
@@ -10214,7 +9938,7 @@
           </w:pPr>
           <w:r>
             <w:rPr>
-              <w:color w:val="2F5496" w:themeColor="accent1" w:themeShade="BF"/>
+              <w:color w:val="2E74B5" w:themeColor="accent1" w:themeShade="BF"/>
               <w:sz w:val="24"/>
               <w:szCs w:val="24"/>
             </w:rPr>
@@ -10228,7 +9952,7 @@
 </file>
 
 <file path=word/glossary/fontTable.xml><?xml version="1.0" encoding="utf-8"?>
-<w:fonts xmlns:mc="http://schemas.openxmlformats.org/markup-compatibility/2006" xmlns:r="http://schemas.openxmlformats.org/officeDocument/2006/relationships" xmlns:w="http://schemas.openxmlformats.org/wordprocessingml/2006/main" xmlns:w14="http://schemas.microsoft.com/office/word/2010/wordml" xmlns:w15="http://schemas.microsoft.com/office/word/2012/wordml" xmlns:w16cid="http://schemas.microsoft.com/office/word/2016/wordml/cid" xmlns:w16se="http://schemas.microsoft.com/office/word/2015/wordml/symex" mc:Ignorable="w14 w15 w16se w16cid">
+<w:fonts xmlns:mc="http://schemas.openxmlformats.org/markup-compatibility/2006" xmlns:r="http://schemas.openxmlformats.org/officeDocument/2006/relationships" xmlns:w="http://schemas.openxmlformats.org/wordprocessingml/2006/main" xmlns:w14="http://schemas.microsoft.com/office/word/2010/wordml" xmlns:w15="http://schemas.microsoft.com/office/word/2012/wordml" mc:Ignorable="w14 w15">
   <w:font w:name="Symbol">
     <w:panose1 w:val="05050102010706020507"/>
     <w:charset w:val="02"/>
@@ -10241,14 +9965,14 @@
     <w:charset w:val="00"/>
     <w:family w:val="roman"/>
     <w:pitch w:val="variable"/>
-    <w:sig w:usb0="E0002AFF" w:usb1="C0007843" w:usb2="00000009" w:usb3="00000000" w:csb0="000001FF" w:csb1="00000000"/>
+    <w:sig w:usb0="E0002AFF" w:usb1="C0007841" w:usb2="00000009" w:usb3="00000000" w:csb0="000001FF" w:csb1="00000000"/>
   </w:font>
   <w:font w:name="Courier New">
     <w:panose1 w:val="02070309020205020404"/>
     <w:charset w:val="00"/>
     <w:family w:val="modern"/>
     <w:pitch w:val="fixed"/>
-    <w:sig w:usb0="E0002EFF" w:usb1="C0007843" w:usb2="00000009" w:usb3="00000000" w:csb0="000001FF" w:csb1="00000000"/>
+    <w:sig w:usb0="E0002AFF" w:usb1="C0007843" w:usb2="00000009" w:usb3="00000000" w:csb0="000001FF" w:csb1="00000000"/>
   </w:font>
   <w:font w:name="Wingdings">
     <w:panose1 w:val="05000000000000000000"/>
@@ -10262,7 +9986,7 @@
     <w:charset w:val="00"/>
     <w:family w:val="swiss"/>
     <w:pitch w:val="variable"/>
-    <w:sig w:usb0="E0002AFF" w:usb1="4000ACFF" w:usb2="00000001" w:usb3="00000000" w:csb0="000001FF" w:csb1="00000000"/>
+    <w:sig w:usb0="E00002FF" w:usb1="4000ACFF" w:usb2="00000001" w:usb3="00000000" w:csb0="0000019F" w:csb1="00000000"/>
   </w:font>
   <w:font w:name="Arial">
     <w:panose1 w:val="020B0604020202020204"/>
@@ -10276,7 +10000,7 @@
     <w:charset w:val="00"/>
     <w:family w:val="swiss"/>
     <w:pitch w:val="variable"/>
-    <w:sig w:usb0="A0002AEF" w:usb1="4000207B" w:usb2="00000000" w:usb3="00000000" w:csb0="000001FF" w:csb1="00000000"/>
+    <w:sig w:usb0="A00002EF" w:usb1="4000207B" w:usb2="00000000" w:usb3="00000000" w:csb0="0000019F" w:csb1="00000000"/>
   </w:font>
   <w:font w:name="ArialMT">
     <w:altName w:val="Times New Roman"/>
@@ -10290,7 +10014,7 @@
 </file>
 
 <file path=word/glossary/settings.xml><?xml version="1.0" encoding="utf-8"?>
-<w:settings xmlns:mc="http://schemas.openxmlformats.org/markup-compatibility/2006" xmlns:o="urn:schemas-microsoft-com:office:office" xmlns:r="http://schemas.openxmlformats.org/officeDocument/2006/relationships" xmlns:m="http://schemas.openxmlformats.org/officeDocument/2006/math" xmlns:v="urn:schemas-microsoft-com:vml" xmlns:w10="urn:schemas-microsoft-com:office:word" xmlns:w="http://schemas.openxmlformats.org/wordprocessingml/2006/main" xmlns:w14="http://schemas.microsoft.com/office/word/2010/wordml" xmlns:w15="http://schemas.microsoft.com/office/word/2012/wordml" xmlns:w16cid="http://schemas.microsoft.com/office/word/2016/wordml/cid" xmlns:w16se="http://schemas.microsoft.com/office/word/2015/wordml/symex" xmlns:sl="http://schemas.openxmlformats.org/schemaLibrary/2006/main" mc:Ignorable="w14 w15 w16se w16cid">
+<w:settings xmlns:mc="http://schemas.openxmlformats.org/markup-compatibility/2006" xmlns:o="urn:schemas-microsoft-com:office:office" xmlns:r="http://schemas.openxmlformats.org/officeDocument/2006/relationships" xmlns:m="http://schemas.openxmlformats.org/officeDocument/2006/math" xmlns:v="urn:schemas-microsoft-com:vml" xmlns:w10="urn:schemas-microsoft-com:office:word" xmlns:w="http://schemas.openxmlformats.org/wordprocessingml/2006/main" xmlns:w14="http://schemas.microsoft.com/office/word/2010/wordml" xmlns:w15="http://schemas.microsoft.com/office/word/2012/wordml" xmlns:sl="http://schemas.openxmlformats.org/schemaLibrary/2006/main" mc:Ignorable="w14 w15">
   <w:view w:val="normal"/>
   <w:defaultTabStop w:val="720"/>
   <w:characterSpacingControl w:val="doNotCompress"/>
@@ -10301,7 +10025,6 @@
     <w:compatSetting w:name="enableOpenTypeFeatures" w:uri="http://schemas.microsoft.com/office/word" w:val="1"/>
     <w:compatSetting w:name="doNotFlipMirrorIndents" w:uri="http://schemas.microsoft.com/office/word" w:val="1"/>
     <w:compatSetting w:name="differentiateMultirowTableHeaders" w:uri="http://schemas.microsoft.com/office/word" w:val="1"/>
-    <w:compatSetting w:name="useWord2013TrackBottomHyphenation" w:uri="http://schemas.microsoft.com/office/word" w:val="1"/>
   </w:compat>
   <w:rsids>
     <w:rsidRoot w:val="00826D31"/>
@@ -10313,6 +10036,7 @@
     <w:rsid w:val="00507E56"/>
     <w:rsid w:val="00535D4E"/>
     <w:rsid w:val="005708BE"/>
+    <w:rsid w:val="007C5647"/>
     <w:rsid w:val="00826D31"/>
     <w:rsid w:val="00E776A9"/>
     <w:rsid w:val="00F70231"/>
@@ -10339,7 +10063,7 @@
 </file>
 
 <file path=word/glossary/styles.xml><?xml version="1.0" encoding="utf-8"?>
-<w:styles xmlns:mc="http://schemas.openxmlformats.org/markup-compatibility/2006" xmlns:r="http://schemas.openxmlformats.org/officeDocument/2006/relationships" xmlns:w="http://schemas.openxmlformats.org/wordprocessingml/2006/main" xmlns:w14="http://schemas.microsoft.com/office/word/2010/wordml" xmlns:w15="http://schemas.microsoft.com/office/word/2012/wordml" xmlns:w16cid="http://schemas.microsoft.com/office/word/2016/wordml/cid" xmlns:w16se="http://schemas.microsoft.com/office/word/2015/wordml/symex" mc:Ignorable="w14 w15 w16se w16cid">
+<w:styles xmlns:mc="http://schemas.openxmlformats.org/markup-compatibility/2006" xmlns:r="http://schemas.openxmlformats.org/officeDocument/2006/relationships" xmlns:w="http://schemas.openxmlformats.org/wordprocessingml/2006/main" xmlns:w14="http://schemas.microsoft.com/office/word/2010/wordml" xmlns:w15="http://schemas.microsoft.com/office/word/2012/wordml" mc:Ignorable="w14 w15">
   <w:docDefaults>
     <w:rPrDefault>
       <w:rPr>
@@ -10355,7 +10079,7 @@
       </w:pPr>
     </w:pPrDefault>
   </w:docDefaults>
-  <w:latentStyles w:defLockedState="0" w:defUIPriority="99" w:defSemiHidden="0" w:defUnhideWhenUsed="0" w:defQFormat="0" w:count="375">
+  <w:latentStyles w:defLockedState="0" w:defUIPriority="99" w:defSemiHidden="0" w:defUnhideWhenUsed="0" w:defQFormat="0" w:count="371">
     <w:lsdException w:name="Normal" w:uiPriority="0" w:qFormat="1"/>
     <w:lsdException w:name="heading 1" w:uiPriority="9" w:qFormat="1"/>
     <w:lsdException w:name="heading 2" w:semiHidden="1" w:uiPriority="9" w:unhideWhenUsed="1" w:qFormat="1"/>
@@ -10727,10 +10451,6 @@
     <w:lsdException w:name="List Table 5 Dark Accent 6" w:uiPriority="50"/>
     <w:lsdException w:name="List Table 6 Colorful Accent 6" w:uiPriority="51"/>
     <w:lsdException w:name="List Table 7 Colorful Accent 6" w:uiPriority="52"/>
-    <w:lsdException w:name="Mention" w:semiHidden="1" w:unhideWhenUsed="1"/>
-    <w:lsdException w:name="Smart Hyperlink" w:semiHidden="1" w:unhideWhenUsed="1"/>
-    <w:lsdException w:name="Hashtag" w:semiHidden="1" w:unhideWhenUsed="1"/>
-    <w:lsdException w:name="Unresolved Mention" w:semiHidden="1" w:unhideWhenUsed="1"/>
   </w:latentStyles>
   <w:style w:type="paragraph" w:default="1" w:styleId="Normal">
     <w:name w:val="Normal"/>
@@ -10779,7 +10499,7 @@
 </file>
 
 <file path=word/glossary/webSettings.xml><?xml version="1.0" encoding="utf-8"?>
-<w:webSettings xmlns:mc="http://schemas.openxmlformats.org/markup-compatibility/2006" xmlns:r="http://schemas.openxmlformats.org/officeDocument/2006/relationships" xmlns:w="http://schemas.openxmlformats.org/wordprocessingml/2006/main" xmlns:w14="http://schemas.microsoft.com/office/word/2010/wordml" xmlns:w15="http://schemas.microsoft.com/office/word/2012/wordml" xmlns:w16cid="http://schemas.microsoft.com/office/word/2016/wordml/cid" xmlns:w16se="http://schemas.microsoft.com/office/word/2015/wordml/symex" mc:Ignorable="w14 w15 w16se w16cid">
+<w:webSettings xmlns:mc="http://schemas.openxmlformats.org/markup-compatibility/2006" xmlns:r="http://schemas.openxmlformats.org/officeDocument/2006/relationships" xmlns:w="http://schemas.openxmlformats.org/wordprocessingml/2006/main" xmlns:w14="http://schemas.microsoft.com/office/word/2010/wordml" xmlns:w15="http://schemas.microsoft.com/office/word/2012/wordml" mc:Ignorable="w14 w15">
   <w:optimizeForBrowser/>
   <w:allowPNG/>
 </w:webSettings>

</xml_diff>

<commit_message>
changed req ID 11 in histroy
chnged the switch to signal
</commit_message>
<xml_diff>
--- a/SWE/Input documents/CRS/PO1_CRS_DGC.docx
+++ b/SWE/Input documents/CRS/PO1_CRS_DGC.docx
@@ -1,6 +1,6 @@
 
 <file path=word/document.xml><?xml version="1.0" encoding="utf-8"?>
-<w:document xmlns:wpc="http://schemas.microsoft.com/office/word/2010/wordprocessingCanvas" xmlns:mc="http://schemas.openxmlformats.org/markup-compatibility/2006" xmlns:o="urn:schemas-microsoft-com:office:office" xmlns:r="http://schemas.openxmlformats.org/officeDocument/2006/relationships" xmlns:m="http://schemas.openxmlformats.org/officeDocument/2006/math" xmlns:v="urn:schemas-microsoft-com:vml" xmlns:wp14="http://schemas.microsoft.com/office/word/2010/wordprocessingDrawing" xmlns:wp="http://schemas.openxmlformats.org/drawingml/2006/wordprocessingDrawing" xmlns:w10="urn:schemas-microsoft-com:office:word" xmlns:w="http://schemas.openxmlformats.org/wordprocessingml/2006/main" xmlns:w14="http://schemas.microsoft.com/office/word/2010/wordml" xmlns:w15="http://schemas.microsoft.com/office/word/2012/wordml" xmlns:wpg="http://schemas.microsoft.com/office/word/2010/wordprocessingGroup" xmlns:wpi="http://schemas.microsoft.com/office/word/2010/wordprocessingInk" xmlns:wne="http://schemas.microsoft.com/office/word/2006/wordml" xmlns:wps="http://schemas.microsoft.com/office/word/2010/wordprocessingShape" mc:Ignorable="w14 w15 wp14">
+<w:document xmlns:wpc="http://schemas.microsoft.com/office/word/2010/wordprocessingCanvas" xmlns:cx="http://schemas.microsoft.com/office/drawing/2014/chartex" xmlns:cx1="http://schemas.microsoft.com/office/drawing/2015/9/8/chartex" xmlns:cx2="http://schemas.microsoft.com/office/drawing/2015/10/21/chartex" xmlns:cx3="http://schemas.microsoft.com/office/drawing/2016/5/9/chartex" xmlns:cx4="http://schemas.microsoft.com/office/drawing/2016/5/10/chartex" xmlns:cx5="http://schemas.microsoft.com/office/drawing/2016/5/11/chartex" xmlns:cx6="http://schemas.microsoft.com/office/drawing/2016/5/12/chartex" xmlns:cx7="http://schemas.microsoft.com/office/drawing/2016/5/13/chartex" xmlns:cx8="http://schemas.microsoft.com/office/drawing/2016/5/14/chartex" xmlns:mc="http://schemas.openxmlformats.org/markup-compatibility/2006" xmlns:aink="http://schemas.microsoft.com/office/drawing/2016/ink" xmlns:am3d="http://schemas.microsoft.com/office/drawing/2017/model3d" xmlns:o="urn:schemas-microsoft-com:office:office" xmlns:r="http://schemas.openxmlformats.org/officeDocument/2006/relationships" xmlns:m="http://schemas.openxmlformats.org/officeDocument/2006/math" xmlns:v="urn:schemas-microsoft-com:vml" xmlns:wp14="http://schemas.microsoft.com/office/word/2010/wordprocessingDrawing" xmlns:wp="http://schemas.openxmlformats.org/drawingml/2006/wordprocessingDrawing" xmlns:w10="urn:schemas-microsoft-com:office:word" xmlns:w="http://schemas.openxmlformats.org/wordprocessingml/2006/main" xmlns:w14="http://schemas.microsoft.com/office/word/2010/wordml" xmlns:w15="http://schemas.microsoft.com/office/word/2012/wordml" xmlns:w16cid="http://schemas.microsoft.com/office/word/2016/wordml/cid" xmlns:w16se="http://schemas.microsoft.com/office/word/2015/wordml/symex" xmlns:wpg="http://schemas.microsoft.com/office/word/2010/wordprocessingGroup" xmlns:wpi="http://schemas.microsoft.com/office/word/2010/wordprocessingInk" xmlns:wne="http://schemas.microsoft.com/office/word/2006/wordml" xmlns:wps="http://schemas.microsoft.com/office/word/2010/wordprocessingShape" mc:Ignorable="w14 w15 w16se w16cid wp14">
   <w:body>
     <w:sdt>
       <w:sdtPr>
@@ -2732,7 +2732,14 @@
                 <w:sz w:val="24"/>
                 <w:szCs w:val="24"/>
               </w:rPr>
-              <w:t>-V1.0</w:t>
+              <w:t>-V1.</w:t>
+            </w:r>
+            <w:r>
+              <w:rPr>
+                <w:sz w:val="24"/>
+                <w:szCs w:val="24"/>
+              </w:rPr>
+              <w:t>1</w:t>
             </w:r>
           </w:p>
           <w:p>
@@ -7241,17 +7248,8 @@
                 <w:sz w:val="24"/>
                 <w:szCs w:val="24"/>
               </w:rPr>
-              <w:t>pressed</w:t>
-            </w:r>
-            <w:proofErr w:type="gramStart"/>
-            <w:r>
-              <w:rPr>
-                <w:sz w:val="24"/>
-                <w:szCs w:val="24"/>
-              </w:rPr>
-              <w:t>“ signal</w:t>
-            </w:r>
-            <w:proofErr w:type="gramEnd"/>
+              <w:t>pressed “signal</w:t>
+            </w:r>
             <w:r>
               <w:rPr>
                 <w:sz w:val="24"/>
@@ -7271,14 +7269,14 @@
                 <w:sz w:val="24"/>
                 <w:szCs w:val="24"/>
               </w:rPr>
-              <w:t xml:space="preserve"> received </w:t>
-            </w:r>
-            <w:r>
-              <w:rPr>
-                <w:sz w:val="24"/>
-                <w:szCs w:val="24"/>
-              </w:rPr>
-              <w:t>.</w:t>
+              <w:t xml:space="preserve"> </w:t>
+            </w:r>
+            <w:r>
+              <w:rPr>
+                <w:sz w:val="24"/>
+                <w:szCs w:val="24"/>
+              </w:rPr>
+              <w:t>received.</w:t>
             </w:r>
           </w:p>
         </w:tc>
@@ -7642,21 +7640,40 @@
                 <w:szCs w:val="24"/>
               </w:rPr>
             </w:pPr>
-            <w:proofErr w:type="gramStart"/>
-            <w:r>
-              <w:rPr>
-                <w:sz w:val="24"/>
-                <w:szCs w:val="24"/>
-              </w:rPr>
-              <w:t>when</w:t>
-            </w:r>
-            <w:proofErr w:type="gramEnd"/>
-            <w:r>
-              <w:rPr>
-                <w:sz w:val="24"/>
-                <w:szCs w:val="24"/>
-              </w:rPr>
-              <w:t xml:space="preserve"> the switch is closed the calculator (MCU,LCD) have input voltage (</w:t>
+            <w:r>
+              <w:rPr>
+                <w:sz w:val="24"/>
+                <w:szCs w:val="24"/>
+              </w:rPr>
+              <w:t xml:space="preserve">when </w:t>
+            </w:r>
+            <w:r>
+              <w:rPr>
+                <w:sz w:val="24"/>
+                <w:szCs w:val="24"/>
+              </w:rPr>
+              <w:t>turn ON signal received from the switch</w:t>
+            </w:r>
+            <w:r>
+              <w:rPr>
+                <w:sz w:val="24"/>
+                <w:szCs w:val="24"/>
+              </w:rPr>
+              <w:t xml:space="preserve"> the calculator (</w:t>
+            </w:r>
+            <w:r>
+              <w:rPr>
+                <w:sz w:val="24"/>
+                <w:szCs w:val="24"/>
+              </w:rPr>
+              <w:t>MCU, LCD</w:t>
+            </w:r>
+            <w:r>
+              <w:rPr>
+                <w:sz w:val="24"/>
+                <w:szCs w:val="24"/>
+              </w:rPr>
+              <w:t>) have input voltage (</w:t>
             </w:r>
             <w:proofErr w:type="spellStart"/>
             <w:r>
@@ -7694,35 +7711,68 @@
                 <w:szCs w:val="24"/>
               </w:rPr>
             </w:pPr>
-            <w:proofErr w:type="gramStart"/>
-            <w:r>
-              <w:rPr>
-                <w:sz w:val="24"/>
-                <w:szCs w:val="24"/>
-              </w:rPr>
-              <w:t>when</w:t>
-            </w:r>
-            <w:proofErr w:type="gramEnd"/>
-            <w:r>
-              <w:rPr>
-                <w:sz w:val="24"/>
-                <w:szCs w:val="24"/>
-              </w:rPr>
-              <w:t xml:space="preserve"> the switch is </w:t>
-            </w:r>
-            <w:r>
-              <w:rPr>
-                <w:sz w:val="24"/>
-                <w:szCs w:val="24"/>
-              </w:rPr>
-              <w:t>opened</w:t>
-            </w:r>
-            <w:r>
-              <w:rPr>
-                <w:sz w:val="24"/>
-                <w:szCs w:val="24"/>
-              </w:rPr>
-              <w:t xml:space="preserve"> the calculator (MCU,LCD) have </w:t>
+            <w:r>
+              <w:rPr>
+                <w:sz w:val="24"/>
+                <w:szCs w:val="24"/>
+              </w:rPr>
+              <w:t xml:space="preserve">when </w:t>
+            </w:r>
+            <w:r>
+              <w:rPr>
+                <w:sz w:val="24"/>
+                <w:szCs w:val="24"/>
+              </w:rPr>
+              <w:t>turn O</w:t>
+            </w:r>
+            <w:r>
+              <w:rPr>
+                <w:sz w:val="24"/>
+                <w:szCs w:val="24"/>
+              </w:rPr>
+              <w:t>FF</w:t>
+            </w:r>
+            <w:r>
+              <w:rPr>
+                <w:sz w:val="24"/>
+                <w:szCs w:val="24"/>
+              </w:rPr>
+              <w:t xml:space="preserve"> signal received from the </w:t>
+            </w:r>
+            <w:r>
+              <w:rPr>
+                <w:sz w:val="24"/>
+                <w:szCs w:val="24"/>
+              </w:rPr>
+              <w:t>switch</w:t>
+            </w:r>
+            <w:r>
+              <w:rPr>
+                <w:sz w:val="24"/>
+                <w:szCs w:val="24"/>
+              </w:rPr>
+              <w:t xml:space="preserve"> the</w:t>
+            </w:r>
+            <w:r>
+              <w:rPr>
+                <w:sz w:val="24"/>
+                <w:szCs w:val="24"/>
+              </w:rPr>
+              <w:t xml:space="preserve"> calculator (</w:t>
+            </w:r>
+            <w:r>
+              <w:rPr>
+                <w:sz w:val="24"/>
+                <w:szCs w:val="24"/>
+              </w:rPr>
+              <w:t>MCU, LCD</w:t>
+            </w:r>
+            <w:r>
+              <w:rPr>
+                <w:sz w:val="24"/>
+                <w:szCs w:val="24"/>
+              </w:rPr>
+              <w:t xml:space="preserve">) have </w:t>
             </w:r>
             <w:r>
               <w:rPr>
@@ -7874,6 +7924,43 @@
           <w:tab w:val="left" w:pos="3468"/>
         </w:tabs>
       </w:pPr>
+    </w:p>
+    <w:p>
+      <w:pPr>
+        <w:tabs>
+          <w:tab w:val="left" w:pos="3468"/>
+        </w:tabs>
+      </w:pPr>
+    </w:p>
+    <w:p>
+      <w:pPr>
+        <w:tabs>
+          <w:tab w:val="left" w:pos="3468"/>
+        </w:tabs>
+      </w:pPr>
+    </w:p>
+    <w:p>
+      <w:pPr>
+        <w:tabs>
+          <w:tab w:val="left" w:pos="3468"/>
+        </w:tabs>
+      </w:pPr>
+    </w:p>
+    <w:p>
+      <w:pPr>
+        <w:tabs>
+          <w:tab w:val="left" w:pos="3468"/>
+        </w:tabs>
+      </w:pPr>
+    </w:p>
+    <w:p>
+      <w:pPr>
+        <w:tabs>
+          <w:tab w:val="left" w:pos="3468"/>
+        </w:tabs>
+      </w:pPr>
+      <w:bookmarkStart w:id="10" w:name="_GoBack"/>
+      <w:bookmarkEnd w:id="10"/>
     </w:p>
     <w:tbl>
       <w:tblPr>
@@ -7911,6 +7998,7 @@
                 <w:sz w:val="28"/>
                 <w:szCs w:val="28"/>
               </w:rPr>
+              <w:lastRenderedPageBreak/>
               <w:t>Req_ID</w:t>
             </w:r>
             <w:proofErr w:type="spellEnd"/>
@@ -8077,16 +8165,7 @@
                 <w:sz w:val="28"/>
                 <w:szCs w:val="28"/>
               </w:rPr>
-              <w:t>Test Sco</w:t>
-            </w:r>
-            <w:bookmarkStart w:id="10" w:name="_GoBack"/>
-            <w:bookmarkEnd w:id="10"/>
-            <w:r>
-              <w:rPr>
-                <w:sz w:val="28"/>
-                <w:szCs w:val="28"/>
-              </w:rPr>
-              <w:t>pe:</w:t>
+              <w:t>Test Scope:</w:t>
             </w:r>
           </w:p>
         </w:tc>
@@ -8169,7 +8248,7 @@
 </file>
 
 <file path=word/endnotes.xml><?xml version="1.0" encoding="utf-8"?>
-<w:endnotes xmlns:wpc="http://schemas.microsoft.com/office/word/2010/wordprocessingCanvas" xmlns:mc="http://schemas.openxmlformats.org/markup-compatibility/2006" xmlns:o="urn:schemas-microsoft-com:office:office" xmlns:r="http://schemas.openxmlformats.org/officeDocument/2006/relationships" xmlns:m="http://schemas.openxmlformats.org/officeDocument/2006/math" xmlns:v="urn:schemas-microsoft-com:vml" xmlns:wp14="http://schemas.microsoft.com/office/word/2010/wordprocessingDrawing" xmlns:wp="http://schemas.openxmlformats.org/drawingml/2006/wordprocessingDrawing" xmlns:w10="urn:schemas-microsoft-com:office:word" xmlns:w="http://schemas.openxmlformats.org/wordprocessingml/2006/main" xmlns:w14="http://schemas.microsoft.com/office/word/2010/wordml" xmlns:w15="http://schemas.microsoft.com/office/word/2012/wordml" xmlns:wpg="http://schemas.microsoft.com/office/word/2010/wordprocessingGroup" xmlns:wpi="http://schemas.microsoft.com/office/word/2010/wordprocessingInk" xmlns:wne="http://schemas.microsoft.com/office/word/2006/wordml" xmlns:wps="http://schemas.microsoft.com/office/word/2010/wordprocessingShape" mc:Ignorable="w14 w15 wp14">
+<w:endnotes xmlns:wpc="http://schemas.microsoft.com/office/word/2010/wordprocessingCanvas" xmlns:cx="http://schemas.microsoft.com/office/drawing/2014/chartex" xmlns:cx1="http://schemas.microsoft.com/office/drawing/2015/9/8/chartex" xmlns:cx2="http://schemas.microsoft.com/office/drawing/2015/10/21/chartex" xmlns:cx3="http://schemas.microsoft.com/office/drawing/2016/5/9/chartex" xmlns:cx4="http://schemas.microsoft.com/office/drawing/2016/5/10/chartex" xmlns:cx5="http://schemas.microsoft.com/office/drawing/2016/5/11/chartex" xmlns:cx6="http://schemas.microsoft.com/office/drawing/2016/5/12/chartex" xmlns:cx7="http://schemas.microsoft.com/office/drawing/2016/5/13/chartex" xmlns:cx8="http://schemas.microsoft.com/office/drawing/2016/5/14/chartex" xmlns:mc="http://schemas.openxmlformats.org/markup-compatibility/2006" xmlns:aink="http://schemas.microsoft.com/office/drawing/2016/ink" xmlns:am3d="http://schemas.microsoft.com/office/drawing/2017/model3d" xmlns:o="urn:schemas-microsoft-com:office:office" xmlns:r="http://schemas.openxmlformats.org/officeDocument/2006/relationships" xmlns:m="http://schemas.openxmlformats.org/officeDocument/2006/math" xmlns:v="urn:schemas-microsoft-com:vml" xmlns:wp14="http://schemas.microsoft.com/office/word/2010/wordprocessingDrawing" xmlns:wp="http://schemas.openxmlformats.org/drawingml/2006/wordprocessingDrawing" xmlns:w10="urn:schemas-microsoft-com:office:word" xmlns:w="http://schemas.openxmlformats.org/wordprocessingml/2006/main" xmlns:w14="http://schemas.microsoft.com/office/word/2010/wordml" xmlns:w15="http://schemas.microsoft.com/office/word/2012/wordml" xmlns:w16cid="http://schemas.microsoft.com/office/word/2016/wordml/cid" xmlns:w16se="http://schemas.microsoft.com/office/word/2015/wordml/symex" xmlns:wpg="http://schemas.microsoft.com/office/word/2010/wordprocessingGroup" xmlns:wpi="http://schemas.microsoft.com/office/word/2010/wordprocessingInk" xmlns:wne="http://schemas.microsoft.com/office/word/2006/wordml" xmlns:wps="http://schemas.microsoft.com/office/word/2010/wordprocessingShape" mc:Ignorable="w14 w15 w16se w16cid wp14">
   <w:endnote w:type="separator" w:id="-1">
     <w:p>
       <w:pPr>
@@ -8194,7 +8273,7 @@
 </file>
 
 <file path=word/footer1.xml><?xml version="1.0" encoding="utf-8"?>
-<w:ftr xmlns:wpc="http://schemas.microsoft.com/office/word/2010/wordprocessingCanvas" xmlns:mc="http://schemas.openxmlformats.org/markup-compatibility/2006" xmlns:o="urn:schemas-microsoft-com:office:office" xmlns:r="http://schemas.openxmlformats.org/officeDocument/2006/relationships" xmlns:m="http://schemas.openxmlformats.org/officeDocument/2006/math" xmlns:v="urn:schemas-microsoft-com:vml" xmlns:wp14="http://schemas.microsoft.com/office/word/2010/wordprocessingDrawing" xmlns:wp="http://schemas.openxmlformats.org/drawingml/2006/wordprocessingDrawing" xmlns:w10="urn:schemas-microsoft-com:office:word" xmlns:w="http://schemas.openxmlformats.org/wordprocessingml/2006/main" xmlns:w14="http://schemas.microsoft.com/office/word/2010/wordml" xmlns:w15="http://schemas.microsoft.com/office/word/2012/wordml" xmlns:wpg="http://schemas.microsoft.com/office/word/2010/wordprocessingGroup" xmlns:wpi="http://schemas.microsoft.com/office/word/2010/wordprocessingInk" xmlns:wne="http://schemas.microsoft.com/office/word/2006/wordml" xmlns:wps="http://schemas.microsoft.com/office/word/2010/wordprocessingShape" mc:Ignorable="w14 w15 wp14">
+<w:ftr xmlns:wpc="http://schemas.microsoft.com/office/word/2010/wordprocessingCanvas" xmlns:cx="http://schemas.microsoft.com/office/drawing/2014/chartex" xmlns:cx1="http://schemas.microsoft.com/office/drawing/2015/9/8/chartex" xmlns:cx2="http://schemas.microsoft.com/office/drawing/2015/10/21/chartex" xmlns:cx3="http://schemas.microsoft.com/office/drawing/2016/5/9/chartex" xmlns:cx4="http://schemas.microsoft.com/office/drawing/2016/5/10/chartex" xmlns:cx5="http://schemas.microsoft.com/office/drawing/2016/5/11/chartex" xmlns:cx6="http://schemas.microsoft.com/office/drawing/2016/5/12/chartex" xmlns:cx7="http://schemas.microsoft.com/office/drawing/2016/5/13/chartex" xmlns:cx8="http://schemas.microsoft.com/office/drawing/2016/5/14/chartex" xmlns:mc="http://schemas.openxmlformats.org/markup-compatibility/2006" xmlns:aink="http://schemas.microsoft.com/office/drawing/2016/ink" xmlns:am3d="http://schemas.microsoft.com/office/drawing/2017/model3d" xmlns:o="urn:schemas-microsoft-com:office:office" xmlns:r="http://schemas.openxmlformats.org/officeDocument/2006/relationships" xmlns:m="http://schemas.openxmlformats.org/officeDocument/2006/math" xmlns:v="urn:schemas-microsoft-com:vml" xmlns:wp14="http://schemas.microsoft.com/office/word/2010/wordprocessingDrawing" xmlns:wp="http://schemas.openxmlformats.org/drawingml/2006/wordprocessingDrawing" xmlns:w10="urn:schemas-microsoft-com:office:word" xmlns:w="http://schemas.openxmlformats.org/wordprocessingml/2006/main" xmlns:w14="http://schemas.microsoft.com/office/word/2010/wordml" xmlns:w15="http://schemas.microsoft.com/office/word/2012/wordml" xmlns:w16cid="http://schemas.microsoft.com/office/word/2016/wordml/cid" xmlns:w16se="http://schemas.microsoft.com/office/word/2015/wordml/symex" xmlns:wpg="http://schemas.microsoft.com/office/word/2010/wordprocessingGroup" xmlns:wpi="http://schemas.microsoft.com/office/word/2010/wordprocessingInk" xmlns:wne="http://schemas.microsoft.com/office/word/2006/wordml" xmlns:wps="http://schemas.microsoft.com/office/word/2010/wordprocessingShape" mc:Ignorable="w14 w15 w16se w16cid wp14">
   <w:sdt>
     <w:sdtPr>
       <w:id w:val="-1627158323"/>
@@ -8247,7 +8326,7 @@
 </file>
 
 <file path=word/footnotes.xml><?xml version="1.0" encoding="utf-8"?>
-<w:footnotes xmlns:wpc="http://schemas.microsoft.com/office/word/2010/wordprocessingCanvas" xmlns:mc="http://schemas.openxmlformats.org/markup-compatibility/2006" xmlns:o="urn:schemas-microsoft-com:office:office" xmlns:r="http://schemas.openxmlformats.org/officeDocument/2006/relationships" xmlns:m="http://schemas.openxmlformats.org/officeDocument/2006/math" xmlns:v="urn:schemas-microsoft-com:vml" xmlns:wp14="http://schemas.microsoft.com/office/word/2010/wordprocessingDrawing" xmlns:wp="http://schemas.openxmlformats.org/drawingml/2006/wordprocessingDrawing" xmlns:w10="urn:schemas-microsoft-com:office:word" xmlns:w="http://schemas.openxmlformats.org/wordprocessingml/2006/main" xmlns:w14="http://schemas.microsoft.com/office/word/2010/wordml" xmlns:w15="http://schemas.microsoft.com/office/word/2012/wordml" xmlns:wpg="http://schemas.microsoft.com/office/word/2010/wordprocessingGroup" xmlns:wpi="http://schemas.microsoft.com/office/word/2010/wordprocessingInk" xmlns:wne="http://schemas.microsoft.com/office/word/2006/wordml" xmlns:wps="http://schemas.microsoft.com/office/word/2010/wordprocessingShape" mc:Ignorable="w14 w15 wp14">
+<w:footnotes xmlns:wpc="http://schemas.microsoft.com/office/word/2010/wordprocessingCanvas" xmlns:cx="http://schemas.microsoft.com/office/drawing/2014/chartex" xmlns:cx1="http://schemas.microsoft.com/office/drawing/2015/9/8/chartex" xmlns:cx2="http://schemas.microsoft.com/office/drawing/2015/10/21/chartex" xmlns:cx3="http://schemas.microsoft.com/office/drawing/2016/5/9/chartex" xmlns:cx4="http://schemas.microsoft.com/office/drawing/2016/5/10/chartex" xmlns:cx5="http://schemas.microsoft.com/office/drawing/2016/5/11/chartex" xmlns:cx6="http://schemas.microsoft.com/office/drawing/2016/5/12/chartex" xmlns:cx7="http://schemas.microsoft.com/office/drawing/2016/5/13/chartex" xmlns:cx8="http://schemas.microsoft.com/office/drawing/2016/5/14/chartex" xmlns:mc="http://schemas.openxmlformats.org/markup-compatibility/2006" xmlns:aink="http://schemas.microsoft.com/office/drawing/2016/ink" xmlns:am3d="http://schemas.microsoft.com/office/drawing/2017/model3d" xmlns:o="urn:schemas-microsoft-com:office:office" xmlns:r="http://schemas.openxmlformats.org/officeDocument/2006/relationships" xmlns:m="http://schemas.openxmlformats.org/officeDocument/2006/math" xmlns:v="urn:schemas-microsoft-com:vml" xmlns:wp14="http://schemas.microsoft.com/office/word/2010/wordprocessingDrawing" xmlns:wp="http://schemas.openxmlformats.org/drawingml/2006/wordprocessingDrawing" xmlns:w10="urn:schemas-microsoft-com:office:word" xmlns:w="http://schemas.openxmlformats.org/wordprocessingml/2006/main" xmlns:w14="http://schemas.microsoft.com/office/word/2010/wordml" xmlns:w15="http://schemas.microsoft.com/office/word/2012/wordml" xmlns:w16cid="http://schemas.microsoft.com/office/word/2016/wordml/cid" xmlns:w16se="http://schemas.microsoft.com/office/word/2015/wordml/symex" xmlns:wpg="http://schemas.microsoft.com/office/word/2010/wordprocessingGroup" xmlns:wpi="http://schemas.microsoft.com/office/word/2010/wordprocessingInk" xmlns:wne="http://schemas.microsoft.com/office/word/2006/wordml" xmlns:wps="http://schemas.microsoft.com/office/word/2010/wordprocessingShape" mc:Ignorable="w14 w15 w16se w16cid wp14">
   <w:footnote w:type="separator" w:id="-1">
     <w:p>
       <w:pPr>
@@ -8272,7 +8351,7 @@
 </file>
 
 <file path=word/numbering.xml><?xml version="1.0" encoding="utf-8"?>
-<w:numbering xmlns:wpc="http://schemas.microsoft.com/office/word/2010/wordprocessingCanvas" xmlns:mc="http://schemas.openxmlformats.org/markup-compatibility/2006" xmlns:o="urn:schemas-microsoft-com:office:office" xmlns:r="http://schemas.openxmlformats.org/officeDocument/2006/relationships" xmlns:m="http://schemas.openxmlformats.org/officeDocument/2006/math" xmlns:v="urn:schemas-microsoft-com:vml" xmlns:wp14="http://schemas.microsoft.com/office/word/2010/wordprocessingDrawing" xmlns:wp="http://schemas.openxmlformats.org/drawingml/2006/wordprocessingDrawing" xmlns:w10="urn:schemas-microsoft-com:office:word" xmlns:w="http://schemas.openxmlformats.org/wordprocessingml/2006/main" xmlns:w14="http://schemas.microsoft.com/office/word/2010/wordml" xmlns:w15="http://schemas.microsoft.com/office/word/2012/wordml" xmlns:wpg="http://schemas.microsoft.com/office/word/2010/wordprocessingGroup" xmlns:wpi="http://schemas.microsoft.com/office/word/2010/wordprocessingInk" xmlns:wne="http://schemas.microsoft.com/office/word/2006/wordml" xmlns:wps="http://schemas.microsoft.com/office/word/2010/wordprocessingShape" mc:Ignorable="w14 w15 wp14">
+<w:numbering xmlns:wpc="http://schemas.microsoft.com/office/word/2010/wordprocessingCanvas" xmlns:cx="http://schemas.microsoft.com/office/drawing/2014/chartex" xmlns:cx1="http://schemas.microsoft.com/office/drawing/2015/9/8/chartex" xmlns:cx2="http://schemas.microsoft.com/office/drawing/2015/10/21/chartex" xmlns:cx3="http://schemas.microsoft.com/office/drawing/2016/5/9/chartex" xmlns:cx4="http://schemas.microsoft.com/office/drawing/2016/5/10/chartex" xmlns:cx5="http://schemas.microsoft.com/office/drawing/2016/5/11/chartex" xmlns:cx6="http://schemas.microsoft.com/office/drawing/2016/5/12/chartex" xmlns:cx7="http://schemas.microsoft.com/office/drawing/2016/5/13/chartex" xmlns:cx8="http://schemas.microsoft.com/office/drawing/2016/5/14/chartex" xmlns:mc="http://schemas.openxmlformats.org/markup-compatibility/2006" xmlns:aink="http://schemas.microsoft.com/office/drawing/2016/ink" xmlns:am3d="http://schemas.microsoft.com/office/drawing/2017/model3d" xmlns:o="urn:schemas-microsoft-com:office:office" xmlns:r="http://schemas.openxmlformats.org/officeDocument/2006/relationships" xmlns:m="http://schemas.openxmlformats.org/officeDocument/2006/math" xmlns:v="urn:schemas-microsoft-com:vml" xmlns:wp14="http://schemas.microsoft.com/office/word/2010/wordprocessingDrawing" xmlns:wp="http://schemas.openxmlformats.org/drawingml/2006/wordprocessingDrawing" xmlns:w10="urn:schemas-microsoft-com:office:word" xmlns:w="http://schemas.openxmlformats.org/wordprocessingml/2006/main" xmlns:w14="http://schemas.microsoft.com/office/word/2010/wordml" xmlns:w15="http://schemas.microsoft.com/office/word/2012/wordml" xmlns:w16cid="http://schemas.microsoft.com/office/word/2016/wordml/cid" xmlns:w16se="http://schemas.microsoft.com/office/word/2015/wordml/symex" xmlns:wpg="http://schemas.microsoft.com/office/word/2010/wordprocessingGroup" xmlns:wpi="http://schemas.microsoft.com/office/word/2010/wordprocessingInk" xmlns:wne="http://schemas.microsoft.com/office/word/2006/wordml" xmlns:wps="http://schemas.microsoft.com/office/word/2010/wordprocessingShape" mc:Ignorable="w14 w15 w16se w16cid wp14">
   <w:abstractNum w:abstractNumId="0" w15:restartNumberingAfterBreak="0">
     <w:nsid w:val="03A628B8"/>
     <w:multiLevelType w:val="hybridMultilevel"/>
@@ -9272,7 +9351,7 @@
 </file>
 
 <file path=word/styles.xml><?xml version="1.0" encoding="utf-8"?>
-<w:styles xmlns:mc="http://schemas.openxmlformats.org/markup-compatibility/2006" xmlns:r="http://schemas.openxmlformats.org/officeDocument/2006/relationships" xmlns:w="http://schemas.openxmlformats.org/wordprocessingml/2006/main" xmlns:w14="http://schemas.microsoft.com/office/word/2010/wordml" xmlns:w15="http://schemas.microsoft.com/office/word/2012/wordml" mc:Ignorable="w14 w15">
+<w:styles xmlns:mc="http://schemas.openxmlformats.org/markup-compatibility/2006" xmlns:r="http://schemas.openxmlformats.org/officeDocument/2006/relationships" xmlns:w="http://schemas.openxmlformats.org/wordprocessingml/2006/main" xmlns:w14="http://schemas.microsoft.com/office/word/2010/wordml" xmlns:w15="http://schemas.microsoft.com/office/word/2012/wordml" xmlns:w16cid="http://schemas.microsoft.com/office/word/2016/wordml/cid" xmlns:w16se="http://schemas.microsoft.com/office/word/2015/wordml/symex" mc:Ignorable="w14 w15 w16se w16cid">
   <w:docDefaults>
     <w:rPrDefault>
       <w:rPr>
@@ -9288,7 +9367,7 @@
       </w:pPr>
     </w:pPrDefault>
   </w:docDefaults>
-  <w:latentStyles w:defLockedState="0" w:defUIPriority="99" w:defSemiHidden="0" w:defUnhideWhenUsed="0" w:defQFormat="0" w:count="371">
+  <w:latentStyles w:defLockedState="0" w:defUIPriority="99" w:defSemiHidden="0" w:defUnhideWhenUsed="0" w:defQFormat="0" w:count="375">
     <w:lsdException w:name="Normal" w:uiPriority="0" w:qFormat="1"/>
     <w:lsdException w:name="heading 1" w:uiPriority="9" w:qFormat="1"/>
     <w:lsdException w:name="heading 2" w:semiHidden="1" w:uiPriority="9" w:unhideWhenUsed="1" w:qFormat="1"/>
@@ -9394,7 +9473,6 @@
     <w:lsdException w:name="HTML Sample" w:semiHidden="1" w:unhideWhenUsed="1"/>
     <w:lsdException w:name="HTML Typewriter" w:semiHidden="1" w:unhideWhenUsed="1"/>
     <w:lsdException w:name="HTML Variable" w:semiHidden="1" w:unhideWhenUsed="1"/>
-    <w:lsdException w:name="Normal Table" w:semiHidden="1" w:unhideWhenUsed="1"/>
     <w:lsdException w:name="annotation subject" w:semiHidden="1" w:unhideWhenUsed="1"/>
     <w:lsdException w:name="No List" w:semiHidden="1" w:unhideWhenUsed="1"/>
     <w:lsdException w:name="Outline List 1" w:semiHidden="1" w:unhideWhenUsed="1"/>
@@ -9438,10 +9516,8 @@
     <w:lsdException w:name="Table Elegant" w:semiHidden="1" w:unhideWhenUsed="1"/>
     <w:lsdException w:name="Table Professional" w:semiHidden="1" w:unhideWhenUsed="1"/>
     <w:lsdException w:name="Table Subtle 1" w:semiHidden="1" w:unhideWhenUsed="1"/>
-    <w:lsdException w:name="Table Subtle 2" w:semiHidden="1" w:unhideWhenUsed="1"/>
     <w:lsdException w:name="Table Web 1" w:semiHidden="1" w:unhideWhenUsed="1"/>
     <w:lsdException w:name="Table Web 2" w:semiHidden="1" w:unhideWhenUsed="1"/>
-    <w:lsdException w:name="Table Web 3" w:semiHidden="1" w:unhideWhenUsed="1"/>
     <w:lsdException w:name="Balloon Text" w:semiHidden="1" w:unhideWhenUsed="1"/>
     <w:lsdException w:name="Table Grid" w:uiPriority="39"/>
     <w:lsdException w:name="Table Theme" w:semiHidden="1" w:unhideWhenUsed="1"/>
@@ -9660,6 +9736,10 @@
     <w:lsdException w:name="List Table 5 Dark Accent 6" w:uiPriority="50"/>
     <w:lsdException w:name="List Table 6 Colorful Accent 6" w:uiPriority="51"/>
     <w:lsdException w:name="List Table 7 Colorful Accent 6" w:uiPriority="52"/>
+    <w:lsdException w:name="Mention" w:semiHidden="1" w:unhideWhenUsed="1"/>
+    <w:lsdException w:name="Smart Hyperlink" w:semiHidden="1" w:unhideWhenUsed="1"/>
+    <w:lsdException w:name="Hashtag" w:semiHidden="1" w:unhideWhenUsed="1"/>
+    <w:lsdException w:name="Unresolved Mention" w:semiHidden="1" w:unhideWhenUsed="1"/>
   </w:latentStyles>
   <w:style w:type="paragraph" w:default="1" w:styleId="Normal">
     <w:name w:val="Normal"/>
@@ -9882,7 +9962,7 @@
 </file>
 
 <file path=word/glossary/document.xml><?xml version="1.0" encoding="utf-8"?>
-<w:glossaryDocument xmlns:wpc="http://schemas.microsoft.com/office/word/2010/wordprocessingCanvas" xmlns:mc="http://schemas.openxmlformats.org/markup-compatibility/2006" xmlns:o="urn:schemas-microsoft-com:office:office" xmlns:r="http://schemas.openxmlformats.org/officeDocument/2006/relationships" xmlns:m="http://schemas.openxmlformats.org/officeDocument/2006/math" xmlns:v="urn:schemas-microsoft-com:vml" xmlns:wp14="http://schemas.microsoft.com/office/word/2010/wordprocessingDrawing" xmlns:wp="http://schemas.openxmlformats.org/drawingml/2006/wordprocessingDrawing" xmlns:w10="urn:schemas-microsoft-com:office:word" xmlns:w="http://schemas.openxmlformats.org/wordprocessingml/2006/main" xmlns:w14="http://schemas.microsoft.com/office/word/2010/wordml" xmlns:w15="http://schemas.microsoft.com/office/word/2012/wordml" xmlns:wpg="http://schemas.microsoft.com/office/word/2010/wordprocessingGroup" xmlns:wpi="http://schemas.microsoft.com/office/word/2010/wordprocessingInk" xmlns:wne="http://schemas.microsoft.com/office/word/2006/wordml" xmlns:wps="http://schemas.microsoft.com/office/word/2010/wordprocessingShape" mc:Ignorable="w14 w15 wp14">
+<w:glossaryDocument xmlns:wpc="http://schemas.microsoft.com/office/word/2010/wordprocessingCanvas" xmlns:cx="http://schemas.microsoft.com/office/drawing/2014/chartex" xmlns:cx1="http://schemas.microsoft.com/office/drawing/2015/9/8/chartex" xmlns:cx2="http://schemas.microsoft.com/office/drawing/2015/10/21/chartex" xmlns:cx3="http://schemas.microsoft.com/office/drawing/2016/5/9/chartex" xmlns:cx4="http://schemas.microsoft.com/office/drawing/2016/5/10/chartex" xmlns:cx5="http://schemas.microsoft.com/office/drawing/2016/5/11/chartex" xmlns:cx6="http://schemas.microsoft.com/office/drawing/2016/5/12/chartex" xmlns:cx7="http://schemas.microsoft.com/office/drawing/2016/5/13/chartex" xmlns:cx8="http://schemas.microsoft.com/office/drawing/2016/5/14/chartex" xmlns:mc="http://schemas.openxmlformats.org/markup-compatibility/2006" xmlns:aink="http://schemas.microsoft.com/office/drawing/2016/ink" xmlns:am3d="http://schemas.microsoft.com/office/drawing/2017/model3d" xmlns:o="urn:schemas-microsoft-com:office:office" xmlns:r="http://schemas.openxmlformats.org/officeDocument/2006/relationships" xmlns:m="http://schemas.openxmlformats.org/officeDocument/2006/math" xmlns:v="urn:schemas-microsoft-com:vml" xmlns:wp14="http://schemas.microsoft.com/office/word/2010/wordprocessingDrawing" xmlns:wp="http://schemas.openxmlformats.org/drawingml/2006/wordprocessingDrawing" xmlns:w10="urn:schemas-microsoft-com:office:word" xmlns:w="http://schemas.openxmlformats.org/wordprocessingml/2006/main" xmlns:w14="http://schemas.microsoft.com/office/word/2010/wordml" xmlns:w15="http://schemas.microsoft.com/office/word/2012/wordml" xmlns:w16cid="http://schemas.microsoft.com/office/word/2016/wordml/cid" xmlns:w16se="http://schemas.microsoft.com/office/word/2015/wordml/symex" xmlns:wpg="http://schemas.microsoft.com/office/word/2010/wordprocessingGroup" xmlns:wpi="http://schemas.microsoft.com/office/word/2010/wordprocessingInk" xmlns:wne="http://schemas.microsoft.com/office/word/2006/wordml" xmlns:wps="http://schemas.microsoft.com/office/word/2010/wordprocessingShape" mc:Ignorable="w14 w15 w16se w16cid wp14">
   <w:docParts>
     <w:docPart>
       <w:docPartPr>
@@ -9907,7 +9987,7 @@
           <w:r>
             <w:rPr>
               <w:rFonts w:asciiTheme="majorHAnsi" w:eastAsiaTheme="majorEastAsia" w:hAnsiTheme="majorHAnsi" w:cstheme="majorBidi"/>
-              <w:color w:val="5B9BD5" w:themeColor="accent1"/>
+              <w:color w:val="4472C4" w:themeColor="accent1"/>
               <w:sz w:val="88"/>
               <w:szCs w:val="88"/>
             </w:rPr>
@@ -9938,7 +10018,7 @@
           </w:pPr>
           <w:r>
             <w:rPr>
-              <w:color w:val="2E74B5" w:themeColor="accent1" w:themeShade="BF"/>
+              <w:color w:val="2F5496" w:themeColor="accent1" w:themeShade="BF"/>
               <w:sz w:val="24"/>
               <w:szCs w:val="24"/>
             </w:rPr>
@@ -9952,7 +10032,7 @@
 </file>
 
 <file path=word/glossary/fontTable.xml><?xml version="1.0" encoding="utf-8"?>
-<w:fonts xmlns:mc="http://schemas.openxmlformats.org/markup-compatibility/2006" xmlns:r="http://schemas.openxmlformats.org/officeDocument/2006/relationships" xmlns:w="http://schemas.openxmlformats.org/wordprocessingml/2006/main" xmlns:w14="http://schemas.microsoft.com/office/word/2010/wordml" xmlns:w15="http://schemas.microsoft.com/office/word/2012/wordml" mc:Ignorable="w14 w15">
+<w:fonts xmlns:mc="http://schemas.openxmlformats.org/markup-compatibility/2006" xmlns:r="http://schemas.openxmlformats.org/officeDocument/2006/relationships" xmlns:w="http://schemas.openxmlformats.org/wordprocessingml/2006/main" xmlns:w14="http://schemas.microsoft.com/office/word/2010/wordml" xmlns:w15="http://schemas.microsoft.com/office/word/2012/wordml" xmlns:w16cid="http://schemas.microsoft.com/office/word/2016/wordml/cid" xmlns:w16se="http://schemas.microsoft.com/office/word/2015/wordml/symex" mc:Ignorable="w14 w15 w16se w16cid">
   <w:font w:name="Symbol">
     <w:panose1 w:val="05050102010706020507"/>
     <w:charset w:val="02"/>
@@ -9965,14 +10045,14 @@
     <w:charset w:val="00"/>
     <w:family w:val="roman"/>
     <w:pitch w:val="variable"/>
-    <w:sig w:usb0="E0002AFF" w:usb1="C0007841" w:usb2="00000009" w:usb3="00000000" w:csb0="000001FF" w:csb1="00000000"/>
+    <w:sig w:usb0="E0002EFF" w:usb1="C000785B" w:usb2="00000009" w:usb3="00000000" w:csb0="000001FF" w:csb1="00000000"/>
   </w:font>
   <w:font w:name="Courier New">
     <w:panose1 w:val="02070309020205020404"/>
     <w:charset w:val="00"/>
     <w:family w:val="modern"/>
     <w:pitch w:val="fixed"/>
-    <w:sig w:usb0="E0002AFF" w:usb1="C0007843" w:usb2="00000009" w:usb3="00000000" w:csb0="000001FF" w:csb1="00000000"/>
+    <w:sig w:usb0="E0002EFF" w:usb1="C0007843" w:usb2="00000009" w:usb3="00000000" w:csb0="000001FF" w:csb1="00000000"/>
   </w:font>
   <w:font w:name="Wingdings">
     <w:panose1 w:val="05000000000000000000"/>
@@ -9986,21 +10066,21 @@
     <w:charset w:val="00"/>
     <w:family w:val="swiss"/>
     <w:pitch w:val="variable"/>
-    <w:sig w:usb0="E00002FF" w:usb1="4000ACFF" w:usb2="00000001" w:usb3="00000000" w:csb0="0000019F" w:csb1="00000000"/>
+    <w:sig w:usb0="E4002EFF" w:usb1="C000247B" w:usb2="00000009" w:usb3="00000000" w:csb0="000001FF" w:csb1="00000000"/>
   </w:font>
   <w:font w:name="Arial">
     <w:panose1 w:val="020B0604020202020204"/>
     <w:charset w:val="00"/>
     <w:family w:val="swiss"/>
     <w:pitch w:val="variable"/>
-    <w:sig w:usb0="E0002AFF" w:usb1="C0007843" w:usb2="00000009" w:usb3="00000000" w:csb0="000001FF" w:csb1="00000000"/>
+    <w:sig w:usb0="E0002EFF" w:usb1="C000785B" w:usb2="00000009" w:usb3="00000000" w:csb0="000001FF" w:csb1="00000000"/>
   </w:font>
   <w:font w:name="Calibri Light">
     <w:panose1 w:val="020F0302020204030204"/>
     <w:charset w:val="00"/>
     <w:family w:val="swiss"/>
     <w:pitch w:val="variable"/>
-    <w:sig w:usb0="A00002EF" w:usb1="4000207B" w:usb2="00000000" w:usb3="00000000" w:csb0="0000019F" w:csb1="00000000"/>
+    <w:sig w:usb0="E4002EFF" w:usb1="C000247B" w:usb2="00000009" w:usb3="00000000" w:csb0="000001FF" w:csb1="00000000"/>
   </w:font>
   <w:font w:name="ArialMT">
     <w:altName w:val="Times New Roman"/>
@@ -10014,7 +10094,7 @@
 </file>
 
 <file path=word/glossary/settings.xml><?xml version="1.0" encoding="utf-8"?>
-<w:settings xmlns:mc="http://schemas.openxmlformats.org/markup-compatibility/2006" xmlns:o="urn:schemas-microsoft-com:office:office" xmlns:r="http://schemas.openxmlformats.org/officeDocument/2006/relationships" xmlns:m="http://schemas.openxmlformats.org/officeDocument/2006/math" xmlns:v="urn:schemas-microsoft-com:vml" xmlns:w10="urn:schemas-microsoft-com:office:word" xmlns:w="http://schemas.openxmlformats.org/wordprocessingml/2006/main" xmlns:w14="http://schemas.microsoft.com/office/word/2010/wordml" xmlns:w15="http://schemas.microsoft.com/office/word/2012/wordml" xmlns:sl="http://schemas.openxmlformats.org/schemaLibrary/2006/main" mc:Ignorable="w14 w15">
+<w:settings xmlns:mc="http://schemas.openxmlformats.org/markup-compatibility/2006" xmlns:o="urn:schemas-microsoft-com:office:office" xmlns:r="http://schemas.openxmlformats.org/officeDocument/2006/relationships" xmlns:m="http://schemas.openxmlformats.org/officeDocument/2006/math" xmlns:v="urn:schemas-microsoft-com:vml" xmlns:w10="urn:schemas-microsoft-com:office:word" xmlns:w="http://schemas.openxmlformats.org/wordprocessingml/2006/main" xmlns:w14="http://schemas.microsoft.com/office/word/2010/wordml" xmlns:w15="http://schemas.microsoft.com/office/word/2012/wordml" xmlns:w16cid="http://schemas.microsoft.com/office/word/2016/wordml/cid" xmlns:w16se="http://schemas.microsoft.com/office/word/2015/wordml/symex" xmlns:sl="http://schemas.openxmlformats.org/schemaLibrary/2006/main" mc:Ignorable="w14 w15 w16se w16cid">
   <w:view w:val="normal"/>
   <w:defaultTabStop w:val="720"/>
   <w:characterSpacingControl w:val="doNotCompress"/>
@@ -10025,6 +10105,7 @@
     <w:compatSetting w:name="enableOpenTypeFeatures" w:uri="http://schemas.microsoft.com/office/word" w:val="1"/>
     <w:compatSetting w:name="doNotFlipMirrorIndents" w:uri="http://schemas.microsoft.com/office/word" w:val="1"/>
     <w:compatSetting w:name="differentiateMultirowTableHeaders" w:uri="http://schemas.microsoft.com/office/word" w:val="1"/>
+    <w:compatSetting w:name="useWord2013TrackBottomHyphenation" w:uri="http://schemas.microsoft.com/office/word" w:val="1"/>
   </w:compat>
   <w:rsids>
     <w:rsidRoot w:val="00826D31"/>
@@ -10036,6 +10117,7 @@
     <w:rsid w:val="00507E56"/>
     <w:rsid w:val="00535D4E"/>
     <w:rsid w:val="005708BE"/>
+    <w:rsid w:val="006F45A2"/>
     <w:rsid w:val="007C5647"/>
     <w:rsid w:val="00826D31"/>
     <w:rsid w:val="00E776A9"/>
@@ -10063,7 +10145,7 @@
 </file>
 
 <file path=word/glossary/styles.xml><?xml version="1.0" encoding="utf-8"?>
-<w:styles xmlns:mc="http://schemas.openxmlformats.org/markup-compatibility/2006" xmlns:r="http://schemas.openxmlformats.org/officeDocument/2006/relationships" xmlns:w="http://schemas.openxmlformats.org/wordprocessingml/2006/main" xmlns:w14="http://schemas.microsoft.com/office/word/2010/wordml" xmlns:w15="http://schemas.microsoft.com/office/word/2012/wordml" mc:Ignorable="w14 w15">
+<w:styles xmlns:mc="http://schemas.openxmlformats.org/markup-compatibility/2006" xmlns:r="http://schemas.openxmlformats.org/officeDocument/2006/relationships" xmlns:w="http://schemas.openxmlformats.org/wordprocessingml/2006/main" xmlns:w14="http://schemas.microsoft.com/office/word/2010/wordml" xmlns:w15="http://schemas.microsoft.com/office/word/2012/wordml" xmlns:w16cid="http://schemas.microsoft.com/office/word/2016/wordml/cid" xmlns:w16se="http://schemas.microsoft.com/office/word/2015/wordml/symex" mc:Ignorable="w14 w15 w16se w16cid">
   <w:docDefaults>
     <w:rPrDefault>
       <w:rPr>
@@ -10079,7 +10161,7 @@
       </w:pPr>
     </w:pPrDefault>
   </w:docDefaults>
-  <w:latentStyles w:defLockedState="0" w:defUIPriority="99" w:defSemiHidden="0" w:defUnhideWhenUsed="0" w:defQFormat="0" w:count="371">
+  <w:latentStyles w:defLockedState="0" w:defUIPriority="99" w:defSemiHidden="0" w:defUnhideWhenUsed="0" w:defQFormat="0" w:count="375">
     <w:lsdException w:name="Normal" w:uiPriority="0" w:qFormat="1"/>
     <w:lsdException w:name="heading 1" w:uiPriority="9" w:qFormat="1"/>
     <w:lsdException w:name="heading 2" w:semiHidden="1" w:uiPriority="9" w:unhideWhenUsed="1" w:qFormat="1"/>
@@ -10185,7 +10267,6 @@
     <w:lsdException w:name="HTML Sample" w:semiHidden="1" w:unhideWhenUsed="1"/>
     <w:lsdException w:name="HTML Typewriter" w:semiHidden="1" w:unhideWhenUsed="1"/>
     <w:lsdException w:name="HTML Variable" w:semiHidden="1" w:unhideWhenUsed="1"/>
-    <w:lsdException w:name="Normal Table" w:semiHidden="1" w:unhideWhenUsed="1"/>
     <w:lsdException w:name="annotation subject" w:semiHidden="1" w:unhideWhenUsed="1"/>
     <w:lsdException w:name="No List" w:semiHidden="1" w:unhideWhenUsed="1"/>
     <w:lsdException w:name="Outline List 1" w:semiHidden="1" w:unhideWhenUsed="1"/>
@@ -10229,10 +10310,8 @@
     <w:lsdException w:name="Table Elegant" w:semiHidden="1" w:unhideWhenUsed="1"/>
     <w:lsdException w:name="Table Professional" w:semiHidden="1" w:unhideWhenUsed="1"/>
     <w:lsdException w:name="Table Subtle 1" w:semiHidden="1" w:unhideWhenUsed="1"/>
-    <w:lsdException w:name="Table Subtle 2" w:semiHidden="1" w:unhideWhenUsed="1"/>
     <w:lsdException w:name="Table Web 1" w:semiHidden="1" w:unhideWhenUsed="1"/>
     <w:lsdException w:name="Table Web 2" w:semiHidden="1" w:unhideWhenUsed="1"/>
-    <w:lsdException w:name="Table Web 3" w:semiHidden="1" w:unhideWhenUsed="1"/>
     <w:lsdException w:name="Balloon Text" w:semiHidden="1" w:unhideWhenUsed="1"/>
     <w:lsdException w:name="Table Grid" w:uiPriority="39"/>
     <w:lsdException w:name="Table Theme" w:semiHidden="1" w:unhideWhenUsed="1"/>
@@ -10451,6 +10530,10 @@
     <w:lsdException w:name="List Table 5 Dark Accent 6" w:uiPriority="50"/>
     <w:lsdException w:name="List Table 6 Colorful Accent 6" w:uiPriority="51"/>
     <w:lsdException w:name="List Table 7 Colorful Accent 6" w:uiPriority="52"/>
+    <w:lsdException w:name="Mention" w:semiHidden="1" w:unhideWhenUsed="1"/>
+    <w:lsdException w:name="Smart Hyperlink" w:semiHidden="1" w:unhideWhenUsed="1"/>
+    <w:lsdException w:name="Hashtag" w:semiHidden="1" w:unhideWhenUsed="1"/>
+    <w:lsdException w:name="Unresolved Mention" w:semiHidden="1" w:unhideWhenUsed="1"/>
   </w:latentStyles>
   <w:style w:type="paragraph" w:default="1" w:styleId="Normal">
     <w:name w:val="Normal"/>
@@ -10499,7 +10582,7 @@
 </file>
 
 <file path=word/glossary/webSettings.xml><?xml version="1.0" encoding="utf-8"?>
-<w:webSettings xmlns:mc="http://schemas.openxmlformats.org/markup-compatibility/2006" xmlns:r="http://schemas.openxmlformats.org/officeDocument/2006/relationships" xmlns:w="http://schemas.openxmlformats.org/wordprocessingml/2006/main" xmlns:w14="http://schemas.microsoft.com/office/word/2010/wordml" xmlns:w15="http://schemas.microsoft.com/office/word/2012/wordml" mc:Ignorable="w14 w15">
+<w:webSettings xmlns:mc="http://schemas.openxmlformats.org/markup-compatibility/2006" xmlns:r="http://schemas.openxmlformats.org/officeDocument/2006/relationships" xmlns:w="http://schemas.openxmlformats.org/wordprocessingml/2006/main" xmlns:w14="http://schemas.microsoft.com/office/word/2010/wordml" xmlns:w15="http://schemas.microsoft.com/office/word/2012/wordml" xmlns:w16cid="http://schemas.microsoft.com/office/word/2016/wordml/cid" xmlns:w16se="http://schemas.microsoft.com/office/word/2015/wordml/symex" mc:Ignorable="w14 w15 w16se w16cid">
   <w:optimizeForBrowser/>
   <w:allowPNG/>
 </w:webSettings>

</xml_diff>

<commit_message>
Updated the Req. ID version
</commit_message>
<xml_diff>
--- a/SWE/Input documents/CRS/PO1_CRS_DGC.docx
+++ b/SWE/Input documents/CRS/PO1_CRS_DGC.docx
@@ -4052,7 +4052,17 @@
                 <w:sz w:val="24"/>
                 <w:szCs w:val="24"/>
               </w:rPr>
-              <w:t>V1.0</w:t>
+              <w:t>V1.</w:t>
+            </w:r>
+            <w:r>
+              <w:rPr>
+                <w:rStyle w:val="fontstyle01"/>
+                <w:rFonts w:ascii="Calibri" w:hAnsi="Calibri" w:cs="Calibri" w:hint="cs"/>
+                <w:sz w:val="24"/>
+                <w:szCs w:val="24"/>
+                <w:rtl/>
+              </w:rPr>
+              <w:t>1</w:t>
             </w:r>
           </w:p>
         </w:tc>
@@ -4396,7 +4406,17 @@
                 <w:sz w:val="24"/>
                 <w:szCs w:val="24"/>
               </w:rPr>
-              <w:t>V1.0</w:t>
+              <w:t>V1.</w:t>
+            </w:r>
+            <w:r>
+              <w:rPr>
+                <w:rStyle w:val="fontstyle01"/>
+                <w:rFonts w:ascii="Calibri" w:hAnsi="Calibri" w:cs="Calibri" w:hint="cs"/>
+                <w:sz w:val="24"/>
+                <w:szCs w:val="24"/>
+                <w:rtl/>
+              </w:rPr>
+              <w:t>1</w:t>
             </w:r>
           </w:p>
         </w:tc>
@@ -6356,7 +6376,17 @@
                 <w:sz w:val="24"/>
                 <w:szCs w:val="24"/>
               </w:rPr>
-              <w:t>V1.0</w:t>
+              <w:t>V1.</w:t>
+            </w:r>
+            <w:r>
+              <w:rPr>
+                <w:rStyle w:val="fontstyle01"/>
+                <w:rFonts w:ascii="Calibri" w:hAnsi="Calibri" w:cs="Calibri" w:hint="cs"/>
+                <w:sz w:val="24"/>
+                <w:szCs w:val="24"/>
+                <w:rtl/>
+              </w:rPr>
+              <w:t>1</w:t>
             </w:r>
           </w:p>
         </w:tc>
@@ -6773,7 +6803,17 @@
                 <w:sz w:val="24"/>
                 <w:szCs w:val="24"/>
               </w:rPr>
-              <w:t>V1.0</w:t>
+              <w:t>V1.</w:t>
+            </w:r>
+            <w:r>
+              <w:rPr>
+                <w:rStyle w:val="fontstyle01"/>
+                <w:rFonts w:ascii="Calibri" w:hAnsi="Calibri" w:cs="Calibri" w:hint="cs"/>
+                <w:sz w:val="24"/>
+                <w:szCs w:val="24"/>
+                <w:rtl/>
+              </w:rPr>
+              <w:t>1</w:t>
             </w:r>
           </w:p>
         </w:tc>
@@ -7103,7 +7143,17 @@
                 <w:sz w:val="24"/>
                 <w:szCs w:val="24"/>
               </w:rPr>
-              <w:t>V1.1</w:t>
+              <w:t>V1.</w:t>
+            </w:r>
+            <w:r>
+              <w:rPr>
+                <w:rStyle w:val="fontstyle01"/>
+                <w:rFonts w:ascii="Calibri" w:hAnsi="Calibri" w:cs="Calibri" w:hint="cs"/>
+                <w:sz w:val="24"/>
+                <w:szCs w:val="24"/>
+                <w:rtl/>
+              </w:rPr>
+              <w:t>2</w:t>
             </w:r>
           </w:p>
         </w:tc>
@@ -7958,9 +8008,12 @@
         <w:tabs>
           <w:tab w:val="left" w:pos="3468"/>
         </w:tabs>
-      </w:pPr>
-      <w:bookmarkStart w:id="10" w:name="_GoBack"/>
-      <w:bookmarkEnd w:id="10"/>
+        <w:rPr>
+          <w:rFonts w:hint="cs"/>
+          <w:rtl/>
+          <w:lang w:bidi="ar-EG"/>
+        </w:rPr>
+      </w:pPr>
     </w:p>
     <w:tbl>
       <w:tblPr>
@@ -8062,8 +8115,20 @@
                 <w:sz w:val="24"/>
                 <w:szCs w:val="24"/>
               </w:rPr>
-              <w:t>V1.0</w:t>
-            </w:r>
+              <w:t>V1.</w:t>
+            </w:r>
+            <w:r>
+              <w:rPr>
+                <w:rStyle w:val="fontstyle01"/>
+                <w:rFonts w:ascii="Calibri" w:hAnsi="Calibri" w:cs="Calibri" w:hint="cs"/>
+                <w:sz w:val="24"/>
+                <w:szCs w:val="24"/>
+                <w:rtl/>
+              </w:rPr>
+              <w:t>1</w:t>
+            </w:r>
+            <w:bookmarkStart w:id="10" w:name="_GoBack"/>
+            <w:bookmarkEnd w:id="10"/>
           </w:p>
           <w:p>
             <w:pPr>
@@ -10113,11 +10178,11 @@
     <w:rsid w:val="00114861"/>
     <w:rsid w:val="00223C29"/>
     <w:rsid w:val="00226981"/>
+    <w:rsid w:val="003802BB"/>
     <w:rsid w:val="0045211C"/>
     <w:rsid w:val="00507E56"/>
     <w:rsid w:val="00535D4E"/>
     <w:rsid w:val="005708BE"/>
-    <w:rsid w:val="006F45A2"/>
     <w:rsid w:val="007C5647"/>
     <w:rsid w:val="00826D31"/>
     <w:rsid w:val="00E776A9"/>

</xml_diff>

<commit_message>
Adding SRS file which includes the Software context digram
</commit_message>
<xml_diff>
--- a/SWE/Input documents/CRS/PO1_CRS_DGC.docx
+++ b/SWE/Input documents/CRS/PO1_CRS_DGC.docx
@@ -1,6 +1,6 @@
 
 <file path=word/document.xml><?xml version="1.0" encoding="utf-8"?>
-<w:document xmlns:wpc="http://schemas.microsoft.com/office/word/2010/wordprocessingCanvas" xmlns:mc="http://schemas.openxmlformats.org/markup-compatibility/2006" xmlns:o="urn:schemas-microsoft-com:office:office" xmlns:r="http://schemas.openxmlformats.org/officeDocument/2006/relationships" xmlns:m="http://schemas.openxmlformats.org/officeDocument/2006/math" xmlns:v="urn:schemas-microsoft-com:vml" xmlns:wp14="http://schemas.microsoft.com/office/word/2010/wordprocessingDrawing" xmlns:wp="http://schemas.openxmlformats.org/drawingml/2006/wordprocessingDrawing" xmlns:w10="urn:schemas-microsoft-com:office:word" xmlns:w="http://schemas.openxmlformats.org/wordprocessingml/2006/main" xmlns:w14="http://schemas.microsoft.com/office/word/2010/wordml" xmlns:w15="http://schemas.microsoft.com/office/word/2012/wordml" xmlns:wpg="http://schemas.microsoft.com/office/word/2010/wordprocessingGroup" xmlns:wpi="http://schemas.microsoft.com/office/word/2010/wordprocessingInk" xmlns:wne="http://schemas.microsoft.com/office/word/2006/wordml" xmlns:wps="http://schemas.microsoft.com/office/word/2010/wordprocessingShape" mc:Ignorable="w14 w15 wp14">
+<w:document xmlns:wpc="http://schemas.microsoft.com/office/word/2010/wordprocessingCanvas" xmlns:cx="http://schemas.microsoft.com/office/drawing/2014/chartex" xmlns:cx1="http://schemas.microsoft.com/office/drawing/2015/9/8/chartex" xmlns:cx2="http://schemas.microsoft.com/office/drawing/2015/10/21/chartex" xmlns:cx3="http://schemas.microsoft.com/office/drawing/2016/5/9/chartex" xmlns:cx4="http://schemas.microsoft.com/office/drawing/2016/5/10/chartex" xmlns:cx5="http://schemas.microsoft.com/office/drawing/2016/5/11/chartex" xmlns:cx6="http://schemas.microsoft.com/office/drawing/2016/5/12/chartex" xmlns:cx7="http://schemas.microsoft.com/office/drawing/2016/5/13/chartex" xmlns:cx8="http://schemas.microsoft.com/office/drawing/2016/5/14/chartex" xmlns:mc="http://schemas.openxmlformats.org/markup-compatibility/2006" xmlns:aink="http://schemas.microsoft.com/office/drawing/2016/ink" xmlns:am3d="http://schemas.microsoft.com/office/drawing/2017/model3d" xmlns:o="urn:schemas-microsoft-com:office:office" xmlns:r="http://schemas.openxmlformats.org/officeDocument/2006/relationships" xmlns:m="http://schemas.openxmlformats.org/officeDocument/2006/math" xmlns:v="urn:schemas-microsoft-com:vml" xmlns:wp14="http://schemas.microsoft.com/office/word/2010/wordprocessingDrawing" xmlns:wp="http://schemas.openxmlformats.org/drawingml/2006/wordprocessingDrawing" xmlns:w10="urn:schemas-microsoft-com:office:word" xmlns:w="http://schemas.openxmlformats.org/wordprocessingml/2006/main" xmlns:w14="http://schemas.microsoft.com/office/word/2010/wordml" xmlns:w15="http://schemas.microsoft.com/office/word/2012/wordml" xmlns:w16cex="http://schemas.microsoft.com/office/word/2018/wordml/cex" xmlns:w16cid="http://schemas.microsoft.com/office/word/2016/wordml/cid" xmlns:w16="http://schemas.microsoft.com/office/word/2018/wordml" xmlns:w16se="http://schemas.microsoft.com/office/word/2015/wordml/symex" xmlns:wpg="http://schemas.microsoft.com/office/word/2010/wordprocessingGroup" xmlns:wpi="http://schemas.microsoft.com/office/word/2010/wordprocessingInk" xmlns:wne="http://schemas.microsoft.com/office/word/2006/wordml" xmlns:wps="http://schemas.microsoft.com/office/word/2010/wordprocessingShape" mc:Ignorable="w14 w15 w16se w16cid w16 w16cex wp14">
   <w:body>
     <w:sdt>
       <w:sdtPr>
@@ -251,7 +251,27 @@
             <w:szCs w:val="32"/>
             <w:u w:val="none"/>
           </w:rPr>
-          <w:t>Document Status</w:t>
+          <w:t>Document</w:t>
+        </w:r>
+        <w:r>
+          <w:rPr>
+            <w:rStyle w:val="Hyperlink"/>
+            <w:color w:val="auto"/>
+            <w:sz w:val="32"/>
+            <w:szCs w:val="32"/>
+            <w:u w:val="none"/>
+          </w:rPr>
+          <w:t xml:space="preserve"> </w:t>
+        </w:r>
+        <w:r>
+          <w:rPr>
+            <w:rStyle w:val="Hyperlink"/>
+            <w:color w:val="auto"/>
+            <w:sz w:val="32"/>
+            <w:szCs w:val="32"/>
+            <w:u w:val="none"/>
+          </w:rPr>
+          <w:t>Status</w:t>
         </w:r>
       </w:hyperlink>
       <w:r>
@@ -357,7 +377,27 @@
             <w:szCs w:val="32"/>
             <w:u w:val="none"/>
           </w:rPr>
-          <w:t>Reference Documents</w:t>
+          <w:t>Reference D</w:t>
+        </w:r>
+        <w:r>
+          <w:rPr>
+            <w:rStyle w:val="Hyperlink"/>
+            <w:color w:val="auto"/>
+            <w:sz w:val="32"/>
+            <w:szCs w:val="32"/>
+            <w:u w:val="none"/>
+          </w:rPr>
+          <w:t>o</w:t>
+        </w:r>
+        <w:r>
+          <w:rPr>
+            <w:rStyle w:val="Hyperlink"/>
+            <w:color w:val="auto"/>
+            <w:sz w:val="32"/>
+            <w:szCs w:val="32"/>
+            <w:u w:val="none"/>
+          </w:rPr>
+          <w:t>cuments</w:t>
         </w:r>
       </w:hyperlink>
       <w:r>
@@ -386,7 +426,7 @@
           <w:sz w:val="24"/>
           <w:szCs w:val="24"/>
         </w:rPr>
-        <w:t>4</w:t>
+        <w:t>5</w:t>
       </w:r>
     </w:p>
     <w:p>
@@ -499,7 +539,7 @@
           <w:sz w:val="24"/>
           <w:szCs w:val="24"/>
         </w:rPr>
-        <w:t>5</w:t>
+        <w:t>6</w:t>
       </w:r>
     </w:p>
     <w:p>
@@ -523,7 +563,27 @@
             <w:szCs w:val="32"/>
             <w:u w:val="none"/>
           </w:rPr>
-          <w:t>System Requirements</w:t>
+          <w:t>System</w:t>
+        </w:r>
+        <w:r>
+          <w:rPr>
+            <w:rStyle w:val="Hyperlink"/>
+            <w:color w:val="auto"/>
+            <w:sz w:val="32"/>
+            <w:szCs w:val="32"/>
+            <w:u w:val="none"/>
+          </w:rPr>
+          <w:t xml:space="preserve"> </w:t>
+        </w:r>
+        <w:r>
+          <w:rPr>
+            <w:rStyle w:val="Hyperlink"/>
+            <w:color w:val="auto"/>
+            <w:sz w:val="32"/>
+            <w:szCs w:val="32"/>
+            <w:u w:val="none"/>
+          </w:rPr>
+          <w:t>Requirements</w:t>
         </w:r>
       </w:hyperlink>
       <w:r>
@@ -538,7 +598,7 @@
           <w:sz w:val="24"/>
           <w:szCs w:val="24"/>
         </w:rPr>
-        <w:t>6</w:t>
+        <w:t>7</w:t>
       </w:r>
     </w:p>
     <w:p/>
@@ -770,7 +830,7 @@
                 <w:sz w:val="32"/>
                 <w:szCs w:val="32"/>
               </w:rPr>
-              <w:t>Proposed</w:t>
+              <w:t>Released</w:t>
             </w:r>
           </w:p>
         </w:tc>
@@ -1000,8 +1060,6 @@
         <w:pStyle w:val="ListParagraph"/>
         <w:ind w:left="1080"/>
       </w:pPr>
-      <w:bookmarkStart w:id="5" w:name="_GoBack"/>
-      <w:bookmarkEnd w:id="5"/>
     </w:p>
     <w:p>
       <w:pPr>
@@ -1101,8 +1159,8 @@
         <w:lastRenderedPageBreak/>
         <w:t>Document Hist</w:t>
       </w:r>
-      <w:bookmarkStart w:id="6" w:name="Document_History"/>
-      <w:bookmarkEnd w:id="6"/>
+      <w:bookmarkStart w:id="5" w:name="Document_History"/>
+      <w:bookmarkEnd w:id="5"/>
       <w:r>
         <w:rPr>
           <w:sz w:val="36"/>
@@ -3337,16 +3395,7 @@
                 <w:sz w:val="24"/>
                 <w:szCs w:val="24"/>
               </w:rPr>
-              <w:t>RS_overall_00</w:t>
-            </w:r>
-            <w:r>
-              <w:rPr>
-                <w:rStyle w:val="fontstyle01"/>
-                <w:rFonts w:ascii="Calibri" w:hAnsi="Calibri" w:cs="Calibri"/>
-                <w:sz w:val="24"/>
-                <w:szCs w:val="24"/>
-              </w:rPr>
-              <w:t>6</w:t>
+              <w:t>RS_overall_006</w:t>
             </w:r>
             <w:r>
               <w:rPr>
@@ -3391,14 +3440,7 @@
                 <w:sz w:val="24"/>
                 <w:szCs w:val="24"/>
               </w:rPr>
-              <w:t>RS_overall_004</w:t>
-            </w:r>
-            <w:r>
-              <w:rPr>
-                <w:sz w:val="24"/>
-                <w:szCs w:val="24"/>
-              </w:rPr>
-              <w:t>-V1.1</w:t>
+              <w:t>RS_overall_004-V1.1</w:t>
             </w:r>
           </w:p>
           <w:p>
@@ -3554,31 +3596,7 @@
                 <w:sz w:val="24"/>
                 <w:szCs w:val="24"/>
               </w:rPr>
-              <w:t>V1.</w:t>
-            </w:r>
-            <w:r>
-              <w:rPr>
-                <w:rStyle w:val="fontstyle01"/>
-                <w:rFonts w:ascii="Calibri" w:hAnsi="Calibri" w:cs="Calibri"/>
-                <w:sz w:val="24"/>
-                <w:szCs w:val="24"/>
-              </w:rPr>
-              <w:t>1</w:t>
-            </w:r>
-          </w:p>
-          <w:p>
-            <w:pPr>
-              <w:rPr>
-                <w:sz w:val="32"/>
-                <w:szCs w:val="32"/>
-              </w:rPr>
-            </w:pPr>
-            <w:r>
-              <w:rPr>
-                <w:sz w:val="32"/>
-                <w:szCs w:val="32"/>
-              </w:rPr>
-              <w:t>Added Req:</w:t>
+              <w:t>V1.1</w:t>
             </w:r>
           </w:p>
           <w:p>
@@ -3627,14 +3645,16 @@
                 <w:sz w:val="24"/>
                 <w:szCs w:val="24"/>
               </w:rPr>
-              <w:t>V1.0</w:t>
-            </w:r>
-            <w:r>
-              <w:rPr>
-                <w:sz w:val="24"/>
-                <w:szCs w:val="24"/>
-              </w:rPr>
-              <w:tab/>
+              <w:t>V1.</w:t>
+            </w:r>
+            <w:r>
+              <w:rPr>
+                <w:rStyle w:val="fontstyle01"/>
+                <w:rFonts w:ascii="Calibri" w:hAnsi="Calibri" w:cs="Calibri"/>
+                <w:sz w:val="24"/>
+                <w:szCs w:val="24"/>
+              </w:rPr>
+              <w:t>2</w:t>
             </w:r>
           </w:p>
         </w:tc>
@@ -3675,10 +3695,11 @@
           <w:sz w:val="36"/>
           <w:szCs w:val="36"/>
         </w:rPr>
+        <w:lastRenderedPageBreak/>
         <w:t>Reference Do</w:t>
       </w:r>
-      <w:bookmarkStart w:id="7" w:name="Reference_Documents"/>
-      <w:bookmarkEnd w:id="7"/>
+      <w:bookmarkStart w:id="6" w:name="Reference_Documents"/>
+      <w:bookmarkEnd w:id="6"/>
       <w:r>
         <w:rPr>
           <w:sz w:val="36"/>
@@ -3864,7 +3885,14 @@
                 <w:sz w:val="32"/>
                 <w:szCs w:val="32"/>
               </w:rPr>
-              <w:t>1.0</w:t>
+              <w:t>1.</w:t>
+            </w:r>
+            <w:r>
+              <w:rPr>
+                <w:sz w:val="32"/>
+                <w:szCs w:val="32"/>
+              </w:rPr>
+              <w:t>2</w:t>
             </w:r>
           </w:p>
         </w:tc>
@@ -3914,8 +3942,8 @@
         </w:rPr>
         <w:t>Project Descri</w:t>
       </w:r>
-      <w:bookmarkStart w:id="8" w:name="Project_Description"/>
-      <w:bookmarkEnd w:id="8"/>
+      <w:bookmarkStart w:id="7" w:name="Project_Description"/>
+      <w:bookmarkEnd w:id="7"/>
       <w:r>
         <w:rPr>
           <w:sz w:val="36"/>
@@ -4010,6 +4038,36 @@
     </w:p>
     <w:p>
       <w:pPr>
+        <w:pStyle w:val="ListParagraph"/>
+        <w:ind w:left="1080"/>
+        <w:rPr>
+          <w:sz w:val="32"/>
+          <w:szCs w:val="32"/>
+        </w:rPr>
+      </w:pPr>
+    </w:p>
+    <w:p>
+      <w:pPr>
+        <w:pStyle w:val="ListParagraph"/>
+        <w:ind w:left="1080"/>
+        <w:rPr>
+          <w:sz w:val="32"/>
+          <w:szCs w:val="32"/>
+        </w:rPr>
+      </w:pPr>
+    </w:p>
+    <w:p>
+      <w:pPr>
+        <w:pStyle w:val="ListParagraph"/>
+        <w:ind w:left="1080"/>
+        <w:rPr>
+          <w:sz w:val="32"/>
+          <w:szCs w:val="32"/>
+        </w:rPr>
+      </w:pPr>
+    </w:p>
+    <w:p>
+      <w:pPr>
         <w:pStyle w:val="Heading1"/>
         <w:numPr>
           <w:ilvl w:val="0"/>
@@ -4035,8 +4093,8 @@
         </w:rPr>
         <w:t>Contex</w:t>
       </w:r>
-      <w:bookmarkStart w:id="9" w:name="System_Context_Diagram"/>
-      <w:bookmarkEnd w:id="9"/>
+      <w:bookmarkStart w:id="8" w:name="System_Context_Diagram"/>
+      <w:bookmarkEnd w:id="8"/>
       <w:r>
         <w:rPr>
           <w:sz w:val="36"/>
@@ -4145,8 +4203,6 @@
     <w:p/>
     <w:p/>
     <w:p/>
-    <w:p/>
-    <w:p/>
     <w:p>
       <w:pPr>
         <w:pStyle w:val="ListParagraph"/>
@@ -4174,8 +4230,8 @@
         </w:rPr>
         <w:t>System Req</w:t>
       </w:r>
-      <w:bookmarkStart w:id="10" w:name="System_Requirements"/>
-      <w:bookmarkEnd w:id="10"/>
+      <w:bookmarkStart w:id="9" w:name="System_Requirements"/>
+      <w:bookmarkEnd w:id="9"/>
       <w:r>
         <w:rPr>
           <w:rFonts w:asciiTheme="majorHAnsi" w:eastAsiaTheme="majorEastAsia" w:hAnsiTheme="majorHAnsi" w:cstheme="majorBidi"/>
@@ -6222,6 +6278,7 @@
                 <w:sz w:val="28"/>
                 <w:szCs w:val="28"/>
               </w:rPr>
+              <w:lastRenderedPageBreak/>
               <w:t>Req_ID:</w:t>
             </w:r>
           </w:p>
@@ -6962,7 +7019,43 @@
                 <w:sz w:val="24"/>
                 <w:szCs w:val="24"/>
               </w:rPr>
-              <w:t>Size of digits in each operand should not exceed 7 digits.</w:t>
+              <w:t>Size of digits in each operand should not exceed</w:t>
+            </w:r>
+            <w:r>
+              <w:rPr>
+                <w:rStyle w:val="fontstyle01"/>
+                <w:rFonts w:ascii="Calibri" w:hAnsi="Calibri" w:cs="Calibri"/>
+                <w:sz w:val="24"/>
+                <w:szCs w:val="24"/>
+              </w:rPr>
+              <w:t>:</w:t>
+            </w:r>
+            <w:r>
+              <w:rPr>
+                <w:rStyle w:val="fontstyle01"/>
+                <w:rFonts w:ascii="Calibri" w:hAnsi="Calibri" w:cs="Calibri"/>
+                <w:sz w:val="24"/>
+                <w:szCs w:val="24"/>
+              </w:rPr>
+              <w:t xml:space="preserve"> </w:t>
+            </w:r>
+            <w:r>
+              <w:rPr>
+                <w:rStyle w:val="fontstyle01"/>
+                <w:rFonts w:ascii="Calibri" w:hAnsi="Calibri" w:cs="Calibri"/>
+                <w:sz w:val="24"/>
+                <w:szCs w:val="24"/>
+              </w:rPr>
+              <w:t>(length of LCD / 2) -1</w:t>
+            </w:r>
+            <w:r>
+              <w:rPr>
+                <w:rStyle w:val="fontstyle01"/>
+                <w:rFonts w:ascii="Calibri" w:hAnsi="Calibri" w:cs="Calibri"/>
+                <w:sz w:val="24"/>
+                <w:szCs w:val="24"/>
+              </w:rPr>
+              <w:t>.</w:t>
             </w:r>
           </w:p>
         </w:tc>
@@ -8778,12 +8871,19 @@
             </w:r>
             <w:r>
               <w:rPr>
+                <w:sz w:val="24"/>
+                <w:szCs w:val="24"/>
+              </w:rPr>
+              <w:t>“</w:t>
+            </w:r>
+            <w:r>
+              <w:rPr>
                 <w:b/>
                 <w:bCs/>
                 <w:sz w:val="24"/>
                 <w:szCs w:val="24"/>
               </w:rPr>
-              <w:t xml:space="preserve"> </w:t>
+              <w:t>Turn</w:t>
             </w:r>
             <w:r>
               <w:rPr>
@@ -8792,7 +8892,7 @@
                 <w:sz w:val="24"/>
                 <w:szCs w:val="24"/>
               </w:rPr>
-              <w:t xml:space="preserve">Turn </w:t>
+              <w:t xml:space="preserve"> </w:t>
             </w:r>
             <w:r>
               <w:rPr>
@@ -8801,28 +8901,42 @@
                 <w:sz w:val="24"/>
                 <w:szCs w:val="24"/>
               </w:rPr>
-              <w:t>ON</w:t>
-            </w:r>
-            <w:r>
-              <w:rPr>
-                <w:sz w:val="24"/>
-                <w:szCs w:val="24"/>
-              </w:rPr>
-              <w:t xml:space="preserve"> </w:t>
-            </w:r>
-            <w:r>
-              <w:rPr>
-                <w:sz w:val="24"/>
-                <w:szCs w:val="24"/>
-              </w:rPr>
-              <w:t xml:space="preserve"> </w:t>
-            </w:r>
-            <w:r>
-              <w:rPr>
-                <w:sz w:val="24"/>
-                <w:szCs w:val="24"/>
-              </w:rPr>
-              <w:t>signal received, The calculator power should be turned on</w:t>
+              <w:t>ON”</w:t>
+            </w:r>
+            <w:r>
+              <w:rPr>
+                <w:sz w:val="24"/>
+                <w:szCs w:val="24"/>
+              </w:rPr>
+              <w:t xml:space="preserve"> signal</w:t>
+            </w:r>
+            <w:r>
+              <w:rPr>
+                <w:sz w:val="24"/>
+                <w:szCs w:val="24"/>
+              </w:rPr>
+              <w:t xml:space="preserve"> received, </w:t>
+            </w:r>
+            <w:r>
+              <w:rPr>
+                <w:sz w:val="24"/>
+                <w:szCs w:val="24"/>
+              </w:rPr>
+              <w:t>the</w:t>
+            </w:r>
+            <w:r>
+              <w:rPr>
+                <w:sz w:val="24"/>
+                <w:szCs w:val="24"/>
+              </w:rPr>
+              <w:t xml:space="preserve"> calculator power should be turned on</w:t>
+            </w:r>
+            <w:r>
+              <w:rPr>
+                <w:sz w:val="24"/>
+                <w:szCs w:val="24"/>
+              </w:rPr>
+              <w:t>.</w:t>
             </w:r>
           </w:p>
           <w:p>
@@ -8853,6 +8967,13 @@
             </w:r>
             <w:r>
               <w:rPr>
+                <w:sz w:val="24"/>
+                <w:szCs w:val="24"/>
+              </w:rPr>
+              <w:t>“</w:t>
+            </w:r>
+            <w:r>
+              <w:rPr>
                 <w:b/>
                 <w:bCs/>
                 <w:sz w:val="24"/>
@@ -8871,17 +8992,40 @@
             </w:r>
             <w:r>
               <w:rPr>
-                <w:sz w:val="24"/>
-                <w:szCs w:val="24"/>
-              </w:rPr>
-              <w:t xml:space="preserve"> signal received, The calculator power should be</w:t>
-            </w:r>
-            <w:r>
-              <w:rPr>
-                <w:sz w:val="24"/>
-                <w:szCs w:val="24"/>
-              </w:rPr>
-              <w:t xml:space="preserve"> turned off</w:t>
+                <w:b/>
+                <w:bCs/>
+                <w:sz w:val="24"/>
+                <w:szCs w:val="24"/>
+              </w:rPr>
+              <w:t>”</w:t>
+            </w:r>
+            <w:r>
+              <w:rPr>
+                <w:sz w:val="24"/>
+                <w:szCs w:val="24"/>
+              </w:rPr>
+              <w:t xml:space="preserve"> signal received, </w:t>
+            </w:r>
+            <w:r>
+              <w:rPr>
+                <w:sz w:val="24"/>
+                <w:szCs w:val="24"/>
+              </w:rPr>
+              <w:t>the</w:t>
+            </w:r>
+            <w:r>
+              <w:rPr>
+                <w:sz w:val="24"/>
+                <w:szCs w:val="24"/>
+              </w:rPr>
+              <w:t xml:space="preserve"> calculator power should be turned off</w:t>
+            </w:r>
+            <w:r>
+              <w:rPr>
+                <w:sz w:val="24"/>
+                <w:szCs w:val="24"/>
+              </w:rPr>
+              <w:t>.</w:t>
             </w:r>
           </w:p>
         </w:tc>
@@ -8992,6 +9136,41 @@
           <w:rtl/>
           <w:lang w:bidi="ar-EG"/>
         </w:rPr>
+      </w:pPr>
+    </w:p>
+    <w:p>
+      <w:pPr>
+        <w:tabs>
+          <w:tab w:val="left" w:pos="3468"/>
+        </w:tabs>
+      </w:pPr>
+    </w:p>
+    <w:p>
+      <w:pPr>
+        <w:tabs>
+          <w:tab w:val="left" w:pos="3468"/>
+        </w:tabs>
+      </w:pPr>
+    </w:p>
+    <w:p>
+      <w:pPr>
+        <w:tabs>
+          <w:tab w:val="left" w:pos="3468"/>
+        </w:tabs>
+      </w:pPr>
+    </w:p>
+    <w:p>
+      <w:pPr>
+        <w:tabs>
+          <w:tab w:val="left" w:pos="3468"/>
+        </w:tabs>
+      </w:pPr>
+    </w:p>
+    <w:p>
+      <w:pPr>
+        <w:tabs>
+          <w:tab w:val="left" w:pos="3468"/>
+        </w:tabs>
       </w:pPr>
     </w:p>
     <w:p>
@@ -9043,6 +9222,7 @@
                 <w:sz w:val="28"/>
                 <w:szCs w:val="28"/>
               </w:rPr>
+              <w:lastRenderedPageBreak/>
               <w:t>Req_ID:</w:t>
             </w:r>
           </w:p>
@@ -9106,7 +9286,7 @@
                 <w:sz w:val="24"/>
                 <w:szCs w:val="24"/>
               </w:rPr>
-              <w:t>0</w:t>
+              <w:t>3</w:t>
             </w:r>
           </w:p>
         </w:tc>
@@ -9231,21 +9411,7 @@
                 <w:sz w:val="24"/>
                 <w:szCs w:val="24"/>
               </w:rPr>
-              <w:t xml:space="preserve">To turn “ON/OFF” the </w:t>
-            </w:r>
-            <w:r>
-              <w:rPr>
-                <w:sz w:val="24"/>
-                <w:szCs w:val="24"/>
-              </w:rPr>
-              <w:t>LCD backlight</w:t>
-            </w:r>
-            <w:r>
-              <w:rPr>
-                <w:sz w:val="24"/>
-                <w:szCs w:val="24"/>
-              </w:rPr>
-              <w:t>:</w:t>
+              <w:t>To turn “ON/OFF” the LCD backlight:</w:t>
             </w:r>
           </w:p>
           <w:p>
@@ -9276,12 +9442,19 @@
             </w:r>
             <w:r>
               <w:rPr>
+                <w:sz w:val="24"/>
+                <w:szCs w:val="24"/>
+              </w:rPr>
+              <w:t>“</w:t>
+            </w:r>
+            <w:r>
+              <w:rPr>
                 <w:b/>
                 <w:bCs/>
                 <w:sz w:val="24"/>
                 <w:szCs w:val="24"/>
               </w:rPr>
-              <w:t>T</w:t>
+              <w:t xml:space="preserve">Backlight </w:t>
             </w:r>
             <w:r>
               <w:rPr>
@@ -9290,7 +9463,7 @@
                 <w:sz w:val="24"/>
                 <w:szCs w:val="24"/>
               </w:rPr>
-              <w:t>urn</w:t>
+              <w:t>T</w:t>
             </w:r>
             <w:r>
               <w:rPr>
@@ -9299,7 +9472,7 @@
                 <w:sz w:val="24"/>
                 <w:szCs w:val="24"/>
               </w:rPr>
-              <w:t xml:space="preserve"> </w:t>
+              <w:t>urn</w:t>
             </w:r>
             <w:r>
               <w:rPr>
@@ -9308,6 +9481,15 @@
                 <w:sz w:val="24"/>
                 <w:szCs w:val="24"/>
               </w:rPr>
+              <w:t xml:space="preserve"> </w:t>
+            </w:r>
+            <w:r>
+              <w:rPr>
+                <w:b/>
+                <w:bCs/>
+                <w:sz w:val="24"/>
+                <w:szCs w:val="24"/>
+              </w:rPr>
               <w:t>ON</w:t>
             </w:r>
             <w:r>
@@ -9315,21 +9497,28 @@
                 <w:sz w:val="24"/>
                 <w:szCs w:val="24"/>
               </w:rPr>
-              <w:t xml:space="preserve"> signal received, The </w:t>
-            </w:r>
-            <w:r>
-              <w:rPr>
-                <w:sz w:val="24"/>
-                <w:szCs w:val="24"/>
-              </w:rPr>
-              <w:t>LCD backlight</w:t>
-            </w:r>
-            <w:r>
-              <w:rPr>
-                <w:sz w:val="24"/>
-                <w:szCs w:val="24"/>
-              </w:rPr>
-              <w:t xml:space="preserve"> should be turned on</w:t>
+              <w:t xml:space="preserve"> </w:t>
+            </w:r>
+            <w:r>
+              <w:rPr>
+                <w:sz w:val="24"/>
+                <w:szCs w:val="24"/>
+              </w:rPr>
+              <w:t>“</w:t>
+            </w:r>
+            <w:r>
+              <w:rPr>
+                <w:sz w:val="24"/>
+                <w:szCs w:val="24"/>
+              </w:rPr>
+              <w:t>signal received, The LCD backlight should be turned on</w:t>
+            </w:r>
+            <w:r>
+              <w:rPr>
+                <w:sz w:val="24"/>
+                <w:szCs w:val="24"/>
+              </w:rPr>
+              <w:t>.</w:t>
             </w:r>
           </w:p>
           <w:p>
@@ -9360,12 +9549,19 @@
             </w:r>
             <w:r>
               <w:rPr>
+                <w:sz w:val="24"/>
+                <w:szCs w:val="24"/>
+              </w:rPr>
+              <w:t>“</w:t>
+            </w:r>
+            <w:r>
+              <w:rPr>
                 <w:b/>
                 <w:bCs/>
                 <w:sz w:val="24"/>
                 <w:szCs w:val="24"/>
               </w:rPr>
-              <w:t>T</w:t>
+              <w:t>Backlight Turn O</w:t>
             </w:r>
             <w:r>
               <w:rPr>
@@ -9374,46 +9570,28 @@
                 <w:sz w:val="24"/>
                 <w:szCs w:val="24"/>
               </w:rPr>
-              <w:t>urn</w:t>
-            </w:r>
-            <w:r>
-              <w:rPr>
-                <w:b/>
-                <w:bCs/>
-                <w:sz w:val="24"/>
-                <w:szCs w:val="24"/>
-              </w:rPr>
-              <w:t xml:space="preserve"> </w:t>
-            </w:r>
-            <w:r>
-              <w:rPr>
-                <w:b/>
-                <w:bCs/>
-                <w:sz w:val="24"/>
-                <w:szCs w:val="24"/>
-              </w:rPr>
-              <w:t>OFF</w:t>
-            </w:r>
-            <w:r>
-              <w:rPr>
-                <w:sz w:val="24"/>
-                <w:szCs w:val="24"/>
-              </w:rPr>
-              <w:t xml:space="preserve"> signal received, T</w:t>
-            </w:r>
-            <w:r>
-              <w:rPr>
-                <w:sz w:val="24"/>
-                <w:szCs w:val="24"/>
-              </w:rPr>
-              <w:t>he LCD backlight</w:t>
-            </w:r>
-            <w:r>
-              <w:rPr>
-                <w:sz w:val="24"/>
-                <w:szCs w:val="24"/>
-              </w:rPr>
-              <w:t xml:space="preserve"> should be turned off</w:t>
+              <w:t>FF</w:t>
+            </w:r>
+            <w:r>
+              <w:rPr>
+                <w:sz w:val="24"/>
+                <w:szCs w:val="24"/>
+              </w:rPr>
+              <w:t xml:space="preserve"> “</w:t>
+            </w:r>
+            <w:r>
+              <w:rPr>
+                <w:sz w:val="24"/>
+                <w:szCs w:val="24"/>
+              </w:rPr>
+              <w:t>signal received, The LCD backlight should be turned off</w:t>
+            </w:r>
+            <w:r>
+              <w:rPr>
+                <w:sz w:val="24"/>
+                <w:szCs w:val="24"/>
+              </w:rPr>
+              <w:t>.</w:t>
             </w:r>
           </w:p>
         </w:tc>
@@ -9522,7 +9700,7 @@
 </file>
 
 <file path=word/endnotes.xml><?xml version="1.0" encoding="utf-8"?>
-<w:endnotes xmlns:wpc="http://schemas.microsoft.com/office/word/2010/wordprocessingCanvas" xmlns:mc="http://schemas.openxmlformats.org/markup-compatibility/2006" xmlns:o="urn:schemas-microsoft-com:office:office" xmlns:r="http://schemas.openxmlformats.org/officeDocument/2006/relationships" xmlns:m="http://schemas.openxmlformats.org/officeDocument/2006/math" xmlns:v="urn:schemas-microsoft-com:vml" xmlns:wp14="http://schemas.microsoft.com/office/word/2010/wordprocessingDrawing" xmlns:wp="http://schemas.openxmlformats.org/drawingml/2006/wordprocessingDrawing" xmlns:w10="urn:schemas-microsoft-com:office:word" xmlns:w="http://schemas.openxmlformats.org/wordprocessingml/2006/main" xmlns:w14="http://schemas.microsoft.com/office/word/2010/wordml" xmlns:w15="http://schemas.microsoft.com/office/word/2012/wordml" xmlns:wpg="http://schemas.microsoft.com/office/word/2010/wordprocessingGroup" xmlns:wpi="http://schemas.microsoft.com/office/word/2010/wordprocessingInk" xmlns:wne="http://schemas.microsoft.com/office/word/2006/wordml" xmlns:wps="http://schemas.microsoft.com/office/word/2010/wordprocessingShape" mc:Ignorable="w14 w15 wp14">
+<w:endnotes xmlns:wpc="http://schemas.microsoft.com/office/word/2010/wordprocessingCanvas" xmlns:cx="http://schemas.microsoft.com/office/drawing/2014/chartex" xmlns:cx1="http://schemas.microsoft.com/office/drawing/2015/9/8/chartex" xmlns:cx2="http://schemas.microsoft.com/office/drawing/2015/10/21/chartex" xmlns:cx3="http://schemas.microsoft.com/office/drawing/2016/5/9/chartex" xmlns:cx4="http://schemas.microsoft.com/office/drawing/2016/5/10/chartex" xmlns:cx5="http://schemas.microsoft.com/office/drawing/2016/5/11/chartex" xmlns:cx6="http://schemas.microsoft.com/office/drawing/2016/5/12/chartex" xmlns:cx7="http://schemas.microsoft.com/office/drawing/2016/5/13/chartex" xmlns:cx8="http://schemas.microsoft.com/office/drawing/2016/5/14/chartex" xmlns:mc="http://schemas.openxmlformats.org/markup-compatibility/2006" xmlns:aink="http://schemas.microsoft.com/office/drawing/2016/ink" xmlns:am3d="http://schemas.microsoft.com/office/drawing/2017/model3d" xmlns:o="urn:schemas-microsoft-com:office:office" xmlns:r="http://schemas.openxmlformats.org/officeDocument/2006/relationships" xmlns:m="http://schemas.openxmlformats.org/officeDocument/2006/math" xmlns:v="urn:schemas-microsoft-com:vml" xmlns:wp14="http://schemas.microsoft.com/office/word/2010/wordprocessingDrawing" xmlns:wp="http://schemas.openxmlformats.org/drawingml/2006/wordprocessingDrawing" xmlns:w10="urn:schemas-microsoft-com:office:word" xmlns:w="http://schemas.openxmlformats.org/wordprocessingml/2006/main" xmlns:w14="http://schemas.microsoft.com/office/word/2010/wordml" xmlns:w15="http://schemas.microsoft.com/office/word/2012/wordml" xmlns:w16cex="http://schemas.microsoft.com/office/word/2018/wordml/cex" xmlns:w16cid="http://schemas.microsoft.com/office/word/2016/wordml/cid" xmlns:w16="http://schemas.microsoft.com/office/word/2018/wordml" xmlns:w16se="http://schemas.microsoft.com/office/word/2015/wordml/symex" xmlns:wpg="http://schemas.microsoft.com/office/word/2010/wordprocessingGroup" xmlns:wpi="http://schemas.microsoft.com/office/word/2010/wordprocessingInk" xmlns:wne="http://schemas.microsoft.com/office/word/2006/wordml" xmlns:wps="http://schemas.microsoft.com/office/word/2010/wordprocessingShape" mc:Ignorable="w14 w15 w16se w16cid w16 w16cex wp14">
   <w:endnote w:type="separator" w:id="-1">
     <w:p>
       <w:pPr>
@@ -9547,7 +9725,7 @@
 </file>
 
 <file path=word/footer1.xml><?xml version="1.0" encoding="utf-8"?>
-<w:ftr xmlns:wpc="http://schemas.microsoft.com/office/word/2010/wordprocessingCanvas" xmlns:mc="http://schemas.openxmlformats.org/markup-compatibility/2006" xmlns:o="urn:schemas-microsoft-com:office:office" xmlns:r="http://schemas.openxmlformats.org/officeDocument/2006/relationships" xmlns:m="http://schemas.openxmlformats.org/officeDocument/2006/math" xmlns:v="urn:schemas-microsoft-com:vml" xmlns:wp14="http://schemas.microsoft.com/office/word/2010/wordprocessingDrawing" xmlns:wp="http://schemas.openxmlformats.org/drawingml/2006/wordprocessingDrawing" xmlns:w10="urn:schemas-microsoft-com:office:word" xmlns:w="http://schemas.openxmlformats.org/wordprocessingml/2006/main" xmlns:w14="http://schemas.microsoft.com/office/word/2010/wordml" xmlns:w15="http://schemas.microsoft.com/office/word/2012/wordml" xmlns:wpg="http://schemas.microsoft.com/office/word/2010/wordprocessingGroup" xmlns:wpi="http://schemas.microsoft.com/office/word/2010/wordprocessingInk" xmlns:wne="http://schemas.microsoft.com/office/word/2006/wordml" xmlns:wps="http://schemas.microsoft.com/office/word/2010/wordprocessingShape" mc:Ignorable="w14 w15 wp14">
+<w:ftr xmlns:wpc="http://schemas.microsoft.com/office/word/2010/wordprocessingCanvas" xmlns:cx="http://schemas.microsoft.com/office/drawing/2014/chartex" xmlns:cx1="http://schemas.microsoft.com/office/drawing/2015/9/8/chartex" xmlns:cx2="http://schemas.microsoft.com/office/drawing/2015/10/21/chartex" xmlns:cx3="http://schemas.microsoft.com/office/drawing/2016/5/9/chartex" xmlns:cx4="http://schemas.microsoft.com/office/drawing/2016/5/10/chartex" xmlns:cx5="http://schemas.microsoft.com/office/drawing/2016/5/11/chartex" xmlns:cx6="http://schemas.microsoft.com/office/drawing/2016/5/12/chartex" xmlns:cx7="http://schemas.microsoft.com/office/drawing/2016/5/13/chartex" xmlns:cx8="http://schemas.microsoft.com/office/drawing/2016/5/14/chartex" xmlns:mc="http://schemas.openxmlformats.org/markup-compatibility/2006" xmlns:aink="http://schemas.microsoft.com/office/drawing/2016/ink" xmlns:am3d="http://schemas.microsoft.com/office/drawing/2017/model3d" xmlns:o="urn:schemas-microsoft-com:office:office" xmlns:r="http://schemas.openxmlformats.org/officeDocument/2006/relationships" xmlns:m="http://schemas.openxmlformats.org/officeDocument/2006/math" xmlns:v="urn:schemas-microsoft-com:vml" xmlns:wp14="http://schemas.microsoft.com/office/word/2010/wordprocessingDrawing" xmlns:wp="http://schemas.openxmlformats.org/drawingml/2006/wordprocessingDrawing" xmlns:w10="urn:schemas-microsoft-com:office:word" xmlns:w="http://schemas.openxmlformats.org/wordprocessingml/2006/main" xmlns:w14="http://schemas.microsoft.com/office/word/2010/wordml" xmlns:w15="http://schemas.microsoft.com/office/word/2012/wordml" xmlns:w16cex="http://schemas.microsoft.com/office/word/2018/wordml/cex" xmlns:w16cid="http://schemas.microsoft.com/office/word/2016/wordml/cid" xmlns:w16="http://schemas.microsoft.com/office/word/2018/wordml" xmlns:w16se="http://schemas.microsoft.com/office/word/2015/wordml/symex" xmlns:wpg="http://schemas.microsoft.com/office/word/2010/wordprocessingGroup" xmlns:wpi="http://schemas.microsoft.com/office/word/2010/wordprocessingInk" xmlns:wne="http://schemas.microsoft.com/office/word/2006/wordml" xmlns:wps="http://schemas.microsoft.com/office/word/2010/wordprocessingShape" mc:Ignorable="w14 w15 w16se w16cid w16 w16cex wp14">
   <w:sdt>
     <w:sdtPr>
       <w:id w:val="-1627158323"/>
@@ -9600,7 +9778,7 @@
 </file>
 
 <file path=word/footnotes.xml><?xml version="1.0" encoding="utf-8"?>
-<w:footnotes xmlns:wpc="http://schemas.microsoft.com/office/word/2010/wordprocessingCanvas" xmlns:mc="http://schemas.openxmlformats.org/markup-compatibility/2006" xmlns:o="urn:schemas-microsoft-com:office:office" xmlns:r="http://schemas.openxmlformats.org/officeDocument/2006/relationships" xmlns:m="http://schemas.openxmlformats.org/officeDocument/2006/math" xmlns:v="urn:schemas-microsoft-com:vml" xmlns:wp14="http://schemas.microsoft.com/office/word/2010/wordprocessingDrawing" xmlns:wp="http://schemas.openxmlformats.org/drawingml/2006/wordprocessingDrawing" xmlns:w10="urn:schemas-microsoft-com:office:word" xmlns:w="http://schemas.openxmlformats.org/wordprocessingml/2006/main" xmlns:w14="http://schemas.microsoft.com/office/word/2010/wordml" xmlns:w15="http://schemas.microsoft.com/office/word/2012/wordml" xmlns:wpg="http://schemas.microsoft.com/office/word/2010/wordprocessingGroup" xmlns:wpi="http://schemas.microsoft.com/office/word/2010/wordprocessingInk" xmlns:wne="http://schemas.microsoft.com/office/word/2006/wordml" xmlns:wps="http://schemas.microsoft.com/office/word/2010/wordprocessingShape" mc:Ignorable="w14 w15 wp14">
+<w:footnotes xmlns:wpc="http://schemas.microsoft.com/office/word/2010/wordprocessingCanvas" xmlns:cx="http://schemas.microsoft.com/office/drawing/2014/chartex" xmlns:cx1="http://schemas.microsoft.com/office/drawing/2015/9/8/chartex" xmlns:cx2="http://schemas.microsoft.com/office/drawing/2015/10/21/chartex" xmlns:cx3="http://schemas.microsoft.com/office/drawing/2016/5/9/chartex" xmlns:cx4="http://schemas.microsoft.com/office/drawing/2016/5/10/chartex" xmlns:cx5="http://schemas.microsoft.com/office/drawing/2016/5/11/chartex" xmlns:cx6="http://schemas.microsoft.com/office/drawing/2016/5/12/chartex" xmlns:cx7="http://schemas.microsoft.com/office/drawing/2016/5/13/chartex" xmlns:cx8="http://schemas.microsoft.com/office/drawing/2016/5/14/chartex" xmlns:mc="http://schemas.openxmlformats.org/markup-compatibility/2006" xmlns:aink="http://schemas.microsoft.com/office/drawing/2016/ink" xmlns:am3d="http://schemas.microsoft.com/office/drawing/2017/model3d" xmlns:o="urn:schemas-microsoft-com:office:office" xmlns:r="http://schemas.openxmlformats.org/officeDocument/2006/relationships" xmlns:m="http://schemas.openxmlformats.org/officeDocument/2006/math" xmlns:v="urn:schemas-microsoft-com:vml" xmlns:wp14="http://schemas.microsoft.com/office/word/2010/wordprocessingDrawing" xmlns:wp="http://schemas.openxmlformats.org/drawingml/2006/wordprocessingDrawing" xmlns:w10="urn:schemas-microsoft-com:office:word" xmlns:w="http://schemas.openxmlformats.org/wordprocessingml/2006/main" xmlns:w14="http://schemas.microsoft.com/office/word/2010/wordml" xmlns:w15="http://schemas.microsoft.com/office/word/2012/wordml" xmlns:w16cex="http://schemas.microsoft.com/office/word/2018/wordml/cex" xmlns:w16cid="http://schemas.microsoft.com/office/word/2016/wordml/cid" xmlns:w16="http://schemas.microsoft.com/office/word/2018/wordml" xmlns:w16se="http://schemas.microsoft.com/office/word/2015/wordml/symex" xmlns:wpg="http://schemas.microsoft.com/office/word/2010/wordprocessingGroup" xmlns:wpi="http://schemas.microsoft.com/office/word/2010/wordprocessingInk" xmlns:wne="http://schemas.microsoft.com/office/word/2006/wordml" xmlns:wps="http://schemas.microsoft.com/office/word/2010/wordprocessingShape" mc:Ignorable="w14 w15 w16se w16cid w16 w16cex wp14">
   <w:footnote w:type="separator" w:id="-1">
     <w:p>
       <w:pPr>
@@ -9625,8 +9803,8 @@
 </file>
 
 <file path=word/numbering.xml><?xml version="1.0" encoding="utf-8"?>
-<w:numbering xmlns:wpc="http://schemas.microsoft.com/office/word/2010/wordprocessingCanvas" xmlns:mc="http://schemas.openxmlformats.org/markup-compatibility/2006" xmlns:o="urn:schemas-microsoft-com:office:office" xmlns:r="http://schemas.openxmlformats.org/officeDocument/2006/relationships" xmlns:m="http://schemas.openxmlformats.org/officeDocument/2006/math" xmlns:v="urn:schemas-microsoft-com:vml" xmlns:wp14="http://schemas.microsoft.com/office/word/2010/wordprocessingDrawing" xmlns:wp="http://schemas.openxmlformats.org/drawingml/2006/wordprocessingDrawing" xmlns:w10="urn:schemas-microsoft-com:office:word" xmlns:w="http://schemas.openxmlformats.org/wordprocessingml/2006/main" xmlns:w14="http://schemas.microsoft.com/office/word/2010/wordml" xmlns:w15="http://schemas.microsoft.com/office/word/2012/wordml" xmlns:wpg="http://schemas.microsoft.com/office/word/2010/wordprocessingGroup" xmlns:wpi="http://schemas.microsoft.com/office/word/2010/wordprocessingInk" xmlns:wne="http://schemas.microsoft.com/office/word/2006/wordml" xmlns:wps="http://schemas.microsoft.com/office/word/2010/wordprocessingShape" mc:Ignorable="w14 w15 wp14">
-  <w:abstractNum w:abstractNumId="0">
+<w:numbering xmlns:wpc="http://schemas.microsoft.com/office/word/2010/wordprocessingCanvas" xmlns:cx="http://schemas.microsoft.com/office/drawing/2014/chartex" xmlns:cx1="http://schemas.microsoft.com/office/drawing/2015/9/8/chartex" xmlns:cx2="http://schemas.microsoft.com/office/drawing/2015/10/21/chartex" xmlns:cx3="http://schemas.microsoft.com/office/drawing/2016/5/9/chartex" xmlns:cx4="http://schemas.microsoft.com/office/drawing/2016/5/10/chartex" xmlns:cx5="http://schemas.microsoft.com/office/drawing/2016/5/11/chartex" xmlns:cx6="http://schemas.microsoft.com/office/drawing/2016/5/12/chartex" xmlns:cx7="http://schemas.microsoft.com/office/drawing/2016/5/13/chartex" xmlns:cx8="http://schemas.microsoft.com/office/drawing/2016/5/14/chartex" xmlns:mc="http://schemas.openxmlformats.org/markup-compatibility/2006" xmlns:aink="http://schemas.microsoft.com/office/drawing/2016/ink" xmlns:am3d="http://schemas.microsoft.com/office/drawing/2017/model3d" xmlns:o="urn:schemas-microsoft-com:office:office" xmlns:r="http://schemas.openxmlformats.org/officeDocument/2006/relationships" xmlns:m="http://schemas.openxmlformats.org/officeDocument/2006/math" xmlns:v="urn:schemas-microsoft-com:vml" xmlns:wp14="http://schemas.microsoft.com/office/word/2010/wordprocessingDrawing" xmlns:wp="http://schemas.openxmlformats.org/drawingml/2006/wordprocessingDrawing" xmlns:w10="urn:schemas-microsoft-com:office:word" xmlns:w="http://schemas.openxmlformats.org/wordprocessingml/2006/main" xmlns:w14="http://schemas.microsoft.com/office/word/2010/wordml" xmlns:w15="http://schemas.microsoft.com/office/word/2012/wordml" xmlns:w16cex="http://schemas.microsoft.com/office/word/2018/wordml/cex" xmlns:w16cid="http://schemas.microsoft.com/office/word/2016/wordml/cid" xmlns:w16="http://schemas.microsoft.com/office/word/2018/wordml" xmlns:w16se="http://schemas.microsoft.com/office/word/2015/wordml/symex" xmlns:wpg="http://schemas.microsoft.com/office/word/2010/wordprocessingGroup" xmlns:wpi="http://schemas.microsoft.com/office/word/2010/wordprocessingInk" xmlns:wne="http://schemas.microsoft.com/office/word/2006/wordml" xmlns:wps="http://schemas.microsoft.com/office/word/2010/wordprocessingShape" mc:Ignorable="w14 w15 w16se w16cid w16 w16cex wp14">
+  <w:abstractNum w:abstractNumId="0" w15:restartNumberingAfterBreak="0">
     <w:nsid w:val="00253095"/>
     <w:multiLevelType w:val="hybridMultilevel"/>
     <w:tmpl w:val="03682AE4"/>
@@ -9739,7 +9917,7 @@
       </w:rPr>
     </w:lvl>
   </w:abstractNum>
-  <w:abstractNum w:abstractNumId="1">
+  <w:abstractNum w:abstractNumId="1" w15:restartNumberingAfterBreak="0">
     <w:nsid w:val="03A628B8"/>
     <w:multiLevelType w:val="hybridMultilevel"/>
     <w:tmpl w:val="84B0FE02"/>
@@ -9852,7 +10030,7 @@
       </w:rPr>
     </w:lvl>
   </w:abstractNum>
-  <w:abstractNum w:abstractNumId="2">
+  <w:abstractNum w:abstractNumId="2" w15:restartNumberingAfterBreak="0">
     <w:nsid w:val="0A545FBA"/>
     <w:multiLevelType w:val="hybridMultilevel"/>
     <w:tmpl w:val="64882C66"/>
@@ -9965,7 +10143,7 @@
       </w:rPr>
     </w:lvl>
   </w:abstractNum>
-  <w:abstractNum w:abstractNumId="3">
+  <w:abstractNum w:abstractNumId="3" w15:restartNumberingAfterBreak="0">
     <w:nsid w:val="18604262"/>
     <w:multiLevelType w:val="hybridMultilevel"/>
     <w:tmpl w:val="FADC8510"/>
@@ -10078,7 +10256,7 @@
       </w:rPr>
     </w:lvl>
   </w:abstractNum>
-  <w:abstractNum w:abstractNumId="4">
+  <w:abstractNum w:abstractNumId="4" w15:restartNumberingAfterBreak="0">
     <w:nsid w:val="2BBC0FCC"/>
     <w:multiLevelType w:val="hybridMultilevel"/>
     <w:tmpl w:val="08285950"/>
@@ -10191,7 +10369,7 @@
       </w:rPr>
     </w:lvl>
   </w:abstractNum>
-  <w:abstractNum w:abstractNumId="5">
+  <w:abstractNum w:abstractNumId="5" w15:restartNumberingAfterBreak="0">
     <w:nsid w:val="320E09BE"/>
     <w:multiLevelType w:val="hybridMultilevel"/>
     <w:tmpl w:val="CF848E46"/>
@@ -10281,7 +10459,7 @@
       </w:pPr>
     </w:lvl>
   </w:abstractNum>
-  <w:abstractNum w:abstractNumId="6">
+  <w:abstractNum w:abstractNumId="6" w15:restartNumberingAfterBreak="0">
     <w:nsid w:val="324A6E31"/>
     <w:multiLevelType w:val="hybridMultilevel"/>
     <w:tmpl w:val="B7908FE0"/>
@@ -10370,7 +10548,7 @@
       </w:pPr>
     </w:lvl>
   </w:abstractNum>
-  <w:abstractNum w:abstractNumId="7">
+  <w:abstractNum w:abstractNumId="7" w15:restartNumberingAfterBreak="0">
     <w:nsid w:val="3D66288C"/>
     <w:multiLevelType w:val="hybridMultilevel"/>
     <w:tmpl w:val="9612C3E2"/>
@@ -10483,7 +10661,7 @@
       </w:rPr>
     </w:lvl>
   </w:abstractNum>
-  <w:abstractNum w:abstractNumId="8">
+  <w:abstractNum w:abstractNumId="8" w15:restartNumberingAfterBreak="0">
     <w:nsid w:val="3E43489F"/>
     <w:multiLevelType w:val="hybridMultilevel"/>
     <w:tmpl w:val="C2C0E09A"/>
@@ -10572,7 +10750,7 @@
       </w:pPr>
     </w:lvl>
   </w:abstractNum>
-  <w:abstractNum w:abstractNumId="9">
+  <w:abstractNum w:abstractNumId="9" w15:restartNumberingAfterBreak="0">
     <w:nsid w:val="3FFD2114"/>
     <w:multiLevelType w:val="hybridMultilevel"/>
     <w:tmpl w:val="225C80CE"/>
@@ -10661,7 +10839,7 @@
       </w:pPr>
     </w:lvl>
   </w:abstractNum>
-  <w:abstractNum w:abstractNumId="10">
+  <w:abstractNum w:abstractNumId="10" w15:restartNumberingAfterBreak="0">
     <w:nsid w:val="46032060"/>
     <w:multiLevelType w:val="hybridMultilevel"/>
     <w:tmpl w:val="BDAE432A"/>
@@ -10752,7 +10930,7 @@
       </w:pPr>
     </w:lvl>
   </w:abstractNum>
-  <w:abstractNum w:abstractNumId="11">
+  <w:abstractNum w:abstractNumId="11" w15:restartNumberingAfterBreak="0">
     <w:nsid w:val="464F1273"/>
     <w:multiLevelType w:val="hybridMultilevel"/>
     <w:tmpl w:val="225C80CE"/>
@@ -10841,7 +11019,7 @@
       </w:pPr>
     </w:lvl>
   </w:abstractNum>
-  <w:abstractNum w:abstractNumId="12">
+  <w:abstractNum w:abstractNumId="12" w15:restartNumberingAfterBreak="0">
     <w:nsid w:val="570E6AED"/>
     <w:multiLevelType w:val="hybridMultilevel"/>
     <w:tmpl w:val="88F49B7E"/>
@@ -10954,7 +11132,7 @@
       </w:rPr>
     </w:lvl>
   </w:abstractNum>
-  <w:abstractNum w:abstractNumId="13">
+  <w:abstractNum w:abstractNumId="13" w15:restartNumberingAfterBreak="0">
     <w:nsid w:val="5DB36E1A"/>
     <w:multiLevelType w:val="hybridMultilevel"/>
     <w:tmpl w:val="650023F2"/>
@@ -11067,7 +11245,7 @@
       </w:rPr>
     </w:lvl>
   </w:abstractNum>
-  <w:abstractNum w:abstractNumId="14">
+  <w:abstractNum w:abstractNumId="14" w15:restartNumberingAfterBreak="0">
     <w:nsid w:val="5DF121D3"/>
     <w:multiLevelType w:val="hybridMultilevel"/>
     <w:tmpl w:val="AEF68522"/>
@@ -11180,7 +11358,7 @@
       </w:rPr>
     </w:lvl>
   </w:abstractNum>
-  <w:abstractNum w:abstractNumId="15">
+  <w:abstractNum w:abstractNumId="15" w15:restartNumberingAfterBreak="0">
     <w:nsid w:val="72905982"/>
     <w:multiLevelType w:val="hybridMultilevel"/>
     <w:tmpl w:val="2E20E6FA"/>
@@ -11269,7 +11447,7 @@
       </w:pPr>
     </w:lvl>
   </w:abstractNum>
-  <w:abstractNum w:abstractNumId="16">
+  <w:abstractNum w:abstractNumId="16" w15:restartNumberingAfterBreak="0">
     <w:nsid w:val="7EB83D3C"/>
     <w:multiLevelType w:val="hybridMultilevel"/>
     <w:tmpl w:val="225C80CE"/>
@@ -11413,7 +11591,7 @@
 </file>
 
 <file path=word/styles.xml><?xml version="1.0" encoding="utf-8"?>
-<w:styles xmlns:mc="http://schemas.openxmlformats.org/markup-compatibility/2006" xmlns:r="http://schemas.openxmlformats.org/officeDocument/2006/relationships" xmlns:w="http://schemas.openxmlformats.org/wordprocessingml/2006/main" xmlns:w14="http://schemas.microsoft.com/office/word/2010/wordml" xmlns:w15="http://schemas.microsoft.com/office/word/2012/wordml" mc:Ignorable="w14 w15">
+<w:styles xmlns:mc="http://schemas.openxmlformats.org/markup-compatibility/2006" xmlns:r="http://schemas.openxmlformats.org/officeDocument/2006/relationships" xmlns:w="http://schemas.openxmlformats.org/wordprocessingml/2006/main" xmlns:w14="http://schemas.microsoft.com/office/word/2010/wordml" xmlns:w15="http://schemas.microsoft.com/office/word/2012/wordml" xmlns:w16cex="http://schemas.microsoft.com/office/word/2018/wordml/cex" xmlns:w16cid="http://schemas.microsoft.com/office/word/2016/wordml/cid" xmlns:w16="http://schemas.microsoft.com/office/word/2018/wordml" xmlns:w16se="http://schemas.microsoft.com/office/word/2015/wordml/symex" mc:Ignorable="w14 w15 w16se w16cid w16 w16cex">
   <w:docDefaults>
     <w:rPrDefault>
       <w:rPr>
@@ -11429,7 +11607,7 @@
       </w:pPr>
     </w:pPrDefault>
   </w:docDefaults>
-  <w:latentStyles w:defLockedState="0" w:defUIPriority="99" w:defSemiHidden="0" w:defUnhideWhenUsed="0" w:defQFormat="0" w:count="371">
+  <w:latentStyles w:defLockedState="0" w:defUIPriority="99" w:defSemiHidden="0" w:defUnhideWhenUsed="0" w:defQFormat="0" w:count="376">
     <w:lsdException w:name="Normal" w:uiPriority="0" w:qFormat="1"/>
     <w:lsdException w:name="heading 1" w:uiPriority="9" w:qFormat="1"/>
     <w:lsdException w:name="heading 2" w:semiHidden="1" w:uiPriority="9" w:unhideWhenUsed="1" w:qFormat="1"/>
@@ -11535,7 +11713,6 @@
     <w:lsdException w:name="HTML Sample" w:semiHidden="1" w:unhideWhenUsed="1"/>
     <w:lsdException w:name="HTML Typewriter" w:semiHidden="1" w:unhideWhenUsed="1"/>
     <w:lsdException w:name="HTML Variable" w:semiHidden="1" w:unhideWhenUsed="1"/>
-    <w:lsdException w:name="Normal Table" w:semiHidden="1" w:unhideWhenUsed="1"/>
     <w:lsdException w:name="annotation subject" w:semiHidden="1" w:unhideWhenUsed="1"/>
     <w:lsdException w:name="No List" w:semiHidden="1" w:unhideWhenUsed="1"/>
     <w:lsdException w:name="Outline List 1" w:semiHidden="1" w:unhideWhenUsed="1"/>
@@ -11578,11 +11755,8 @@
     <w:lsdException w:name="Table Contemporary" w:semiHidden="1" w:unhideWhenUsed="1"/>
     <w:lsdException w:name="Table Elegant" w:semiHidden="1" w:unhideWhenUsed="1"/>
     <w:lsdException w:name="Table Professional" w:semiHidden="1" w:unhideWhenUsed="1"/>
-    <w:lsdException w:name="Table Subtle 1" w:semiHidden="1" w:unhideWhenUsed="1"/>
     <w:lsdException w:name="Table Subtle 2" w:semiHidden="1" w:unhideWhenUsed="1"/>
     <w:lsdException w:name="Table Web 1" w:semiHidden="1" w:unhideWhenUsed="1"/>
-    <w:lsdException w:name="Table Web 2" w:semiHidden="1" w:unhideWhenUsed="1"/>
-    <w:lsdException w:name="Table Web 3" w:semiHidden="1" w:unhideWhenUsed="1"/>
     <w:lsdException w:name="Balloon Text" w:semiHidden="1" w:unhideWhenUsed="1"/>
     <w:lsdException w:name="Table Grid" w:uiPriority="39"/>
     <w:lsdException w:name="Table Theme" w:semiHidden="1" w:unhideWhenUsed="1"/>
@@ -11801,6 +11975,11 @@
     <w:lsdException w:name="List Table 5 Dark Accent 6" w:uiPriority="50"/>
     <w:lsdException w:name="List Table 6 Colorful Accent 6" w:uiPriority="51"/>
     <w:lsdException w:name="List Table 7 Colorful Accent 6" w:uiPriority="52"/>
+    <w:lsdException w:name="Mention" w:semiHidden="1" w:unhideWhenUsed="1"/>
+    <w:lsdException w:name="Smart Hyperlink" w:semiHidden="1" w:unhideWhenUsed="1"/>
+    <w:lsdException w:name="Hashtag" w:semiHidden="1" w:unhideWhenUsed="1"/>
+    <w:lsdException w:name="Unresolved Mention" w:semiHidden="1" w:unhideWhenUsed="1"/>
+    <w:lsdException w:name="Smart Link" w:semiHidden="1" w:unhideWhenUsed="1"/>
   </w:latentStyles>
   <w:style w:type="paragraph" w:default="1" w:styleId="Normal">
     <w:name w:val="Normal"/>
@@ -11971,7 +12150,6 @@
       <w:spacing w:after="0" w:line="240" w:lineRule="auto"/>
     </w:pPr>
     <w:tblPr>
-      <w:tblInd w:w="0" w:type="dxa"/>
       <w:tblBorders>
         <w:top w:val="single" w:sz="4" w:space="0" w:color="auto"/>
         <w:left w:val="single" w:sz="4" w:space="0" w:color="auto"/>
@@ -11980,12 +12158,6 @@
         <w:insideH w:val="single" w:sz="4" w:space="0" w:color="auto"/>
         <w:insideV w:val="single" w:sz="4" w:space="0" w:color="auto"/>
       </w:tblBorders>
-      <w:tblCellMar>
-        <w:top w:w="0" w:type="dxa"/>
-        <w:left w:w="108" w:type="dxa"/>
-        <w:bottom w:w="0" w:type="dxa"/>
-        <w:right w:w="108" w:type="dxa"/>
-      </w:tblCellMar>
     </w:tblPr>
   </w:style>
   <w:style w:type="character" w:styleId="Hyperlink">
@@ -12030,7 +12202,7 @@
 </file>
 
 <file path=word/glossary/document.xml><?xml version="1.0" encoding="utf-8"?>
-<w:glossaryDocument xmlns:wpc="http://schemas.microsoft.com/office/word/2010/wordprocessingCanvas" xmlns:mc="http://schemas.openxmlformats.org/markup-compatibility/2006" xmlns:o="urn:schemas-microsoft-com:office:office" xmlns:r="http://schemas.openxmlformats.org/officeDocument/2006/relationships" xmlns:m="http://schemas.openxmlformats.org/officeDocument/2006/math" xmlns:v="urn:schemas-microsoft-com:vml" xmlns:wp14="http://schemas.microsoft.com/office/word/2010/wordprocessingDrawing" xmlns:wp="http://schemas.openxmlformats.org/drawingml/2006/wordprocessingDrawing" xmlns:w10="urn:schemas-microsoft-com:office:word" xmlns:w="http://schemas.openxmlformats.org/wordprocessingml/2006/main" xmlns:w14="http://schemas.microsoft.com/office/word/2010/wordml" xmlns:w15="http://schemas.microsoft.com/office/word/2012/wordml" xmlns:wpg="http://schemas.microsoft.com/office/word/2010/wordprocessingGroup" xmlns:wpi="http://schemas.microsoft.com/office/word/2010/wordprocessingInk" xmlns:wne="http://schemas.microsoft.com/office/word/2006/wordml" xmlns:wps="http://schemas.microsoft.com/office/word/2010/wordprocessingShape" mc:Ignorable="w14 w15 wp14">
+<w:glossaryDocument xmlns:wpc="http://schemas.microsoft.com/office/word/2010/wordprocessingCanvas" xmlns:cx="http://schemas.microsoft.com/office/drawing/2014/chartex" xmlns:cx1="http://schemas.microsoft.com/office/drawing/2015/9/8/chartex" xmlns:cx2="http://schemas.microsoft.com/office/drawing/2015/10/21/chartex" xmlns:cx3="http://schemas.microsoft.com/office/drawing/2016/5/9/chartex" xmlns:cx4="http://schemas.microsoft.com/office/drawing/2016/5/10/chartex" xmlns:cx5="http://schemas.microsoft.com/office/drawing/2016/5/11/chartex" xmlns:cx6="http://schemas.microsoft.com/office/drawing/2016/5/12/chartex" xmlns:cx7="http://schemas.microsoft.com/office/drawing/2016/5/13/chartex" xmlns:cx8="http://schemas.microsoft.com/office/drawing/2016/5/14/chartex" xmlns:mc="http://schemas.openxmlformats.org/markup-compatibility/2006" xmlns:aink="http://schemas.microsoft.com/office/drawing/2016/ink" xmlns:am3d="http://schemas.microsoft.com/office/drawing/2017/model3d" xmlns:o="urn:schemas-microsoft-com:office:office" xmlns:r="http://schemas.openxmlformats.org/officeDocument/2006/relationships" xmlns:m="http://schemas.openxmlformats.org/officeDocument/2006/math" xmlns:v="urn:schemas-microsoft-com:vml" xmlns:wp14="http://schemas.microsoft.com/office/word/2010/wordprocessingDrawing" xmlns:wp="http://schemas.openxmlformats.org/drawingml/2006/wordprocessingDrawing" xmlns:w10="urn:schemas-microsoft-com:office:word" xmlns:w="http://schemas.openxmlformats.org/wordprocessingml/2006/main" xmlns:w14="http://schemas.microsoft.com/office/word/2010/wordml" xmlns:w15="http://schemas.microsoft.com/office/word/2012/wordml" xmlns:w16cex="http://schemas.microsoft.com/office/word/2018/wordml/cex" xmlns:w16cid="http://schemas.microsoft.com/office/word/2016/wordml/cid" xmlns:w16="http://schemas.microsoft.com/office/word/2018/wordml" xmlns:w16se="http://schemas.microsoft.com/office/word/2015/wordml/symex" xmlns:wpg="http://schemas.microsoft.com/office/word/2010/wordprocessingGroup" xmlns:wpi="http://schemas.microsoft.com/office/word/2010/wordprocessingInk" xmlns:wne="http://schemas.microsoft.com/office/word/2006/wordml" xmlns:wps="http://schemas.microsoft.com/office/word/2010/wordprocessingShape" mc:Ignorable="w14 w15 w16se w16cid w16 w16cex wp14">
   <w:docParts>
     <w:docPart>
       <w:docPartPr>
@@ -12055,7 +12227,7 @@
           <w:r>
             <w:rPr>
               <w:rFonts w:asciiTheme="majorHAnsi" w:eastAsiaTheme="majorEastAsia" w:hAnsiTheme="majorHAnsi" w:cstheme="majorBidi"/>
-              <w:color w:val="5B9BD5" w:themeColor="accent1"/>
+              <w:color w:val="4472C4" w:themeColor="accent1"/>
               <w:sz w:val="88"/>
               <w:szCs w:val="88"/>
             </w:rPr>
@@ -12086,7 +12258,7 @@
           </w:pPr>
           <w:r>
             <w:rPr>
-              <w:color w:val="2E74B5" w:themeColor="accent1" w:themeShade="BF"/>
+              <w:color w:val="2F5496" w:themeColor="accent1" w:themeShade="BF"/>
               <w:sz w:val="24"/>
               <w:szCs w:val="24"/>
             </w:rPr>
@@ -12100,7 +12272,7 @@
 </file>
 
 <file path=word/glossary/fontTable.xml><?xml version="1.0" encoding="utf-8"?>
-<w:fonts xmlns:mc="http://schemas.openxmlformats.org/markup-compatibility/2006" xmlns:r="http://schemas.openxmlformats.org/officeDocument/2006/relationships" xmlns:w="http://schemas.openxmlformats.org/wordprocessingml/2006/main" xmlns:w14="http://schemas.microsoft.com/office/word/2010/wordml" xmlns:w15="http://schemas.microsoft.com/office/word/2012/wordml" mc:Ignorable="w14 w15">
+<w:fonts xmlns:mc="http://schemas.openxmlformats.org/markup-compatibility/2006" xmlns:r="http://schemas.openxmlformats.org/officeDocument/2006/relationships" xmlns:w="http://schemas.openxmlformats.org/wordprocessingml/2006/main" xmlns:w14="http://schemas.microsoft.com/office/word/2010/wordml" xmlns:w15="http://schemas.microsoft.com/office/word/2012/wordml" xmlns:w16cex="http://schemas.microsoft.com/office/word/2018/wordml/cex" xmlns:w16cid="http://schemas.microsoft.com/office/word/2016/wordml/cid" xmlns:w16="http://schemas.microsoft.com/office/word/2018/wordml" xmlns:w16se="http://schemas.microsoft.com/office/word/2015/wordml/symex" mc:Ignorable="w14 w15 w16se w16cid w16 w16cex">
   <w:font w:name="Symbol">
     <w:panose1 w:val="05050102010706020507"/>
     <w:charset w:val="02"/>
@@ -12162,7 +12334,7 @@
 </file>
 
 <file path=word/glossary/settings.xml><?xml version="1.0" encoding="utf-8"?>
-<w:settings xmlns:mc="http://schemas.openxmlformats.org/markup-compatibility/2006" xmlns:o="urn:schemas-microsoft-com:office:office" xmlns:r="http://schemas.openxmlformats.org/officeDocument/2006/relationships" xmlns:m="http://schemas.openxmlformats.org/officeDocument/2006/math" xmlns:v="urn:schemas-microsoft-com:vml" xmlns:w10="urn:schemas-microsoft-com:office:word" xmlns:w="http://schemas.openxmlformats.org/wordprocessingml/2006/main" xmlns:w14="http://schemas.microsoft.com/office/word/2010/wordml" xmlns:w15="http://schemas.microsoft.com/office/word/2012/wordml" xmlns:sl="http://schemas.openxmlformats.org/schemaLibrary/2006/main" mc:Ignorable="w14 w15">
+<w:settings xmlns:mc="http://schemas.openxmlformats.org/markup-compatibility/2006" xmlns:o="urn:schemas-microsoft-com:office:office" xmlns:r="http://schemas.openxmlformats.org/officeDocument/2006/relationships" xmlns:m="http://schemas.openxmlformats.org/officeDocument/2006/math" xmlns:v="urn:schemas-microsoft-com:vml" xmlns:w10="urn:schemas-microsoft-com:office:word" xmlns:w="http://schemas.openxmlformats.org/wordprocessingml/2006/main" xmlns:w14="http://schemas.microsoft.com/office/word/2010/wordml" xmlns:w15="http://schemas.microsoft.com/office/word/2012/wordml" xmlns:w16cex="http://schemas.microsoft.com/office/word/2018/wordml/cex" xmlns:w16cid="http://schemas.microsoft.com/office/word/2016/wordml/cid" xmlns:w16="http://schemas.microsoft.com/office/word/2018/wordml" xmlns:w16se="http://schemas.microsoft.com/office/word/2015/wordml/symex" xmlns:sl="http://schemas.openxmlformats.org/schemaLibrary/2006/main" mc:Ignorable="w14 w15 w16se w16cid w16 w16cex">
   <w:view w:val="normal"/>
   <w:defaultTabStop w:val="720"/>
   <w:characterSpacingControl w:val="doNotCompress"/>
@@ -12173,6 +12345,7 @@
     <w:compatSetting w:name="enableOpenTypeFeatures" w:uri="http://schemas.microsoft.com/office/word" w:val="1"/>
     <w:compatSetting w:name="doNotFlipMirrorIndents" w:uri="http://schemas.microsoft.com/office/word" w:val="1"/>
     <w:compatSetting w:name="differentiateMultirowTableHeaders" w:uri="http://schemas.microsoft.com/office/word" w:val="1"/>
+    <w:compatSetting w:name="useWord2013TrackBottomHyphenation" w:uri="http://schemas.microsoft.com/office/word" w:val="1"/>
   </w:compat>
   <w:rsids>
     <w:rsidRoot w:val="00826D31"/>
@@ -12190,6 +12363,7 @@
     <w:rsid w:val="007C5647"/>
     <w:rsid w:val="00826D31"/>
     <w:rsid w:val="00A63342"/>
+    <w:rsid w:val="00BD59A4"/>
     <w:rsid w:val="00E776A9"/>
     <w:rsid w:val="00F70231"/>
   </w:rsids>
@@ -12215,7 +12389,7 @@
 </file>
 
 <file path=word/glossary/styles.xml><?xml version="1.0" encoding="utf-8"?>
-<w:styles xmlns:mc="http://schemas.openxmlformats.org/markup-compatibility/2006" xmlns:r="http://schemas.openxmlformats.org/officeDocument/2006/relationships" xmlns:w="http://schemas.openxmlformats.org/wordprocessingml/2006/main" xmlns:w14="http://schemas.microsoft.com/office/word/2010/wordml" xmlns:w15="http://schemas.microsoft.com/office/word/2012/wordml" mc:Ignorable="w14 w15">
+<w:styles xmlns:mc="http://schemas.openxmlformats.org/markup-compatibility/2006" xmlns:r="http://schemas.openxmlformats.org/officeDocument/2006/relationships" xmlns:w="http://schemas.openxmlformats.org/wordprocessingml/2006/main" xmlns:w14="http://schemas.microsoft.com/office/word/2010/wordml" xmlns:w15="http://schemas.microsoft.com/office/word/2012/wordml" xmlns:w16cex="http://schemas.microsoft.com/office/word/2018/wordml/cex" xmlns:w16cid="http://schemas.microsoft.com/office/word/2016/wordml/cid" xmlns:w16="http://schemas.microsoft.com/office/word/2018/wordml" xmlns:w16se="http://schemas.microsoft.com/office/word/2015/wordml/symex" mc:Ignorable="w14 w15 w16se w16cid w16 w16cex">
   <w:docDefaults>
     <w:rPrDefault>
       <w:rPr>
@@ -12231,7 +12405,7 @@
       </w:pPr>
     </w:pPrDefault>
   </w:docDefaults>
-  <w:latentStyles w:defLockedState="0" w:defUIPriority="99" w:defSemiHidden="0" w:defUnhideWhenUsed="0" w:defQFormat="0" w:count="371">
+  <w:latentStyles w:defLockedState="0" w:defUIPriority="99" w:defSemiHidden="0" w:defUnhideWhenUsed="0" w:defQFormat="0" w:count="376">
     <w:lsdException w:name="Normal" w:uiPriority="0" w:qFormat="1"/>
     <w:lsdException w:name="heading 1" w:uiPriority="9" w:qFormat="1"/>
     <w:lsdException w:name="heading 2" w:semiHidden="1" w:uiPriority="9" w:unhideWhenUsed="1" w:qFormat="1"/>
@@ -12337,7 +12511,6 @@
     <w:lsdException w:name="HTML Sample" w:semiHidden="1" w:unhideWhenUsed="1"/>
     <w:lsdException w:name="HTML Typewriter" w:semiHidden="1" w:unhideWhenUsed="1"/>
     <w:lsdException w:name="HTML Variable" w:semiHidden="1" w:unhideWhenUsed="1"/>
-    <w:lsdException w:name="Normal Table" w:semiHidden="1" w:unhideWhenUsed="1"/>
     <w:lsdException w:name="annotation subject" w:semiHidden="1" w:unhideWhenUsed="1"/>
     <w:lsdException w:name="No List" w:semiHidden="1" w:unhideWhenUsed="1"/>
     <w:lsdException w:name="Outline List 1" w:semiHidden="1" w:unhideWhenUsed="1"/>
@@ -12380,11 +12553,8 @@
     <w:lsdException w:name="Table Contemporary" w:semiHidden="1" w:unhideWhenUsed="1"/>
     <w:lsdException w:name="Table Elegant" w:semiHidden="1" w:unhideWhenUsed="1"/>
     <w:lsdException w:name="Table Professional" w:semiHidden="1" w:unhideWhenUsed="1"/>
-    <w:lsdException w:name="Table Subtle 1" w:semiHidden="1" w:unhideWhenUsed="1"/>
     <w:lsdException w:name="Table Subtle 2" w:semiHidden="1" w:unhideWhenUsed="1"/>
     <w:lsdException w:name="Table Web 1" w:semiHidden="1" w:unhideWhenUsed="1"/>
-    <w:lsdException w:name="Table Web 2" w:semiHidden="1" w:unhideWhenUsed="1"/>
-    <w:lsdException w:name="Table Web 3" w:semiHidden="1" w:unhideWhenUsed="1"/>
     <w:lsdException w:name="Balloon Text" w:semiHidden="1" w:unhideWhenUsed="1"/>
     <w:lsdException w:name="Table Grid" w:uiPriority="39"/>
     <w:lsdException w:name="Table Theme" w:semiHidden="1" w:unhideWhenUsed="1"/>
@@ -12603,6 +12773,11 @@
     <w:lsdException w:name="List Table 5 Dark Accent 6" w:uiPriority="50"/>
     <w:lsdException w:name="List Table 6 Colorful Accent 6" w:uiPriority="51"/>
     <w:lsdException w:name="List Table 7 Colorful Accent 6" w:uiPriority="52"/>
+    <w:lsdException w:name="Mention" w:semiHidden="1" w:unhideWhenUsed="1"/>
+    <w:lsdException w:name="Smart Hyperlink" w:semiHidden="1" w:unhideWhenUsed="1"/>
+    <w:lsdException w:name="Hashtag" w:semiHidden="1" w:unhideWhenUsed="1"/>
+    <w:lsdException w:name="Unresolved Mention" w:semiHidden="1" w:unhideWhenUsed="1"/>
+    <w:lsdException w:name="Smart Link" w:semiHidden="1" w:unhideWhenUsed="1"/>
   </w:latentStyles>
   <w:style w:type="paragraph" w:default="1" w:styleId="Normal">
     <w:name w:val="Normal"/>
@@ -12643,15 +12818,11 @@
     <w:name w:val="12947C79365844A48812B074C6EB8071"/>
     <w:rsid w:val="00826D31"/>
   </w:style>
-  <w:style w:type="paragraph" w:customStyle="1" w:styleId="8E33708E2B5643278E55E4D843D14E27">
-    <w:name w:val="8E33708E2B5643278E55E4D843D14E27"/>
-    <w:rsid w:val="00826D31"/>
-  </w:style>
 </w:styles>
 </file>
 
 <file path=word/glossary/webSettings.xml><?xml version="1.0" encoding="utf-8"?>
-<w:webSettings xmlns:mc="http://schemas.openxmlformats.org/markup-compatibility/2006" xmlns:r="http://schemas.openxmlformats.org/officeDocument/2006/relationships" xmlns:w="http://schemas.openxmlformats.org/wordprocessingml/2006/main" xmlns:w14="http://schemas.microsoft.com/office/word/2010/wordml" xmlns:w15="http://schemas.microsoft.com/office/word/2012/wordml" mc:Ignorable="w14 w15">
+<w:webSettings xmlns:mc="http://schemas.openxmlformats.org/markup-compatibility/2006" xmlns:r="http://schemas.openxmlformats.org/officeDocument/2006/relationships" xmlns:w="http://schemas.openxmlformats.org/wordprocessingml/2006/main" xmlns:w14="http://schemas.microsoft.com/office/word/2010/wordml" xmlns:w15="http://schemas.microsoft.com/office/word/2012/wordml" xmlns:w16cex="http://schemas.microsoft.com/office/word/2018/wordml/cex" xmlns:w16cid="http://schemas.microsoft.com/office/word/2016/wordml/cid" xmlns:w16="http://schemas.microsoft.com/office/word/2018/wordml" xmlns:w16se="http://schemas.microsoft.com/office/word/2015/wordml/symex" mc:Ignorable="w14 w15 w16se w16cid w16 w16cex">
   <w:optimizeForBrowser/>
   <w:allowPNG/>
 </w:webSettings>

</xml_diff>

<commit_message>
Reviewing the CRS, one review point added
</commit_message>
<xml_diff>
--- a/SWE/Input documents/CRS/PO1_CRS_DGC.docx
+++ b/SWE/Input documents/CRS/PO1_CRS_DGC.docx
@@ -1,6 +1,6 @@
 
 <file path=word/document.xml><?xml version="1.0" encoding="utf-8"?>
-<w:document xmlns:wpc="http://schemas.microsoft.com/office/word/2010/wordprocessingCanvas" xmlns:cx="http://schemas.microsoft.com/office/drawing/2014/chartex" xmlns:cx1="http://schemas.microsoft.com/office/drawing/2015/9/8/chartex" xmlns:cx2="http://schemas.microsoft.com/office/drawing/2015/10/21/chartex" xmlns:cx3="http://schemas.microsoft.com/office/drawing/2016/5/9/chartex" xmlns:cx4="http://schemas.microsoft.com/office/drawing/2016/5/10/chartex" xmlns:cx5="http://schemas.microsoft.com/office/drawing/2016/5/11/chartex" xmlns:cx6="http://schemas.microsoft.com/office/drawing/2016/5/12/chartex" xmlns:cx7="http://schemas.microsoft.com/office/drawing/2016/5/13/chartex" xmlns:cx8="http://schemas.microsoft.com/office/drawing/2016/5/14/chartex" xmlns:mc="http://schemas.openxmlformats.org/markup-compatibility/2006" xmlns:aink="http://schemas.microsoft.com/office/drawing/2016/ink" xmlns:am3d="http://schemas.microsoft.com/office/drawing/2017/model3d" xmlns:o="urn:schemas-microsoft-com:office:office" xmlns:r="http://schemas.openxmlformats.org/officeDocument/2006/relationships" xmlns:m="http://schemas.openxmlformats.org/officeDocument/2006/math" xmlns:v="urn:schemas-microsoft-com:vml" xmlns:wp14="http://schemas.microsoft.com/office/word/2010/wordprocessingDrawing" xmlns:wp="http://schemas.openxmlformats.org/drawingml/2006/wordprocessingDrawing" xmlns:w10="urn:schemas-microsoft-com:office:word" xmlns:w="http://schemas.openxmlformats.org/wordprocessingml/2006/main" xmlns:w14="http://schemas.microsoft.com/office/word/2010/wordml" xmlns:w15="http://schemas.microsoft.com/office/word/2012/wordml" xmlns:w16cex="http://schemas.microsoft.com/office/word/2018/wordml/cex" xmlns:w16cid="http://schemas.microsoft.com/office/word/2016/wordml/cid" xmlns:w16="http://schemas.microsoft.com/office/word/2018/wordml" xmlns:w16se="http://schemas.microsoft.com/office/word/2015/wordml/symex" xmlns:wpg="http://schemas.microsoft.com/office/word/2010/wordprocessingGroup" xmlns:wpi="http://schemas.microsoft.com/office/word/2010/wordprocessingInk" xmlns:wne="http://schemas.microsoft.com/office/word/2006/wordml" xmlns:wps="http://schemas.microsoft.com/office/word/2010/wordprocessingShape" mc:Ignorable="w14 w15 w16se w16cid w16 w16cex wp14">
+<w:document xmlns:wpc="http://schemas.microsoft.com/office/word/2010/wordprocessingCanvas" xmlns:cx="http://schemas.microsoft.com/office/drawing/2014/chartex" xmlns:mc="http://schemas.openxmlformats.org/markup-compatibility/2006" xmlns:o="urn:schemas-microsoft-com:office:office" xmlns:r="http://schemas.openxmlformats.org/officeDocument/2006/relationships" xmlns:m="http://schemas.openxmlformats.org/officeDocument/2006/math" xmlns:v="urn:schemas-microsoft-com:vml" xmlns:wp14="http://schemas.microsoft.com/office/word/2010/wordprocessingDrawing" xmlns:wp="http://schemas.openxmlformats.org/drawingml/2006/wordprocessingDrawing" xmlns:w10="urn:schemas-microsoft-com:office:word" xmlns:w="http://schemas.openxmlformats.org/wordprocessingml/2006/main" xmlns:w14="http://schemas.microsoft.com/office/word/2010/wordml" xmlns:w15="http://schemas.microsoft.com/office/word/2012/wordml" xmlns:w16se="http://schemas.microsoft.com/office/word/2015/wordml/symex" xmlns:wpg="http://schemas.microsoft.com/office/word/2010/wordprocessingGroup" xmlns:wpi="http://schemas.microsoft.com/office/word/2010/wordprocessingInk" xmlns:wne="http://schemas.microsoft.com/office/word/2006/wordml" xmlns:wps="http://schemas.microsoft.com/office/word/2010/wordprocessingShape" mc:Ignorable="w14 w15 w16se wp14">
   <w:body>
     <w:sdt>
       <w:sdtPr>
@@ -251,27 +251,7 @@
             <w:szCs w:val="32"/>
             <w:u w:val="none"/>
           </w:rPr>
-          <w:t>Document</w:t>
-        </w:r>
-        <w:r>
-          <w:rPr>
-            <w:rStyle w:val="Hyperlink"/>
-            <w:color w:val="auto"/>
-            <w:sz w:val="32"/>
-            <w:szCs w:val="32"/>
-            <w:u w:val="none"/>
-          </w:rPr>
-          <w:t xml:space="preserve"> </w:t>
-        </w:r>
-        <w:r>
-          <w:rPr>
-            <w:rStyle w:val="Hyperlink"/>
-            <w:color w:val="auto"/>
-            <w:sz w:val="32"/>
-            <w:szCs w:val="32"/>
-            <w:u w:val="none"/>
-          </w:rPr>
-          <w:t>Status</w:t>
+          <w:t>Document Status</w:t>
         </w:r>
       </w:hyperlink>
       <w:r>
@@ -377,27 +357,7 @@
             <w:szCs w:val="32"/>
             <w:u w:val="none"/>
           </w:rPr>
-          <w:t>Reference D</w:t>
-        </w:r>
-        <w:r>
-          <w:rPr>
-            <w:rStyle w:val="Hyperlink"/>
-            <w:color w:val="auto"/>
-            <w:sz w:val="32"/>
-            <w:szCs w:val="32"/>
-            <w:u w:val="none"/>
-          </w:rPr>
-          <w:t>o</w:t>
-        </w:r>
-        <w:r>
-          <w:rPr>
-            <w:rStyle w:val="Hyperlink"/>
-            <w:color w:val="auto"/>
-            <w:sz w:val="32"/>
-            <w:szCs w:val="32"/>
-            <w:u w:val="none"/>
-          </w:rPr>
-          <w:t>cuments</w:t>
+          <w:t>Reference Documents</w:t>
         </w:r>
       </w:hyperlink>
       <w:r>
@@ -563,27 +523,7 @@
             <w:szCs w:val="32"/>
             <w:u w:val="none"/>
           </w:rPr>
-          <w:t>System</w:t>
-        </w:r>
-        <w:r>
-          <w:rPr>
-            <w:rStyle w:val="Hyperlink"/>
-            <w:color w:val="auto"/>
-            <w:sz w:val="32"/>
-            <w:szCs w:val="32"/>
-            <w:u w:val="none"/>
-          </w:rPr>
-          <w:t xml:space="preserve"> </w:t>
-        </w:r>
-        <w:r>
-          <w:rPr>
-            <w:rStyle w:val="Hyperlink"/>
-            <w:color w:val="auto"/>
-            <w:sz w:val="32"/>
-            <w:szCs w:val="32"/>
-            <w:u w:val="none"/>
-          </w:rPr>
-          <w:t>Requirements</w:t>
+          <w:t>System Requirements</w:t>
         </w:r>
       </w:hyperlink>
       <w:r>
@@ -779,7 +719,7 @@
                 <w:sz w:val="32"/>
                 <w:szCs w:val="32"/>
               </w:rPr>
-              <w:t>7</w:t>
+              <w:t>8</w:t>
             </w:r>
           </w:p>
         </w:tc>
@@ -881,7 +821,7 @@
                 <w:sz w:val="32"/>
                 <w:szCs w:val="32"/>
               </w:rPr>
-              <w:t>HMM</w:t>
+              <w:t>AAF</w:t>
             </w:r>
           </w:p>
         </w:tc>
@@ -932,14 +872,7 @@
                 <w:sz w:val="32"/>
                 <w:szCs w:val="32"/>
               </w:rPr>
-              <w:t>5</w:t>
-            </w:r>
-            <w:r>
-              <w:rPr>
-                <w:sz w:val="32"/>
-                <w:szCs w:val="32"/>
-              </w:rPr>
-              <w:t>/3</w:t>
+              <w:t>24/4</w:t>
             </w:r>
             <w:r>
               <w:rPr>
@@ -1598,14 +1531,30 @@
                 <w:sz w:val="32"/>
                 <w:szCs w:val="32"/>
               </w:rPr>
-              <w:t>dited R</w:t>
-            </w:r>
-            <w:r>
-              <w:rPr>
-                <w:sz w:val="32"/>
-                <w:szCs w:val="32"/>
-              </w:rPr>
-              <w:t xml:space="preserve">eq: </w:t>
+              <w:t xml:space="preserve">dited </w:t>
+            </w:r>
+            <w:proofErr w:type="spellStart"/>
+            <w:r>
+              <w:rPr>
+                <w:sz w:val="32"/>
+                <w:szCs w:val="32"/>
+              </w:rPr>
+              <w:t>R</w:t>
+            </w:r>
+            <w:r>
+              <w:rPr>
+                <w:sz w:val="32"/>
+                <w:szCs w:val="32"/>
+              </w:rPr>
+              <w:t>eq</w:t>
+            </w:r>
+            <w:proofErr w:type="spellEnd"/>
+            <w:r>
+              <w:rPr>
+                <w:sz w:val="32"/>
+                <w:szCs w:val="32"/>
+              </w:rPr>
+              <w:t xml:space="preserve">: </w:t>
             </w:r>
             <w:r>
               <w:rPr>
@@ -1711,7 +1660,23 @@
                 <w:sz w:val="32"/>
                 <w:szCs w:val="32"/>
               </w:rPr>
-              <w:t>Edited Req:</w:t>
+              <w:t xml:space="preserve">Edited </w:t>
+            </w:r>
+            <w:proofErr w:type="spellStart"/>
+            <w:r>
+              <w:rPr>
+                <w:sz w:val="32"/>
+                <w:szCs w:val="32"/>
+              </w:rPr>
+              <w:t>Req</w:t>
+            </w:r>
+            <w:proofErr w:type="spellEnd"/>
+            <w:r>
+              <w:rPr>
+                <w:sz w:val="32"/>
+                <w:szCs w:val="32"/>
+              </w:rPr>
+              <w:t>:</w:t>
             </w:r>
           </w:p>
           <w:p>
@@ -1760,7 +1725,23 @@
                 <w:sz w:val="32"/>
                 <w:szCs w:val="32"/>
               </w:rPr>
-              <w:t>Deleted Req:</w:t>
+              <w:t xml:space="preserve">Deleted </w:t>
+            </w:r>
+            <w:proofErr w:type="spellStart"/>
+            <w:r>
+              <w:rPr>
+                <w:sz w:val="32"/>
+                <w:szCs w:val="32"/>
+              </w:rPr>
+              <w:t>Req</w:t>
+            </w:r>
+            <w:proofErr w:type="spellEnd"/>
+            <w:r>
+              <w:rPr>
+                <w:sz w:val="32"/>
+                <w:szCs w:val="32"/>
+              </w:rPr>
+              <w:t>:</w:t>
             </w:r>
           </w:p>
           <w:p>
@@ -1809,7 +1790,23 @@
                 <w:sz w:val="32"/>
                 <w:szCs w:val="32"/>
               </w:rPr>
-              <w:t>Added Req:</w:t>
+              <w:t xml:space="preserve">Added </w:t>
+            </w:r>
+            <w:proofErr w:type="spellStart"/>
+            <w:r>
+              <w:rPr>
+                <w:sz w:val="32"/>
+                <w:szCs w:val="32"/>
+              </w:rPr>
+              <w:t>Req</w:t>
+            </w:r>
+            <w:proofErr w:type="spellEnd"/>
+            <w:r>
+              <w:rPr>
+                <w:sz w:val="32"/>
+                <w:szCs w:val="32"/>
+              </w:rPr>
+              <w:t>:</w:t>
             </w:r>
           </w:p>
           <w:p>
@@ -2107,7 +2104,23 @@
                 <w:sz w:val="32"/>
                 <w:szCs w:val="32"/>
               </w:rPr>
-              <w:t>Changed Req No:</w:t>
+              <w:t xml:space="preserve">Changed </w:t>
+            </w:r>
+            <w:proofErr w:type="spellStart"/>
+            <w:r>
+              <w:rPr>
+                <w:sz w:val="32"/>
+                <w:szCs w:val="32"/>
+              </w:rPr>
+              <w:t>Req</w:t>
+            </w:r>
+            <w:proofErr w:type="spellEnd"/>
+            <w:r>
+              <w:rPr>
+                <w:sz w:val="32"/>
+                <w:szCs w:val="32"/>
+              </w:rPr>
+              <w:t xml:space="preserve"> No:</w:t>
             </w:r>
           </w:p>
           <w:p>
@@ -2411,7 +2424,23 @@
                 <w:sz w:val="32"/>
                 <w:szCs w:val="32"/>
               </w:rPr>
-              <w:t>Added Req:</w:t>
+              <w:t xml:space="preserve">Added </w:t>
+            </w:r>
+            <w:proofErr w:type="spellStart"/>
+            <w:r>
+              <w:rPr>
+                <w:sz w:val="32"/>
+                <w:szCs w:val="32"/>
+              </w:rPr>
+              <w:t>Req</w:t>
+            </w:r>
+            <w:proofErr w:type="spellEnd"/>
+            <w:r>
+              <w:rPr>
+                <w:sz w:val="32"/>
+                <w:szCs w:val="32"/>
+              </w:rPr>
+              <w:t>:</w:t>
             </w:r>
           </w:p>
           <w:p>
@@ -2629,7 +2658,23 @@
                 <w:sz w:val="32"/>
                 <w:szCs w:val="32"/>
               </w:rPr>
-              <w:t>Edited Req:</w:t>
+              <w:t xml:space="preserve">Edited </w:t>
+            </w:r>
+            <w:proofErr w:type="spellStart"/>
+            <w:r>
+              <w:rPr>
+                <w:sz w:val="32"/>
+                <w:szCs w:val="32"/>
+              </w:rPr>
+              <w:t>Req</w:t>
+            </w:r>
+            <w:proofErr w:type="spellEnd"/>
+            <w:r>
+              <w:rPr>
+                <w:sz w:val="32"/>
+                <w:szCs w:val="32"/>
+              </w:rPr>
+              <w:t>:</w:t>
             </w:r>
           </w:p>
           <w:p>
@@ -2949,7 +2994,23 @@
                 <w:sz w:val="32"/>
                 <w:szCs w:val="32"/>
               </w:rPr>
-              <w:t>Edited Req:</w:t>
+              <w:t xml:space="preserve">Edited </w:t>
+            </w:r>
+            <w:proofErr w:type="spellStart"/>
+            <w:r>
+              <w:rPr>
+                <w:sz w:val="32"/>
+                <w:szCs w:val="32"/>
+              </w:rPr>
+              <w:t>Req</w:t>
+            </w:r>
+            <w:proofErr w:type="spellEnd"/>
+            <w:r>
+              <w:rPr>
+                <w:sz w:val="32"/>
+                <w:szCs w:val="32"/>
+              </w:rPr>
+              <w:t>:</w:t>
             </w:r>
             <w:r>
               <w:rPr>
@@ -3237,7 +3298,23 @@
                 <w:sz w:val="32"/>
                 <w:szCs w:val="32"/>
               </w:rPr>
-              <w:t>Edited Req:</w:t>
+              <w:t xml:space="preserve">Edited </w:t>
+            </w:r>
+            <w:proofErr w:type="spellStart"/>
+            <w:r>
+              <w:rPr>
+                <w:sz w:val="32"/>
+                <w:szCs w:val="32"/>
+              </w:rPr>
+              <w:t>Req</w:t>
+            </w:r>
+            <w:proofErr w:type="spellEnd"/>
+            <w:r>
+              <w:rPr>
+                <w:sz w:val="32"/>
+                <w:szCs w:val="32"/>
+              </w:rPr>
+              <w:t>:</w:t>
             </w:r>
             <w:r>
               <w:rPr>
@@ -3655,6 +3732,254 @@
                 <w:szCs w:val="24"/>
               </w:rPr>
               <w:t>2</w:t>
+            </w:r>
+          </w:p>
+        </w:tc>
+      </w:tr>
+      <w:tr>
+        <w:trPr>
+          <w:trHeight w:val="1677"/>
+        </w:trPr>
+        <w:tc>
+          <w:tcPr>
+            <w:tcW w:w="1766" w:type="dxa"/>
+            <w:vAlign w:val="center"/>
+          </w:tcPr>
+          <w:p>
+            <w:pPr>
+              <w:pStyle w:val="ListParagraph"/>
+              <w:ind w:left="0"/>
+              <w:jc w:val="center"/>
+              <w:rPr>
+                <w:sz w:val="32"/>
+                <w:szCs w:val="32"/>
+              </w:rPr>
+            </w:pPr>
+            <w:r>
+              <w:rPr>
+                <w:sz w:val="32"/>
+                <w:szCs w:val="32"/>
+              </w:rPr>
+              <w:lastRenderedPageBreak/>
+              <w:t>1.8</w:t>
+            </w:r>
+          </w:p>
+        </w:tc>
+        <w:tc>
+          <w:tcPr>
+            <w:tcW w:w="1125" w:type="dxa"/>
+            <w:vAlign w:val="center"/>
+          </w:tcPr>
+          <w:p>
+            <w:pPr>
+              <w:pStyle w:val="ListParagraph"/>
+              <w:ind w:left="0"/>
+              <w:jc w:val="center"/>
+              <w:rPr>
+                <w:sz w:val="32"/>
+                <w:szCs w:val="32"/>
+              </w:rPr>
+            </w:pPr>
+            <w:r>
+              <w:rPr>
+                <w:sz w:val="32"/>
+                <w:szCs w:val="32"/>
+              </w:rPr>
+              <w:t>AAF</w:t>
+            </w:r>
+          </w:p>
+        </w:tc>
+        <w:tc>
+          <w:tcPr>
+            <w:tcW w:w="1604" w:type="dxa"/>
+            <w:vAlign w:val="center"/>
+          </w:tcPr>
+          <w:p>
+            <w:pPr>
+              <w:pStyle w:val="ListParagraph"/>
+              <w:ind w:left="0"/>
+              <w:jc w:val="center"/>
+              <w:rPr>
+                <w:sz w:val="32"/>
+                <w:szCs w:val="32"/>
+              </w:rPr>
+            </w:pPr>
+            <w:r>
+              <w:rPr>
+                <w:sz w:val="32"/>
+                <w:szCs w:val="32"/>
+              </w:rPr>
+              <w:t>24/4/2021</w:t>
+            </w:r>
+          </w:p>
+        </w:tc>
+        <w:tc>
+          <w:tcPr>
+            <w:tcW w:w="5497" w:type="dxa"/>
+          </w:tcPr>
+          <w:p>
+            <w:pPr>
+              <w:pStyle w:val="ListParagraph"/>
+              <w:ind w:left="0"/>
+              <w:rPr>
+                <w:sz w:val="32"/>
+                <w:szCs w:val="32"/>
+              </w:rPr>
+            </w:pPr>
+            <w:r>
+              <w:rPr>
+                <w:sz w:val="32"/>
+                <w:szCs w:val="32"/>
+              </w:rPr>
+              <w:t xml:space="preserve">Edited </w:t>
+            </w:r>
+            <w:proofErr w:type="spellStart"/>
+            <w:r>
+              <w:rPr>
+                <w:sz w:val="32"/>
+                <w:szCs w:val="32"/>
+              </w:rPr>
+              <w:t>Req</w:t>
+            </w:r>
+            <w:proofErr w:type="spellEnd"/>
+            <w:r>
+              <w:rPr>
+                <w:sz w:val="32"/>
+                <w:szCs w:val="32"/>
+              </w:rPr>
+              <w:t>:</w:t>
+            </w:r>
+          </w:p>
+          <w:p>
+            <w:pPr>
+              <w:pStyle w:val="ListParagraph"/>
+              <w:numPr>
+                <w:ilvl w:val="0"/>
+                <w:numId w:val="10"/>
+              </w:numPr>
+              <w:rPr>
+                <w:rStyle w:val="fontstyle01"/>
+                <w:rFonts w:asciiTheme="minorHAnsi" w:hAnsiTheme="minorHAnsi"/>
+                <w:color w:val="auto"/>
+                <w:sz w:val="32"/>
+                <w:szCs w:val="32"/>
+              </w:rPr>
+            </w:pPr>
+            <w:r>
+              <w:rPr>
+                <w:rStyle w:val="fontstyle01"/>
+                <w:rFonts w:ascii="Calibri" w:hAnsi="Calibri" w:cs="Calibri"/>
+                <w:sz w:val="24"/>
+                <w:szCs w:val="24"/>
+              </w:rPr>
+              <w:t>Req_1ST123_C</w:t>
+            </w:r>
+            <w:r>
+              <w:rPr>
+                <w:rStyle w:val="fontstyle01"/>
+                <w:rFonts w:ascii="Calibri" w:hAnsi="Calibri" w:cs="Calibri"/>
+                <w:sz w:val="24"/>
+                <w:szCs w:val="24"/>
+              </w:rPr>
+              <w:t>RS_overall_004</w:t>
+            </w:r>
+            <w:r>
+              <w:rPr>
+                <w:rStyle w:val="fontstyle01"/>
+                <w:rFonts w:ascii="Calibri" w:hAnsi="Calibri" w:cs="Calibri"/>
+                <w:sz w:val="24"/>
+                <w:szCs w:val="24"/>
+              </w:rPr>
+              <w:t>-</w:t>
+            </w:r>
+            <w:r>
+              <w:rPr>
+                <w:rStyle w:val="fontstyle01"/>
+                <w:rFonts w:ascii="Calibri" w:hAnsi="Calibri" w:cs="Calibri"/>
+                <w:sz w:val="24"/>
+                <w:szCs w:val="24"/>
+              </w:rPr>
+              <w:t>V1.3</w:t>
+            </w:r>
+          </w:p>
+          <w:p>
+            <w:pPr>
+              <w:rPr>
+                <w:sz w:val="32"/>
+                <w:szCs w:val="32"/>
+              </w:rPr>
+            </w:pPr>
+            <w:r>
+              <w:rPr>
+                <w:sz w:val="32"/>
+                <w:szCs w:val="32"/>
+              </w:rPr>
+              <w:t xml:space="preserve">Added </w:t>
+            </w:r>
+            <w:proofErr w:type="spellStart"/>
+            <w:r>
+              <w:rPr>
+                <w:sz w:val="32"/>
+                <w:szCs w:val="32"/>
+              </w:rPr>
+              <w:t>Req</w:t>
+            </w:r>
+            <w:proofErr w:type="spellEnd"/>
+            <w:r>
+              <w:rPr>
+                <w:sz w:val="32"/>
+                <w:szCs w:val="32"/>
+              </w:rPr>
+              <w:t>:</w:t>
+            </w:r>
+          </w:p>
+          <w:p>
+            <w:pPr>
+              <w:pStyle w:val="ListParagraph"/>
+              <w:numPr>
+                <w:ilvl w:val="0"/>
+                <w:numId w:val="10"/>
+              </w:numPr>
+              <w:rPr>
+                <w:sz w:val="32"/>
+                <w:szCs w:val="32"/>
+              </w:rPr>
+            </w:pPr>
+            <w:r>
+              <w:rPr>
+                <w:rStyle w:val="fontstyle01"/>
+                <w:rFonts w:ascii="Calibri" w:hAnsi="Calibri" w:cs="Calibri"/>
+                <w:sz w:val="24"/>
+                <w:szCs w:val="24"/>
+              </w:rPr>
+              <w:t>Req_1ST123_C</w:t>
+            </w:r>
+            <w:r>
+              <w:rPr>
+                <w:rStyle w:val="fontstyle01"/>
+                <w:rFonts w:ascii="Calibri" w:hAnsi="Calibri" w:cs="Calibri"/>
+                <w:sz w:val="24"/>
+                <w:szCs w:val="24"/>
+              </w:rPr>
+              <w:t>RS_overall_014</w:t>
+            </w:r>
+            <w:r>
+              <w:rPr>
+                <w:rStyle w:val="fontstyle01"/>
+                <w:rFonts w:ascii="Calibri" w:hAnsi="Calibri" w:cs="Calibri"/>
+                <w:sz w:val="24"/>
+                <w:szCs w:val="24"/>
+              </w:rPr>
+              <w:t>-</w:t>
+            </w:r>
+            <w:r>
+              <w:rPr>
+                <w:rStyle w:val="fontstyle01"/>
+                <w:rFonts w:ascii="Calibri" w:hAnsi="Calibri" w:cs="Calibri"/>
+                <w:sz w:val="24"/>
+                <w:szCs w:val="24"/>
+              </w:rPr>
+              <w:t>V1.0</w:t>
             </w:r>
           </w:p>
         </w:tc>
@@ -3695,7 +4020,6 @@
           <w:sz w:val="36"/>
           <w:szCs w:val="36"/>
         </w:rPr>
-        <w:lastRenderedPageBreak/>
         <w:t>Reference Do</w:t>
       </w:r>
       <w:bookmarkStart w:id="6" w:name="Reference_Documents"/>
@@ -3894,6 +4218,8 @@
               </w:rPr>
               <w:t>2</w:t>
             </w:r>
+            <w:bookmarkStart w:id="7" w:name="_GoBack"/>
+            <w:bookmarkEnd w:id="7"/>
           </w:p>
         </w:tc>
         <w:tc>
@@ -3942,8 +4268,8 @@
         </w:rPr>
         <w:t>Project Descri</w:t>
       </w:r>
-      <w:bookmarkStart w:id="7" w:name="Project_Description"/>
-      <w:bookmarkEnd w:id="7"/>
+      <w:bookmarkStart w:id="8" w:name="Project_Description"/>
+      <w:bookmarkEnd w:id="8"/>
       <w:r>
         <w:rPr>
           <w:sz w:val="36"/>
@@ -3976,7 +4302,23 @@
           <w:sz w:val="32"/>
           <w:szCs w:val="32"/>
         </w:rPr>
-        <w:t>“Sovy” is a simple digital calculator that performs basic mathematical operations and displays the operation on an LCD-screen, with an ON/OFF b</w:t>
+        <w:t>“</w:t>
+      </w:r>
+      <w:proofErr w:type="spellStart"/>
+      <w:r>
+        <w:rPr>
+          <w:sz w:val="32"/>
+          <w:szCs w:val="32"/>
+        </w:rPr>
+        <w:t>Sovy</w:t>
+      </w:r>
+      <w:proofErr w:type="spellEnd"/>
+      <w:r>
+        <w:rPr>
+          <w:sz w:val="32"/>
+          <w:szCs w:val="32"/>
+        </w:rPr>
+        <w:t>” is a simple digital calculator that performs basic mathematical operations and displays the operation on an LCD-screen, with an ON/OFF b</w:t>
       </w:r>
       <w:r>
         <w:rPr>
@@ -4028,46 +4370,6 @@
     </w:p>
     <w:p>
       <w:pPr>
-        <w:pStyle w:val="ListParagraph"/>
-        <w:ind w:left="1080"/>
-        <w:rPr>
-          <w:sz w:val="32"/>
-          <w:szCs w:val="32"/>
-        </w:rPr>
-      </w:pPr>
-    </w:p>
-    <w:p>
-      <w:pPr>
-        <w:pStyle w:val="ListParagraph"/>
-        <w:ind w:left="1080"/>
-        <w:rPr>
-          <w:sz w:val="32"/>
-          <w:szCs w:val="32"/>
-        </w:rPr>
-      </w:pPr>
-    </w:p>
-    <w:p>
-      <w:pPr>
-        <w:pStyle w:val="ListParagraph"/>
-        <w:ind w:left="1080"/>
-        <w:rPr>
-          <w:sz w:val="32"/>
-          <w:szCs w:val="32"/>
-        </w:rPr>
-      </w:pPr>
-    </w:p>
-    <w:p>
-      <w:pPr>
-        <w:pStyle w:val="ListParagraph"/>
-        <w:ind w:left="1080"/>
-        <w:rPr>
-          <w:sz w:val="32"/>
-          <w:szCs w:val="32"/>
-        </w:rPr>
-      </w:pPr>
-    </w:p>
-    <w:p>
-      <w:pPr>
         <w:pStyle w:val="Heading1"/>
         <w:numPr>
           <w:ilvl w:val="0"/>
@@ -4083,7 +4385,6 @@
           <w:sz w:val="36"/>
           <w:szCs w:val="36"/>
         </w:rPr>
-        <w:lastRenderedPageBreak/>
         <w:t xml:space="preserve">System </w:t>
       </w:r>
       <w:r>
@@ -4093,8 +4394,8 @@
         </w:rPr>
         <w:t>Contex</w:t>
       </w:r>
-      <w:bookmarkStart w:id="8" w:name="System_Context_Diagram"/>
-      <w:bookmarkEnd w:id="8"/>
+      <w:bookmarkStart w:id="9" w:name="System_Context_Diagram"/>
+      <w:bookmarkEnd w:id="9"/>
       <w:r>
         <w:rPr>
           <w:sz w:val="36"/>
@@ -4201,8 +4502,6 @@
     <w:p/>
     <w:p/>
     <w:p/>
-    <w:p/>
-    <w:p/>
     <w:p>
       <w:pPr>
         <w:pStyle w:val="ListParagraph"/>
@@ -4230,8 +4529,8 @@
         </w:rPr>
         <w:t>System Req</w:t>
       </w:r>
-      <w:bookmarkStart w:id="9" w:name="System_Requirements"/>
-      <w:bookmarkEnd w:id="9"/>
+      <w:bookmarkStart w:id="10" w:name="System_Requirements"/>
+      <w:bookmarkEnd w:id="10"/>
       <w:r>
         <w:rPr>
           <w:rFonts w:asciiTheme="majorHAnsi" w:eastAsiaTheme="majorEastAsia" w:hAnsiTheme="majorHAnsi" w:cstheme="majorBidi"/>
@@ -4286,12 +4585,21 @@
                 <w:szCs w:val="28"/>
               </w:rPr>
             </w:pPr>
+            <w:proofErr w:type="spellStart"/>
             <w:r>
               <w:rPr>
                 <w:sz w:val="28"/>
                 <w:szCs w:val="28"/>
               </w:rPr>
-              <w:t>Req_ID:</w:t>
+              <w:t>Req_ID</w:t>
+            </w:r>
+            <w:proofErr w:type="spellEnd"/>
+            <w:r>
+              <w:rPr>
+                <w:sz w:val="28"/>
+                <w:szCs w:val="28"/>
+              </w:rPr>
+              <w:t>:</w:t>
             </w:r>
           </w:p>
         </w:tc>
@@ -4627,12 +4935,21 @@
                 <w:szCs w:val="28"/>
               </w:rPr>
             </w:pPr>
+            <w:proofErr w:type="spellStart"/>
             <w:r>
               <w:rPr>
                 <w:sz w:val="28"/>
                 <w:szCs w:val="28"/>
               </w:rPr>
-              <w:t>Req_ID:</w:t>
+              <w:t>Req_ID</w:t>
+            </w:r>
+            <w:proofErr w:type="spellEnd"/>
+            <w:r>
+              <w:rPr>
+                <w:sz w:val="28"/>
+                <w:szCs w:val="28"/>
+              </w:rPr>
+              <w:t>:</w:t>
             </w:r>
           </w:p>
         </w:tc>
@@ -4933,7 +5250,6 @@
         </w:rPr>
       </w:pPr>
     </w:p>
-    <w:p/>
     <w:p/>
     <w:tbl>
       <w:tblPr>
@@ -4965,12 +5281,21 @@
                 <w:szCs w:val="28"/>
               </w:rPr>
             </w:pPr>
+            <w:proofErr w:type="spellStart"/>
             <w:r>
               <w:rPr>
                 <w:sz w:val="28"/>
                 <w:szCs w:val="28"/>
               </w:rPr>
-              <w:t>Req_ID:</w:t>
+              <w:t>Req_ID</w:t>
+            </w:r>
+            <w:proofErr w:type="spellEnd"/>
+            <w:r>
+              <w:rPr>
+                <w:sz w:val="28"/>
+                <w:szCs w:val="28"/>
+              </w:rPr>
+              <w:t>:</w:t>
             </w:r>
           </w:p>
         </w:tc>
@@ -5364,12 +5689,22 @@
                 <w:szCs w:val="28"/>
               </w:rPr>
             </w:pPr>
+            <w:proofErr w:type="spellStart"/>
             <w:r>
               <w:rPr>
                 <w:sz w:val="28"/>
                 <w:szCs w:val="28"/>
               </w:rPr>
-              <w:t>Req_ID:</w:t>
+              <w:lastRenderedPageBreak/>
+              <w:t>Req_ID</w:t>
+            </w:r>
+            <w:proofErr w:type="spellEnd"/>
+            <w:r>
+              <w:rPr>
+                <w:sz w:val="28"/>
+                <w:szCs w:val="28"/>
+              </w:rPr>
+              <w:t>:</w:t>
             </w:r>
           </w:p>
         </w:tc>
@@ -5432,7 +5767,7 @@
                 <w:sz w:val="24"/>
                 <w:szCs w:val="24"/>
               </w:rPr>
-              <w:t>2</w:t>
+              <w:t>3</w:t>
             </w:r>
           </w:p>
         </w:tc>
@@ -5672,16 +6007,26 @@
               </w:rPr>
               <w:t>ine operation</w:t>
             </w:r>
-          </w:p>
-          <w:p>
-            <w:pPr>
-              <w:rPr>
-                <w:rStyle w:val="fontstyle01"/>
-                <w:rFonts w:ascii="Calibri" w:hAnsi="Calibri" w:cs="Calibri"/>
-                <w:sz w:val="24"/>
-                <w:szCs w:val="24"/>
-              </w:rPr>
-            </w:pPr>
+            <w:r>
+              <w:rPr>
+                <w:rStyle w:val="fontstyle01"/>
+                <w:rFonts w:ascii="Calibri" w:hAnsi="Calibri" w:cs="Calibri"/>
+                <w:sz w:val="24"/>
+                <w:szCs w:val="24"/>
+              </w:rPr>
+              <w:t xml:space="preserve"> up to 4 operations per line </w:t>
+            </w:r>
+          </w:p>
+          <w:p>
+            <w:pPr>
+              <w:rPr>
+                <w:rStyle w:val="fontstyle01"/>
+                <w:rFonts w:ascii="Calibri" w:hAnsi="Calibri" w:cs="Calibri"/>
+                <w:sz w:val="24"/>
+                <w:szCs w:val="24"/>
+              </w:rPr>
+            </w:pPr>
+            <w:proofErr w:type="spellStart"/>
             <w:r>
               <w:rPr>
                 <w:rStyle w:val="fontstyle01"/>
@@ -5691,6 +6036,7 @@
               </w:rPr>
               <w:t>e.g</w:t>
             </w:r>
+            <w:proofErr w:type="spellEnd"/>
             <w:r>
               <w:rPr>
                 <w:rStyle w:val="fontstyle01"/>
@@ -5831,23 +6177,6 @@
         </w:tc>
       </w:tr>
     </w:tbl>
-    <w:p>
-      <w:pPr>
-        <w:tabs>
-          <w:tab w:val="left" w:pos="3883"/>
-        </w:tabs>
-      </w:pPr>
-    </w:p>
-    <w:p>
-      <w:pPr>
-        <w:tabs>
-          <w:tab w:val="left" w:pos="3883"/>
-        </w:tabs>
-        <w:rPr>
-          <w:lang w:bidi="ar-EG"/>
-        </w:rPr>
-      </w:pPr>
-    </w:p>
     <w:p>
       <w:pPr>
         <w:tabs>
@@ -5892,12 +6221,21 @@
                 <w:szCs w:val="28"/>
               </w:rPr>
             </w:pPr>
+            <w:proofErr w:type="spellStart"/>
             <w:r>
               <w:rPr>
                 <w:sz w:val="28"/>
                 <w:szCs w:val="28"/>
               </w:rPr>
-              <w:t>Req_ID:</w:t>
+              <w:t>Req_ID</w:t>
+            </w:r>
+            <w:proofErr w:type="spellEnd"/>
+            <w:r>
+              <w:rPr>
+                <w:sz w:val="28"/>
+                <w:szCs w:val="28"/>
+              </w:rPr>
+              <w:t>:</w:t>
             </w:r>
           </w:p>
         </w:tc>
@@ -6201,6 +6539,20 @@
         </w:tc>
       </w:tr>
     </w:tbl>
+    <w:p>
+      <w:pPr>
+        <w:tabs>
+          <w:tab w:val="left" w:pos="3883"/>
+        </w:tabs>
+      </w:pPr>
+    </w:p>
+    <w:p>
+      <w:pPr>
+        <w:tabs>
+          <w:tab w:val="left" w:pos="3883"/>
+        </w:tabs>
+      </w:pPr>
+    </w:p>
     <w:p>
       <w:pPr>
         <w:tabs>
@@ -6273,13 +6625,22 @@
                 <w:szCs w:val="28"/>
               </w:rPr>
             </w:pPr>
+            <w:proofErr w:type="spellStart"/>
             <w:r>
               <w:rPr>
                 <w:sz w:val="28"/>
                 <w:szCs w:val="28"/>
               </w:rPr>
               <w:lastRenderedPageBreak/>
-              <w:t>Req_ID:</w:t>
+              <w:t>Req_ID</w:t>
+            </w:r>
+            <w:proofErr w:type="spellEnd"/>
+            <w:r>
+              <w:rPr>
+                <w:sz w:val="28"/>
+                <w:szCs w:val="28"/>
+              </w:rPr>
+              <w:t>:</w:t>
             </w:r>
           </w:p>
         </w:tc>
@@ -6477,14 +6838,25 @@
                 <w:szCs w:val="24"/>
               </w:rPr>
             </w:pPr>
-            <w:r>
-              <w:rPr>
-                <w:rStyle w:val="fontstyle01"/>
-                <w:rFonts w:ascii="Calibri" w:hAnsi="Calibri" w:cs="Calibri"/>
-                <w:sz w:val="24"/>
-                <w:szCs w:val="24"/>
-              </w:rPr>
-              <w:t>e.g:</w:t>
+            <w:proofErr w:type="spellStart"/>
+            <w:r>
+              <w:rPr>
+                <w:rStyle w:val="fontstyle01"/>
+                <w:rFonts w:ascii="Calibri" w:hAnsi="Calibri" w:cs="Calibri"/>
+                <w:sz w:val="24"/>
+                <w:szCs w:val="24"/>
+              </w:rPr>
+              <w:t>e.g</w:t>
+            </w:r>
+            <w:proofErr w:type="spellEnd"/>
+            <w:r>
+              <w:rPr>
+                <w:rStyle w:val="fontstyle01"/>
+                <w:rFonts w:ascii="Calibri" w:hAnsi="Calibri" w:cs="Calibri"/>
+                <w:sz w:val="24"/>
+                <w:szCs w:val="24"/>
+              </w:rPr>
+              <w:t>:</w:t>
             </w:r>
             <w:r>
               <w:rPr>
@@ -6747,41 +7119,6 @@
         </w:tc>
       </w:tr>
     </w:tbl>
-    <w:p>
-      <w:pPr>
-        <w:tabs>
-          <w:tab w:val="left" w:pos="3883"/>
-        </w:tabs>
-      </w:pPr>
-    </w:p>
-    <w:p>
-      <w:pPr>
-        <w:tabs>
-          <w:tab w:val="left" w:pos="3883"/>
-        </w:tabs>
-      </w:pPr>
-    </w:p>
-    <w:p>
-      <w:pPr>
-        <w:tabs>
-          <w:tab w:val="left" w:pos="3883"/>
-        </w:tabs>
-      </w:pPr>
-    </w:p>
-    <w:p>
-      <w:pPr>
-        <w:tabs>
-          <w:tab w:val="left" w:pos="3883"/>
-        </w:tabs>
-      </w:pPr>
-    </w:p>
-    <w:p>
-      <w:pPr>
-        <w:tabs>
-          <w:tab w:val="left" w:pos="3883"/>
-        </w:tabs>
-      </w:pPr>
-    </w:p>
     <w:p>
       <w:pPr>
         <w:tabs>
@@ -6833,12 +7170,21 @@
                 <w:szCs w:val="28"/>
               </w:rPr>
             </w:pPr>
+            <w:proofErr w:type="spellStart"/>
             <w:r>
               <w:rPr>
                 <w:sz w:val="28"/>
                 <w:szCs w:val="28"/>
               </w:rPr>
-              <w:t>Req_ID:</w:t>
+              <w:t>Req_ID</w:t>
+            </w:r>
+            <w:proofErr w:type="spellEnd"/>
+            <w:r>
+              <w:rPr>
+                <w:sz w:val="28"/>
+                <w:szCs w:val="28"/>
+              </w:rPr>
+              <w:t>:</w:t>
             </w:r>
           </w:p>
         </w:tc>
@@ -7187,13 +7533,21 @@
                 <w:szCs w:val="28"/>
               </w:rPr>
             </w:pPr>
+            <w:proofErr w:type="spellStart"/>
             <w:r>
               <w:rPr>
                 <w:sz w:val="28"/>
                 <w:szCs w:val="28"/>
               </w:rPr>
-              <w:lastRenderedPageBreak/>
-              <w:t>Req_ID:</w:t>
+              <w:t>Req_ID</w:t>
+            </w:r>
+            <w:proofErr w:type="spellEnd"/>
+            <w:r>
+              <w:rPr>
+                <w:sz w:val="28"/>
+                <w:szCs w:val="28"/>
+              </w:rPr>
+              <w:t>:</w:t>
             </w:r>
           </w:p>
         </w:tc>
@@ -7486,12 +7840,21 @@
                 <w:szCs w:val="28"/>
               </w:rPr>
             </w:pPr>
+            <w:proofErr w:type="spellStart"/>
             <w:r>
               <w:rPr>
                 <w:sz w:val="28"/>
                 <w:szCs w:val="28"/>
               </w:rPr>
-              <w:t>Req_ID:</w:t>
+              <w:t>Req_ID</w:t>
+            </w:r>
+            <w:proofErr w:type="spellEnd"/>
+            <w:r>
+              <w:rPr>
+                <w:sz w:val="28"/>
+                <w:szCs w:val="28"/>
+              </w:rPr>
+              <w:t>:</w:t>
             </w:r>
           </w:p>
         </w:tc>
@@ -7714,14 +8077,25 @@
                 <w:szCs w:val="24"/>
               </w:rPr>
             </w:pPr>
-            <w:r>
-              <w:rPr>
-                <w:rStyle w:val="fontstyle01"/>
-                <w:rFonts w:ascii="Calibri" w:hAnsi="Calibri" w:cs="Calibri"/>
-                <w:sz w:val="24"/>
-                <w:szCs w:val="24"/>
-              </w:rPr>
-              <w:t xml:space="preserve">e.g: </w:t>
+            <w:proofErr w:type="spellStart"/>
+            <w:r>
+              <w:rPr>
+                <w:rStyle w:val="fontstyle01"/>
+                <w:rFonts w:ascii="Calibri" w:hAnsi="Calibri" w:cs="Calibri"/>
+                <w:sz w:val="24"/>
+                <w:szCs w:val="24"/>
+              </w:rPr>
+              <w:t>e.g</w:t>
+            </w:r>
+            <w:proofErr w:type="spellEnd"/>
+            <w:r>
+              <w:rPr>
+                <w:rStyle w:val="fontstyle01"/>
+                <w:rFonts w:ascii="Calibri" w:hAnsi="Calibri" w:cs="Calibri"/>
+                <w:sz w:val="24"/>
+                <w:szCs w:val="24"/>
+              </w:rPr>
+              <w:t xml:space="preserve">: </w:t>
             </w:r>
             <w:r>
               <w:rPr>
@@ -7836,20 +8210,6 @@
         </w:tc>
       </w:tr>
     </w:tbl>
-    <w:p>
-      <w:pPr>
-        <w:tabs>
-          <w:tab w:val="left" w:pos="3883"/>
-        </w:tabs>
-      </w:pPr>
-    </w:p>
-    <w:p>
-      <w:pPr>
-        <w:tabs>
-          <w:tab w:val="left" w:pos="3883"/>
-        </w:tabs>
-      </w:pPr>
-    </w:p>
     <w:p>
       <w:pPr>
         <w:tabs>
@@ -7894,12 +8254,21 @@
                 <w:szCs w:val="28"/>
               </w:rPr>
             </w:pPr>
+            <w:proofErr w:type="spellStart"/>
             <w:r>
               <w:rPr>
                 <w:sz w:val="28"/>
                 <w:szCs w:val="28"/>
               </w:rPr>
-              <w:t>Req_ID:</w:t>
+              <w:t>Req_ID</w:t>
+            </w:r>
+            <w:proofErr w:type="spellEnd"/>
+            <w:r>
+              <w:rPr>
+                <w:sz w:val="28"/>
+                <w:szCs w:val="28"/>
+              </w:rPr>
+              <w:t>:</w:t>
             </w:r>
           </w:p>
         </w:tc>
@@ -8029,25 +8398,25 @@
                 <w:sz w:val="24"/>
                 <w:szCs w:val="24"/>
               </w:rPr>
-              <w:t xml:space="preserve">signal is received </w:t>
-            </w:r>
-            <w:r>
-              <w:rPr>
-                <w:rStyle w:val="fontstyle01"/>
-                <w:rFonts w:ascii="Calibri" w:hAnsi="Calibri" w:cs="Calibri"/>
-                <w:sz w:val="24"/>
-                <w:szCs w:val="24"/>
-              </w:rPr>
-              <w:t xml:space="preserve"> </w:t>
-            </w:r>
-            <w:r>
-              <w:rPr>
-                <w:rStyle w:val="fontstyle01"/>
-                <w:rFonts w:ascii="Calibri" w:hAnsi="Calibri" w:cs="Calibri"/>
-                <w:sz w:val="24"/>
-                <w:szCs w:val="24"/>
-              </w:rPr>
-              <w:t xml:space="preserve">immediately after any operation, without a second operand, </w:t>
+              <w:t xml:space="preserve">signal is </w:t>
+            </w:r>
+            <w:r>
+              <w:rPr>
+                <w:rStyle w:val="fontstyle01"/>
+                <w:rFonts w:ascii="Calibri" w:hAnsi="Calibri" w:cs="Calibri"/>
+                <w:sz w:val="24"/>
+                <w:szCs w:val="24"/>
+              </w:rPr>
+              <w:t>received immediately</w:t>
+            </w:r>
+            <w:r>
+              <w:rPr>
+                <w:rStyle w:val="fontstyle01"/>
+                <w:rFonts w:ascii="Calibri" w:hAnsi="Calibri" w:cs="Calibri"/>
+                <w:sz w:val="24"/>
+                <w:szCs w:val="24"/>
+              </w:rPr>
+              <w:t xml:space="preserve"> after any operation, without a second operand, </w:t>
             </w:r>
             <w:r>
               <w:rPr>
@@ -8079,6 +8448,7 @@
                 <w:szCs w:val="24"/>
               </w:rPr>
             </w:pPr>
+            <w:proofErr w:type="spellStart"/>
             <w:r>
               <w:rPr>
                 <w:rStyle w:val="fontstyle01"/>
@@ -8097,6 +8467,7 @@
               </w:rPr>
               <w:t>.g</w:t>
             </w:r>
+            <w:proofErr w:type="spellEnd"/>
             <w:r>
               <w:rPr>
                 <w:rStyle w:val="fontstyle01"/>
@@ -8283,13 +8654,21 @@
                 <w:szCs w:val="28"/>
               </w:rPr>
             </w:pPr>
+            <w:proofErr w:type="spellStart"/>
             <w:r>
               <w:rPr>
                 <w:sz w:val="28"/>
                 <w:szCs w:val="28"/>
               </w:rPr>
-              <w:lastRenderedPageBreak/>
-              <w:t>Req_ID:</w:t>
+              <w:t>Req_ID</w:t>
+            </w:r>
+            <w:proofErr w:type="spellEnd"/>
+            <w:r>
+              <w:rPr>
+                <w:sz w:val="28"/>
+                <w:szCs w:val="28"/>
+              </w:rPr>
+              <w:t>:</w:t>
             </w:r>
           </w:p>
         </w:tc>
@@ -8468,7 +8847,23 @@
                 <w:sz w:val="24"/>
                 <w:szCs w:val="24"/>
               </w:rPr>
-              <w:t>A tune with frequency 500 HZ, for 300 to 400 ms, should be fired from a buzzer whenever a “</w:t>
+              <w:t xml:space="preserve">A tune with frequency 500 HZ, for 300 to 400 </w:t>
+            </w:r>
+            <w:proofErr w:type="spellStart"/>
+            <w:r>
+              <w:rPr>
+                <w:sz w:val="24"/>
+                <w:szCs w:val="24"/>
+              </w:rPr>
+              <w:t>ms</w:t>
+            </w:r>
+            <w:proofErr w:type="spellEnd"/>
+            <w:r>
+              <w:rPr>
+                <w:sz w:val="24"/>
+                <w:szCs w:val="24"/>
+              </w:rPr>
+              <w:t>, should be fired from a buzzer whenever a “</w:t>
             </w:r>
             <w:r>
               <w:rPr>
@@ -8625,12 +9020,22 @@
                 <w:szCs w:val="28"/>
               </w:rPr>
             </w:pPr>
+            <w:proofErr w:type="spellStart"/>
             <w:r>
               <w:rPr>
                 <w:sz w:val="28"/>
                 <w:szCs w:val="28"/>
               </w:rPr>
-              <w:t>Req_ID:</w:t>
+              <w:lastRenderedPageBreak/>
+              <w:t>Req_ID</w:t>
+            </w:r>
+            <w:proofErr w:type="spellEnd"/>
+            <w:r>
+              <w:rPr>
+                <w:sz w:val="28"/>
+                <w:szCs w:val="28"/>
+              </w:rPr>
+              <w:t>:</w:t>
             </w:r>
           </w:p>
         </w:tc>
@@ -9118,13 +9523,11 @@
         <w:tabs>
           <w:tab w:val="left" w:pos="3468"/>
         </w:tabs>
-      </w:pPr>
-    </w:p>
-    <w:p>
-      <w:pPr>
-        <w:tabs>
-          <w:tab w:val="left" w:pos="3468"/>
-        </w:tabs>
+        <w:rPr>
+          <w:rFonts w:hint="cs"/>
+          <w:rtl/>
+          <w:lang w:bidi="ar-EG"/>
+        </w:rPr>
       </w:pPr>
     </w:p>
     <w:p>
@@ -9152,45 +9555,10 @@
         </w:tabs>
       </w:pPr>
     </w:p>
-    <w:p>
-      <w:pPr>
-        <w:tabs>
-          <w:tab w:val="left" w:pos="3468"/>
-        </w:tabs>
-      </w:pPr>
-    </w:p>
-    <w:p>
-      <w:pPr>
-        <w:tabs>
-          <w:tab w:val="left" w:pos="3468"/>
-        </w:tabs>
-      </w:pPr>
-    </w:p>
-    <w:p>
-      <w:pPr>
-        <w:tabs>
-          <w:tab w:val="left" w:pos="3468"/>
-        </w:tabs>
-      </w:pPr>
-    </w:p>
-    <w:p>
-      <w:pPr>
-        <w:tabs>
-          <w:tab w:val="left" w:pos="3468"/>
-        </w:tabs>
-      </w:pPr>
-    </w:p>
-    <w:p>
-      <w:pPr>
-        <w:tabs>
-          <w:tab w:val="left" w:pos="3468"/>
-        </w:tabs>
-      </w:pPr>
-    </w:p>
     <w:tbl>
       <w:tblPr>
         <w:tblStyle w:val="TableGrid"/>
-        <w:tblpPr w:leftFromText="180" w:rightFromText="180" w:vertAnchor="text" w:horzAnchor="margin" w:tblpY="921"/>
+        <w:tblpPr w:leftFromText="180" w:rightFromText="180" w:vertAnchor="text" w:horzAnchor="margin" w:tblpY="-11"/>
         <w:tblW w:w="10435" w:type="dxa"/>
         <w:tblLayout w:type="fixed"/>
         <w:tblLook w:val="04A0" w:firstRow="1" w:lastRow="0" w:firstColumn="1" w:lastColumn="0" w:noHBand="0" w:noVBand="1"/>
@@ -9217,13 +9585,21 @@
                 <w:szCs w:val="28"/>
               </w:rPr>
             </w:pPr>
+            <w:proofErr w:type="spellStart"/>
             <w:r>
               <w:rPr>
                 <w:sz w:val="28"/>
                 <w:szCs w:val="28"/>
               </w:rPr>
-              <w:lastRenderedPageBreak/>
-              <w:t>Req_ID:</w:t>
+              <w:t>Req_ID</w:t>
+            </w:r>
+            <w:proofErr w:type="spellEnd"/>
+            <w:r>
+              <w:rPr>
+                <w:sz w:val="28"/>
+                <w:szCs w:val="28"/>
+              </w:rPr>
+              <w:t>:</w:t>
             </w:r>
           </w:p>
         </w:tc>
@@ -9277,16 +9653,7 @@
                 <w:sz w:val="24"/>
                 <w:szCs w:val="24"/>
               </w:rPr>
-              <w:t>V1.</w:t>
-            </w:r>
-            <w:r>
-              <w:rPr>
-                <w:rStyle w:val="fontstyle01"/>
-                <w:rFonts w:ascii="Calibri" w:hAnsi="Calibri" w:cs="Calibri"/>
-                <w:sz w:val="24"/>
-                <w:szCs w:val="24"/>
-              </w:rPr>
-              <w:t>3</w:t>
+              <w:t>V1.3</w:t>
             </w:r>
           </w:p>
         </w:tc>
@@ -9454,71 +9821,14 @@
                 <w:sz w:val="24"/>
                 <w:szCs w:val="24"/>
               </w:rPr>
-              <w:t xml:space="preserve">Backlight </w:t>
-            </w:r>
-            <w:r>
-              <w:rPr>
-                <w:b/>
-                <w:bCs/>
-                <w:sz w:val="24"/>
-                <w:szCs w:val="24"/>
-              </w:rPr>
-              <w:t>T</w:t>
-            </w:r>
-            <w:r>
-              <w:rPr>
-                <w:b/>
-                <w:bCs/>
-                <w:sz w:val="24"/>
-                <w:szCs w:val="24"/>
-              </w:rPr>
-              <w:t>urn</w:t>
-            </w:r>
-            <w:r>
-              <w:rPr>
-                <w:b/>
-                <w:bCs/>
-                <w:sz w:val="24"/>
-                <w:szCs w:val="24"/>
-              </w:rPr>
-              <w:t xml:space="preserve"> </w:t>
-            </w:r>
-            <w:r>
-              <w:rPr>
-                <w:b/>
-                <w:bCs/>
-                <w:sz w:val="24"/>
-                <w:szCs w:val="24"/>
-              </w:rPr>
-              <w:t>ON</w:t>
-            </w:r>
-            <w:r>
-              <w:rPr>
-                <w:sz w:val="24"/>
-                <w:szCs w:val="24"/>
-              </w:rPr>
-              <w:t xml:space="preserve"> </w:t>
-            </w:r>
-            <w:r>
-              <w:rPr>
-                <w:sz w:val="24"/>
-                <w:szCs w:val="24"/>
-              </w:rPr>
-              <w:t>“</w:t>
-            </w:r>
-            <w:r>
-              <w:rPr>
-                <w:sz w:val="24"/>
-                <w:szCs w:val="24"/>
-              </w:rPr>
-              <w:t>signal received, The LCD backlight should be turned on</w:t>
-            </w:r>
-            <w:r>
-              <w:rPr>
-                <w:sz w:val="24"/>
-                <w:szCs w:val="24"/>
-              </w:rPr>
-              <w:t>.</w:t>
+              <w:t>Backlight Turn ON</w:t>
+            </w:r>
+            <w:r>
+              <w:rPr>
+                <w:sz w:val="24"/>
+                <w:szCs w:val="24"/>
+              </w:rPr>
+              <w:t xml:space="preserve"> “signal received, The LCD backlight should be turned on.</w:t>
             </w:r>
           </w:p>
           <w:p>
@@ -9577,21 +9887,7 @@
                 <w:sz w:val="24"/>
                 <w:szCs w:val="24"/>
               </w:rPr>
-              <w:t xml:space="preserve"> “</w:t>
-            </w:r>
-            <w:r>
-              <w:rPr>
-                <w:sz w:val="24"/>
-                <w:szCs w:val="24"/>
-              </w:rPr>
-              <w:t>signal received, The LCD backlight should be turned off</w:t>
-            </w:r>
-            <w:r>
-              <w:rPr>
-                <w:sz w:val="24"/>
-                <w:szCs w:val="24"/>
-              </w:rPr>
-              <w:t>.</w:t>
+              <w:t xml:space="preserve"> “signal received, The LCD backlight should be turned off.</w:t>
             </w:r>
           </w:p>
         </w:tc>
@@ -9679,6 +9975,353 @@
         </w:tc>
       </w:tr>
     </w:tbl>
+    <w:tbl>
+      <w:tblPr>
+        <w:tblStyle w:val="TableGrid"/>
+        <w:tblpPr w:leftFromText="180" w:rightFromText="180" w:vertAnchor="text" w:horzAnchor="margin" w:tblpY="4579"/>
+        <w:tblW w:w="10435" w:type="dxa"/>
+        <w:tblLayout w:type="fixed"/>
+        <w:tblLook w:val="04A0" w:firstRow="1" w:lastRow="0" w:firstColumn="1" w:lastColumn="0" w:noHBand="0" w:noVBand="1"/>
+      </w:tblPr>
+      <w:tblGrid>
+        <w:gridCol w:w="1615"/>
+        <w:gridCol w:w="3780"/>
+        <w:gridCol w:w="1170"/>
+        <w:gridCol w:w="3870"/>
+      </w:tblGrid>
+      <w:tr>
+        <w:trPr>
+          <w:trHeight w:val="440"/>
+        </w:trPr>
+        <w:tc>
+          <w:tcPr>
+            <w:tcW w:w="1615" w:type="dxa"/>
+          </w:tcPr>
+          <w:p>
+            <w:pPr>
+              <w:jc w:val="center"/>
+              <w:rPr>
+                <w:sz w:val="28"/>
+                <w:szCs w:val="28"/>
+              </w:rPr>
+            </w:pPr>
+            <w:proofErr w:type="spellStart"/>
+            <w:r>
+              <w:rPr>
+                <w:sz w:val="28"/>
+                <w:szCs w:val="28"/>
+              </w:rPr>
+              <w:t>Req_ID</w:t>
+            </w:r>
+            <w:proofErr w:type="spellEnd"/>
+            <w:r>
+              <w:rPr>
+                <w:sz w:val="28"/>
+                <w:szCs w:val="28"/>
+              </w:rPr>
+              <w:t>:</w:t>
+            </w:r>
+          </w:p>
+        </w:tc>
+        <w:tc>
+          <w:tcPr>
+            <w:tcW w:w="3780" w:type="dxa"/>
+            <w:tcBorders>
+              <w:bottom w:val="single" w:sz="4" w:space="0" w:color="auto"/>
+            </w:tcBorders>
+          </w:tcPr>
+          <w:p>
+            <w:pPr>
+              <w:spacing w:after="0" w:line="240" w:lineRule="auto"/>
+              <w:rPr>
+                <w:rFonts w:ascii="Calibri" w:eastAsia="Times New Roman" w:hAnsi="Calibri" w:cs="Calibri"/>
+                <w:sz w:val="24"/>
+                <w:szCs w:val="24"/>
+              </w:rPr>
+            </w:pPr>
+            <w:r>
+              <w:rPr>
+                <w:rStyle w:val="fontstyle01"/>
+                <w:rFonts w:ascii="Calibri" w:hAnsi="Calibri" w:cs="Calibri"/>
+                <w:sz w:val="24"/>
+                <w:szCs w:val="24"/>
+              </w:rPr>
+              <w:t>Req_1ST123_C</w:t>
+            </w:r>
+            <w:r>
+              <w:rPr>
+                <w:rStyle w:val="fontstyle01"/>
+                <w:rFonts w:ascii="Calibri" w:hAnsi="Calibri" w:cs="Calibri"/>
+                <w:sz w:val="24"/>
+                <w:szCs w:val="24"/>
+              </w:rPr>
+              <w:t>RS_overall_014</w:t>
+            </w:r>
+            <w:r>
+              <w:rPr>
+                <w:rStyle w:val="fontstyle01"/>
+                <w:rFonts w:ascii="Calibri" w:hAnsi="Calibri" w:cs="Calibri"/>
+                <w:sz w:val="24"/>
+                <w:szCs w:val="24"/>
+              </w:rPr>
+              <w:t>-</w:t>
+            </w:r>
+            <w:r>
+              <w:rPr>
+                <w:rStyle w:val="fontstyle01"/>
+                <w:rFonts w:ascii="Calibri" w:hAnsi="Calibri" w:cs="Calibri"/>
+                <w:sz w:val="24"/>
+                <w:szCs w:val="24"/>
+              </w:rPr>
+              <w:t>V1.</w:t>
+            </w:r>
+            <w:r>
+              <w:rPr>
+                <w:rStyle w:val="fontstyle01"/>
+                <w:rFonts w:ascii="Calibri" w:hAnsi="Calibri" w:cs="Calibri"/>
+                <w:sz w:val="24"/>
+                <w:szCs w:val="24"/>
+              </w:rPr>
+              <w:t>0</w:t>
+            </w:r>
+          </w:p>
+        </w:tc>
+        <w:tc>
+          <w:tcPr>
+            <w:tcW w:w="1170" w:type="dxa"/>
+            <w:tcBorders>
+              <w:bottom w:val="single" w:sz="4" w:space="0" w:color="auto"/>
+            </w:tcBorders>
+          </w:tcPr>
+          <w:p>
+            <w:pPr>
+              <w:tabs>
+                <w:tab w:val="left" w:pos="3883"/>
+              </w:tabs>
+              <w:rPr>
+                <w:rStyle w:val="fontstyle01"/>
+                <w:rFonts w:ascii="Calibri" w:hAnsi="Calibri" w:cs="Calibri"/>
+              </w:rPr>
+            </w:pPr>
+            <w:r>
+              <w:rPr>
+                <w:rStyle w:val="fontstyle01"/>
+                <w:rFonts w:ascii="Calibri" w:hAnsi="Calibri" w:cs="Calibri"/>
+              </w:rPr>
+              <w:t>Covers:</w:t>
+            </w:r>
+          </w:p>
+        </w:tc>
+        <w:tc>
+          <w:tcPr>
+            <w:tcW w:w="3870" w:type="dxa"/>
+            <w:tcBorders>
+              <w:bottom w:val="single" w:sz="4" w:space="0" w:color="auto"/>
+            </w:tcBorders>
+          </w:tcPr>
+          <w:p>
+            <w:pPr>
+              <w:widowControl w:val="0"/>
+              <w:rPr>
+                <w:rFonts w:ascii="Calibri" w:hAnsi="Calibri" w:cs="Calibri"/>
+                <w:color w:val="000000"/>
+                <w:sz w:val="24"/>
+                <w:szCs w:val="24"/>
+                <w:lang w:val="en"/>
+              </w:rPr>
+            </w:pPr>
+            <w:r>
+              <w:rPr>
+                <w:rFonts w:ascii="Calibri" w:hAnsi="Calibri" w:cs="Calibri"/>
+                <w:color w:val="000000"/>
+                <w:sz w:val="24"/>
+                <w:szCs w:val="24"/>
+                <w:lang w:val="en"/>
+              </w:rPr>
+              <w:t>Req_1ST123_CR_overall_011-V1.0</w:t>
+            </w:r>
+          </w:p>
+        </w:tc>
+      </w:tr>
+      <w:tr>
+        <w:trPr>
+          <w:trHeight w:val="1119"/>
+        </w:trPr>
+        <w:tc>
+          <w:tcPr>
+            <w:tcW w:w="1615" w:type="dxa"/>
+          </w:tcPr>
+          <w:p>
+            <w:pPr>
+              <w:tabs>
+                <w:tab w:val="left" w:pos="3883"/>
+              </w:tabs>
+              <w:jc w:val="center"/>
+              <w:rPr>
+                <w:sz w:val="28"/>
+                <w:szCs w:val="28"/>
+              </w:rPr>
+            </w:pPr>
+            <w:r>
+              <w:rPr>
+                <w:sz w:val="28"/>
+                <w:szCs w:val="28"/>
+              </w:rPr>
+              <w:t>Description:</w:t>
+            </w:r>
+          </w:p>
+        </w:tc>
+        <w:tc>
+          <w:tcPr>
+            <w:tcW w:w="8820" w:type="dxa"/>
+            <w:gridSpan w:val="3"/>
+            <w:tcBorders>
+              <w:bottom w:val="single" w:sz="4" w:space="0" w:color="auto"/>
+            </w:tcBorders>
+          </w:tcPr>
+          <w:p>
+            <w:pPr>
+              <w:widowControl w:val="0"/>
+              <w:rPr>
+                <w:sz w:val="24"/>
+                <w:szCs w:val="24"/>
+              </w:rPr>
+            </w:pPr>
+            <w:r>
+              <w:rPr>
+                <w:sz w:val="24"/>
+                <w:szCs w:val="24"/>
+              </w:rPr>
+              <w:t xml:space="preserve">The </w:t>
+            </w:r>
+            <w:r>
+              <w:rPr>
+                <w:sz w:val="24"/>
+                <w:szCs w:val="24"/>
+              </w:rPr>
+              <w:t>result and the operands</w:t>
+            </w:r>
+            <w:r>
+              <w:rPr>
+                <w:sz w:val="24"/>
+                <w:szCs w:val="24"/>
+              </w:rPr>
+              <w:t xml:space="preserve"> shall support</w:t>
+            </w:r>
+            <w:r>
+              <w:rPr>
+                <w:sz w:val="24"/>
+                <w:szCs w:val="24"/>
+              </w:rPr>
+              <w:t xml:space="preserve"> float</w:t>
+            </w:r>
+            <w:r>
+              <w:rPr>
+                <w:sz w:val="24"/>
+                <w:szCs w:val="24"/>
+              </w:rPr>
+              <w:t>ing point</w:t>
+            </w:r>
+            <w:r>
+              <w:rPr>
+                <w:sz w:val="24"/>
+                <w:szCs w:val="24"/>
+              </w:rPr>
+              <w:t xml:space="preserve"> numbers with accuracy of 3 digits after the floating point.</w:t>
+            </w:r>
+          </w:p>
+        </w:tc>
+      </w:tr>
+      <w:tr>
+        <w:trPr>
+          <w:trHeight w:val="738"/>
+        </w:trPr>
+        <w:tc>
+          <w:tcPr>
+            <w:tcW w:w="1615" w:type="dxa"/>
+          </w:tcPr>
+          <w:p>
+            <w:pPr>
+              <w:jc w:val="center"/>
+              <w:rPr>
+                <w:sz w:val="28"/>
+                <w:szCs w:val="28"/>
+              </w:rPr>
+            </w:pPr>
+            <w:r>
+              <w:rPr>
+                <w:sz w:val="28"/>
+                <w:szCs w:val="28"/>
+              </w:rPr>
+              <w:t>Test Scope:</w:t>
+            </w:r>
+          </w:p>
+        </w:tc>
+        <w:tc>
+          <w:tcPr>
+            <w:tcW w:w="3780" w:type="dxa"/>
+            <w:tcBorders>
+              <w:right w:val="nil"/>
+            </w:tcBorders>
+          </w:tcPr>
+          <w:p>
+            <w:pPr>
+              <w:rPr>
+                <w:sz w:val="24"/>
+                <w:szCs w:val="24"/>
+              </w:rPr>
+            </w:pPr>
+            <w:r>
+              <w:rPr>
+                <w:rStyle w:val="fontstyle01"/>
+                <w:rFonts w:ascii="Calibri" w:hAnsi="Calibri" w:cs="Calibri"/>
+                <w:sz w:val="24"/>
+                <w:szCs w:val="24"/>
+              </w:rPr>
+              <w:t>VTD</w:t>
+            </w:r>
+          </w:p>
+        </w:tc>
+        <w:tc>
+          <w:tcPr>
+            <w:tcW w:w="1170" w:type="dxa"/>
+            <w:tcBorders>
+              <w:left w:val="nil"/>
+              <w:right w:val="nil"/>
+            </w:tcBorders>
+          </w:tcPr>
+          <w:p>
+            <w:pPr>
+              <w:tabs>
+                <w:tab w:val="left" w:pos="3883"/>
+              </w:tabs>
+            </w:pPr>
+          </w:p>
+        </w:tc>
+        <w:tc>
+          <w:tcPr>
+            <w:tcW w:w="3870" w:type="dxa"/>
+            <w:tcBorders>
+              <w:left w:val="nil"/>
+            </w:tcBorders>
+          </w:tcPr>
+          <w:p>
+            <w:pPr>
+              <w:tabs>
+                <w:tab w:val="left" w:pos="3883"/>
+              </w:tabs>
+            </w:pPr>
+          </w:p>
+        </w:tc>
+      </w:tr>
+    </w:tbl>
+    <w:p>
+      <w:pPr>
+        <w:tabs>
+          <w:tab w:val="left" w:pos="3468"/>
+        </w:tabs>
+      </w:pPr>
+    </w:p>
     <w:p>
       <w:pPr>
         <w:tabs>
@@ -9700,7 +10343,7 @@
 </file>
 
 <file path=word/endnotes.xml><?xml version="1.0" encoding="utf-8"?>
-<w:endnotes xmlns:wpc="http://schemas.microsoft.com/office/word/2010/wordprocessingCanvas" xmlns:cx="http://schemas.microsoft.com/office/drawing/2014/chartex" xmlns:cx1="http://schemas.microsoft.com/office/drawing/2015/9/8/chartex" xmlns:cx2="http://schemas.microsoft.com/office/drawing/2015/10/21/chartex" xmlns:cx3="http://schemas.microsoft.com/office/drawing/2016/5/9/chartex" xmlns:cx4="http://schemas.microsoft.com/office/drawing/2016/5/10/chartex" xmlns:cx5="http://schemas.microsoft.com/office/drawing/2016/5/11/chartex" xmlns:cx6="http://schemas.microsoft.com/office/drawing/2016/5/12/chartex" xmlns:cx7="http://schemas.microsoft.com/office/drawing/2016/5/13/chartex" xmlns:cx8="http://schemas.microsoft.com/office/drawing/2016/5/14/chartex" xmlns:mc="http://schemas.openxmlformats.org/markup-compatibility/2006" xmlns:aink="http://schemas.microsoft.com/office/drawing/2016/ink" xmlns:am3d="http://schemas.microsoft.com/office/drawing/2017/model3d" xmlns:o="urn:schemas-microsoft-com:office:office" xmlns:r="http://schemas.openxmlformats.org/officeDocument/2006/relationships" xmlns:m="http://schemas.openxmlformats.org/officeDocument/2006/math" xmlns:v="urn:schemas-microsoft-com:vml" xmlns:wp14="http://schemas.microsoft.com/office/word/2010/wordprocessingDrawing" xmlns:wp="http://schemas.openxmlformats.org/drawingml/2006/wordprocessingDrawing" xmlns:w10="urn:schemas-microsoft-com:office:word" xmlns:w="http://schemas.openxmlformats.org/wordprocessingml/2006/main" xmlns:w14="http://schemas.microsoft.com/office/word/2010/wordml" xmlns:w15="http://schemas.microsoft.com/office/word/2012/wordml" xmlns:w16cex="http://schemas.microsoft.com/office/word/2018/wordml/cex" xmlns:w16cid="http://schemas.microsoft.com/office/word/2016/wordml/cid" xmlns:w16="http://schemas.microsoft.com/office/word/2018/wordml" xmlns:w16se="http://schemas.microsoft.com/office/word/2015/wordml/symex" xmlns:wpg="http://schemas.microsoft.com/office/word/2010/wordprocessingGroup" xmlns:wpi="http://schemas.microsoft.com/office/word/2010/wordprocessingInk" xmlns:wne="http://schemas.microsoft.com/office/word/2006/wordml" xmlns:wps="http://schemas.microsoft.com/office/word/2010/wordprocessingShape" mc:Ignorable="w14 w15 w16se w16cid w16 w16cex wp14">
+<w:endnotes xmlns:wpc="http://schemas.microsoft.com/office/word/2010/wordprocessingCanvas" xmlns:cx="http://schemas.microsoft.com/office/drawing/2014/chartex" xmlns:mc="http://schemas.openxmlformats.org/markup-compatibility/2006" xmlns:o="urn:schemas-microsoft-com:office:office" xmlns:r="http://schemas.openxmlformats.org/officeDocument/2006/relationships" xmlns:m="http://schemas.openxmlformats.org/officeDocument/2006/math" xmlns:v="urn:schemas-microsoft-com:vml" xmlns:wp14="http://schemas.microsoft.com/office/word/2010/wordprocessingDrawing" xmlns:wp="http://schemas.openxmlformats.org/drawingml/2006/wordprocessingDrawing" xmlns:w10="urn:schemas-microsoft-com:office:word" xmlns:w="http://schemas.openxmlformats.org/wordprocessingml/2006/main" xmlns:w14="http://schemas.microsoft.com/office/word/2010/wordml" xmlns:w15="http://schemas.microsoft.com/office/word/2012/wordml" xmlns:w16se="http://schemas.microsoft.com/office/word/2015/wordml/symex" xmlns:wpg="http://schemas.microsoft.com/office/word/2010/wordprocessingGroup" xmlns:wpi="http://schemas.microsoft.com/office/word/2010/wordprocessingInk" xmlns:wne="http://schemas.microsoft.com/office/word/2006/wordml" xmlns:wps="http://schemas.microsoft.com/office/word/2010/wordprocessingShape" mc:Ignorable="w14 w15 w16se wp14">
   <w:endnote w:type="separator" w:id="-1">
     <w:p>
       <w:pPr>
@@ -9725,7 +10368,7 @@
 </file>
 
 <file path=word/footer1.xml><?xml version="1.0" encoding="utf-8"?>
-<w:ftr xmlns:wpc="http://schemas.microsoft.com/office/word/2010/wordprocessingCanvas" xmlns:cx="http://schemas.microsoft.com/office/drawing/2014/chartex" xmlns:cx1="http://schemas.microsoft.com/office/drawing/2015/9/8/chartex" xmlns:cx2="http://schemas.microsoft.com/office/drawing/2015/10/21/chartex" xmlns:cx3="http://schemas.microsoft.com/office/drawing/2016/5/9/chartex" xmlns:cx4="http://schemas.microsoft.com/office/drawing/2016/5/10/chartex" xmlns:cx5="http://schemas.microsoft.com/office/drawing/2016/5/11/chartex" xmlns:cx6="http://schemas.microsoft.com/office/drawing/2016/5/12/chartex" xmlns:cx7="http://schemas.microsoft.com/office/drawing/2016/5/13/chartex" xmlns:cx8="http://schemas.microsoft.com/office/drawing/2016/5/14/chartex" xmlns:mc="http://schemas.openxmlformats.org/markup-compatibility/2006" xmlns:aink="http://schemas.microsoft.com/office/drawing/2016/ink" xmlns:am3d="http://schemas.microsoft.com/office/drawing/2017/model3d" xmlns:o="urn:schemas-microsoft-com:office:office" xmlns:r="http://schemas.openxmlformats.org/officeDocument/2006/relationships" xmlns:m="http://schemas.openxmlformats.org/officeDocument/2006/math" xmlns:v="urn:schemas-microsoft-com:vml" xmlns:wp14="http://schemas.microsoft.com/office/word/2010/wordprocessingDrawing" xmlns:wp="http://schemas.openxmlformats.org/drawingml/2006/wordprocessingDrawing" xmlns:w10="urn:schemas-microsoft-com:office:word" xmlns:w="http://schemas.openxmlformats.org/wordprocessingml/2006/main" xmlns:w14="http://schemas.microsoft.com/office/word/2010/wordml" xmlns:w15="http://schemas.microsoft.com/office/word/2012/wordml" xmlns:w16cex="http://schemas.microsoft.com/office/word/2018/wordml/cex" xmlns:w16cid="http://schemas.microsoft.com/office/word/2016/wordml/cid" xmlns:w16="http://schemas.microsoft.com/office/word/2018/wordml" xmlns:w16se="http://schemas.microsoft.com/office/word/2015/wordml/symex" xmlns:wpg="http://schemas.microsoft.com/office/word/2010/wordprocessingGroup" xmlns:wpi="http://schemas.microsoft.com/office/word/2010/wordprocessingInk" xmlns:wne="http://schemas.microsoft.com/office/word/2006/wordml" xmlns:wps="http://schemas.microsoft.com/office/word/2010/wordprocessingShape" mc:Ignorable="w14 w15 w16se w16cid w16 w16cex wp14">
+<w:ftr xmlns:wpc="http://schemas.microsoft.com/office/word/2010/wordprocessingCanvas" xmlns:cx="http://schemas.microsoft.com/office/drawing/2014/chartex" xmlns:mc="http://schemas.openxmlformats.org/markup-compatibility/2006" xmlns:o="urn:schemas-microsoft-com:office:office" xmlns:r="http://schemas.openxmlformats.org/officeDocument/2006/relationships" xmlns:m="http://schemas.openxmlformats.org/officeDocument/2006/math" xmlns:v="urn:schemas-microsoft-com:vml" xmlns:wp14="http://schemas.microsoft.com/office/word/2010/wordprocessingDrawing" xmlns:wp="http://schemas.openxmlformats.org/drawingml/2006/wordprocessingDrawing" xmlns:w10="urn:schemas-microsoft-com:office:word" xmlns:w="http://schemas.openxmlformats.org/wordprocessingml/2006/main" xmlns:w14="http://schemas.microsoft.com/office/word/2010/wordml" xmlns:w15="http://schemas.microsoft.com/office/word/2012/wordml" xmlns:w16se="http://schemas.microsoft.com/office/word/2015/wordml/symex" xmlns:wpg="http://schemas.microsoft.com/office/word/2010/wordprocessingGroup" xmlns:wpi="http://schemas.microsoft.com/office/word/2010/wordprocessingInk" xmlns:wne="http://schemas.microsoft.com/office/word/2006/wordml" xmlns:wps="http://schemas.microsoft.com/office/word/2010/wordprocessingShape" mc:Ignorable="w14 w15 w16se wp14">
   <w:sdt>
     <w:sdtPr>
       <w:id w:val="-1627158323"/>
@@ -9758,7 +10401,7 @@
           <w:rPr>
             <w:noProof/>
           </w:rPr>
-          <w:t>11</w:t>
+          <w:t>5</w:t>
         </w:r>
         <w:r>
           <w:rPr>
@@ -9778,7 +10421,7 @@
 </file>
 
 <file path=word/footnotes.xml><?xml version="1.0" encoding="utf-8"?>
-<w:footnotes xmlns:wpc="http://schemas.microsoft.com/office/word/2010/wordprocessingCanvas" xmlns:cx="http://schemas.microsoft.com/office/drawing/2014/chartex" xmlns:cx1="http://schemas.microsoft.com/office/drawing/2015/9/8/chartex" xmlns:cx2="http://schemas.microsoft.com/office/drawing/2015/10/21/chartex" xmlns:cx3="http://schemas.microsoft.com/office/drawing/2016/5/9/chartex" xmlns:cx4="http://schemas.microsoft.com/office/drawing/2016/5/10/chartex" xmlns:cx5="http://schemas.microsoft.com/office/drawing/2016/5/11/chartex" xmlns:cx6="http://schemas.microsoft.com/office/drawing/2016/5/12/chartex" xmlns:cx7="http://schemas.microsoft.com/office/drawing/2016/5/13/chartex" xmlns:cx8="http://schemas.microsoft.com/office/drawing/2016/5/14/chartex" xmlns:mc="http://schemas.openxmlformats.org/markup-compatibility/2006" xmlns:aink="http://schemas.microsoft.com/office/drawing/2016/ink" xmlns:am3d="http://schemas.microsoft.com/office/drawing/2017/model3d" xmlns:o="urn:schemas-microsoft-com:office:office" xmlns:r="http://schemas.openxmlformats.org/officeDocument/2006/relationships" xmlns:m="http://schemas.openxmlformats.org/officeDocument/2006/math" xmlns:v="urn:schemas-microsoft-com:vml" xmlns:wp14="http://schemas.microsoft.com/office/word/2010/wordprocessingDrawing" xmlns:wp="http://schemas.openxmlformats.org/drawingml/2006/wordprocessingDrawing" xmlns:w10="urn:schemas-microsoft-com:office:word" xmlns:w="http://schemas.openxmlformats.org/wordprocessingml/2006/main" xmlns:w14="http://schemas.microsoft.com/office/word/2010/wordml" xmlns:w15="http://schemas.microsoft.com/office/word/2012/wordml" xmlns:w16cex="http://schemas.microsoft.com/office/word/2018/wordml/cex" xmlns:w16cid="http://schemas.microsoft.com/office/word/2016/wordml/cid" xmlns:w16="http://schemas.microsoft.com/office/word/2018/wordml" xmlns:w16se="http://schemas.microsoft.com/office/word/2015/wordml/symex" xmlns:wpg="http://schemas.microsoft.com/office/word/2010/wordprocessingGroup" xmlns:wpi="http://schemas.microsoft.com/office/word/2010/wordprocessingInk" xmlns:wne="http://schemas.microsoft.com/office/word/2006/wordml" xmlns:wps="http://schemas.microsoft.com/office/word/2010/wordprocessingShape" mc:Ignorable="w14 w15 w16se w16cid w16 w16cex wp14">
+<w:footnotes xmlns:wpc="http://schemas.microsoft.com/office/word/2010/wordprocessingCanvas" xmlns:cx="http://schemas.microsoft.com/office/drawing/2014/chartex" xmlns:mc="http://schemas.openxmlformats.org/markup-compatibility/2006" xmlns:o="urn:schemas-microsoft-com:office:office" xmlns:r="http://schemas.openxmlformats.org/officeDocument/2006/relationships" xmlns:m="http://schemas.openxmlformats.org/officeDocument/2006/math" xmlns:v="urn:schemas-microsoft-com:vml" xmlns:wp14="http://schemas.microsoft.com/office/word/2010/wordprocessingDrawing" xmlns:wp="http://schemas.openxmlformats.org/drawingml/2006/wordprocessingDrawing" xmlns:w10="urn:schemas-microsoft-com:office:word" xmlns:w="http://schemas.openxmlformats.org/wordprocessingml/2006/main" xmlns:w14="http://schemas.microsoft.com/office/word/2010/wordml" xmlns:w15="http://schemas.microsoft.com/office/word/2012/wordml" xmlns:w16se="http://schemas.microsoft.com/office/word/2015/wordml/symex" xmlns:wpg="http://schemas.microsoft.com/office/word/2010/wordprocessingGroup" xmlns:wpi="http://schemas.microsoft.com/office/word/2010/wordprocessingInk" xmlns:wne="http://schemas.microsoft.com/office/word/2006/wordml" xmlns:wps="http://schemas.microsoft.com/office/word/2010/wordprocessingShape" mc:Ignorable="w14 w15 w16se wp14">
   <w:footnote w:type="separator" w:id="-1">
     <w:p>
       <w:pPr>
@@ -9803,7 +10446,7 @@
 </file>
 
 <file path=word/numbering.xml><?xml version="1.0" encoding="utf-8"?>
-<w:numbering xmlns:wpc="http://schemas.microsoft.com/office/word/2010/wordprocessingCanvas" xmlns:cx="http://schemas.microsoft.com/office/drawing/2014/chartex" xmlns:cx1="http://schemas.microsoft.com/office/drawing/2015/9/8/chartex" xmlns:cx2="http://schemas.microsoft.com/office/drawing/2015/10/21/chartex" xmlns:cx3="http://schemas.microsoft.com/office/drawing/2016/5/9/chartex" xmlns:cx4="http://schemas.microsoft.com/office/drawing/2016/5/10/chartex" xmlns:cx5="http://schemas.microsoft.com/office/drawing/2016/5/11/chartex" xmlns:cx6="http://schemas.microsoft.com/office/drawing/2016/5/12/chartex" xmlns:cx7="http://schemas.microsoft.com/office/drawing/2016/5/13/chartex" xmlns:cx8="http://schemas.microsoft.com/office/drawing/2016/5/14/chartex" xmlns:mc="http://schemas.openxmlformats.org/markup-compatibility/2006" xmlns:aink="http://schemas.microsoft.com/office/drawing/2016/ink" xmlns:am3d="http://schemas.microsoft.com/office/drawing/2017/model3d" xmlns:o="urn:schemas-microsoft-com:office:office" xmlns:r="http://schemas.openxmlformats.org/officeDocument/2006/relationships" xmlns:m="http://schemas.openxmlformats.org/officeDocument/2006/math" xmlns:v="urn:schemas-microsoft-com:vml" xmlns:wp14="http://schemas.microsoft.com/office/word/2010/wordprocessingDrawing" xmlns:wp="http://schemas.openxmlformats.org/drawingml/2006/wordprocessingDrawing" xmlns:w10="urn:schemas-microsoft-com:office:word" xmlns:w="http://schemas.openxmlformats.org/wordprocessingml/2006/main" xmlns:w14="http://schemas.microsoft.com/office/word/2010/wordml" xmlns:w15="http://schemas.microsoft.com/office/word/2012/wordml" xmlns:w16cex="http://schemas.microsoft.com/office/word/2018/wordml/cex" xmlns:w16cid="http://schemas.microsoft.com/office/word/2016/wordml/cid" xmlns:w16="http://schemas.microsoft.com/office/word/2018/wordml" xmlns:w16se="http://schemas.microsoft.com/office/word/2015/wordml/symex" xmlns:wpg="http://schemas.microsoft.com/office/word/2010/wordprocessingGroup" xmlns:wpi="http://schemas.microsoft.com/office/word/2010/wordprocessingInk" xmlns:wne="http://schemas.microsoft.com/office/word/2006/wordml" xmlns:wps="http://schemas.microsoft.com/office/word/2010/wordprocessingShape" mc:Ignorable="w14 w15 w16se w16cid w16 w16cex wp14">
+<w:numbering xmlns:wpc="http://schemas.microsoft.com/office/word/2010/wordprocessingCanvas" xmlns:cx="http://schemas.microsoft.com/office/drawing/2014/chartex" xmlns:mc="http://schemas.openxmlformats.org/markup-compatibility/2006" xmlns:o="urn:schemas-microsoft-com:office:office" xmlns:r="http://schemas.openxmlformats.org/officeDocument/2006/relationships" xmlns:m="http://schemas.openxmlformats.org/officeDocument/2006/math" xmlns:v="urn:schemas-microsoft-com:vml" xmlns:wp14="http://schemas.microsoft.com/office/word/2010/wordprocessingDrawing" xmlns:wp="http://schemas.openxmlformats.org/drawingml/2006/wordprocessingDrawing" xmlns:w10="urn:schemas-microsoft-com:office:word" xmlns:w="http://schemas.openxmlformats.org/wordprocessingml/2006/main" xmlns:w14="http://schemas.microsoft.com/office/word/2010/wordml" xmlns:w15="http://schemas.microsoft.com/office/word/2012/wordml" xmlns:w16se="http://schemas.microsoft.com/office/word/2015/wordml/symex" xmlns:wpg="http://schemas.microsoft.com/office/word/2010/wordprocessingGroup" xmlns:wpi="http://schemas.microsoft.com/office/word/2010/wordprocessingInk" xmlns:wne="http://schemas.microsoft.com/office/word/2006/wordml" xmlns:wps="http://schemas.microsoft.com/office/word/2010/wordprocessingShape" mc:Ignorable="w14 w15 w16se wp14">
   <w:abstractNum w:abstractNumId="0" w15:restartNumberingAfterBreak="0">
     <w:nsid w:val="00253095"/>
     <w:multiLevelType w:val="hybridMultilevel"/>
@@ -9920,7 +10563,7 @@
   <w:abstractNum w:abstractNumId="1" w15:restartNumberingAfterBreak="0">
     <w:nsid w:val="03A628B8"/>
     <w:multiLevelType w:val="hybridMultilevel"/>
-    <w:tmpl w:val="84B0FE02"/>
+    <w:tmpl w:val="184C5DC8"/>
     <w:lvl w:ilvl="0" w:tplc="04090001">
       <w:start w:val="1"/>
       <w:numFmt w:val="bullet"/>
@@ -11591,7 +12234,7 @@
 </file>
 
 <file path=word/styles.xml><?xml version="1.0" encoding="utf-8"?>
-<w:styles xmlns:mc="http://schemas.openxmlformats.org/markup-compatibility/2006" xmlns:r="http://schemas.openxmlformats.org/officeDocument/2006/relationships" xmlns:w="http://schemas.openxmlformats.org/wordprocessingml/2006/main" xmlns:w14="http://schemas.microsoft.com/office/word/2010/wordml" xmlns:w15="http://schemas.microsoft.com/office/word/2012/wordml" xmlns:w16cex="http://schemas.microsoft.com/office/word/2018/wordml/cex" xmlns:w16cid="http://schemas.microsoft.com/office/word/2016/wordml/cid" xmlns:w16="http://schemas.microsoft.com/office/word/2018/wordml" xmlns:w16se="http://schemas.microsoft.com/office/word/2015/wordml/symex" mc:Ignorable="w14 w15 w16se w16cid w16 w16cex">
+<w:styles xmlns:mc="http://schemas.openxmlformats.org/markup-compatibility/2006" xmlns:r="http://schemas.openxmlformats.org/officeDocument/2006/relationships" xmlns:w="http://schemas.openxmlformats.org/wordprocessingml/2006/main" xmlns:w14="http://schemas.microsoft.com/office/word/2010/wordml" xmlns:w15="http://schemas.microsoft.com/office/word/2012/wordml" xmlns:w16se="http://schemas.microsoft.com/office/word/2015/wordml/symex" mc:Ignorable="w14 w15 w16se">
   <w:docDefaults>
     <w:rPrDefault>
       <w:rPr>
@@ -11607,7 +12250,7 @@
       </w:pPr>
     </w:pPrDefault>
   </w:docDefaults>
-  <w:latentStyles w:defLockedState="0" w:defUIPriority="99" w:defSemiHidden="0" w:defUnhideWhenUsed="0" w:defQFormat="0" w:count="376">
+  <w:latentStyles w:defLockedState="0" w:defUIPriority="99" w:defSemiHidden="0" w:defUnhideWhenUsed="0" w:defQFormat="0" w:count="371">
     <w:lsdException w:name="Normal" w:uiPriority="0" w:qFormat="1"/>
     <w:lsdException w:name="heading 1" w:uiPriority="9" w:qFormat="1"/>
     <w:lsdException w:name="heading 2" w:semiHidden="1" w:uiPriority="9" w:unhideWhenUsed="1" w:qFormat="1"/>
@@ -11713,6 +12356,7 @@
     <w:lsdException w:name="HTML Sample" w:semiHidden="1" w:unhideWhenUsed="1"/>
     <w:lsdException w:name="HTML Typewriter" w:semiHidden="1" w:unhideWhenUsed="1"/>
     <w:lsdException w:name="HTML Variable" w:semiHidden="1" w:unhideWhenUsed="1"/>
+    <w:lsdException w:name="Normal Table" w:semiHidden="1" w:unhideWhenUsed="1"/>
     <w:lsdException w:name="annotation subject" w:semiHidden="1" w:unhideWhenUsed="1"/>
     <w:lsdException w:name="No List" w:semiHidden="1" w:unhideWhenUsed="1"/>
     <w:lsdException w:name="Outline List 1" w:semiHidden="1" w:unhideWhenUsed="1"/>
@@ -11755,8 +12399,11 @@
     <w:lsdException w:name="Table Contemporary" w:semiHidden="1" w:unhideWhenUsed="1"/>
     <w:lsdException w:name="Table Elegant" w:semiHidden="1" w:unhideWhenUsed="1"/>
     <w:lsdException w:name="Table Professional" w:semiHidden="1" w:unhideWhenUsed="1"/>
+    <w:lsdException w:name="Table Subtle 1" w:semiHidden="1" w:unhideWhenUsed="1"/>
     <w:lsdException w:name="Table Subtle 2" w:semiHidden="1" w:unhideWhenUsed="1"/>
     <w:lsdException w:name="Table Web 1" w:semiHidden="1" w:unhideWhenUsed="1"/>
+    <w:lsdException w:name="Table Web 2" w:semiHidden="1" w:unhideWhenUsed="1"/>
+    <w:lsdException w:name="Table Web 3" w:semiHidden="1" w:unhideWhenUsed="1"/>
     <w:lsdException w:name="Balloon Text" w:semiHidden="1" w:unhideWhenUsed="1"/>
     <w:lsdException w:name="Table Grid" w:uiPriority="39"/>
     <w:lsdException w:name="Table Theme" w:semiHidden="1" w:unhideWhenUsed="1"/>
@@ -11975,11 +12622,6 @@
     <w:lsdException w:name="List Table 5 Dark Accent 6" w:uiPriority="50"/>
     <w:lsdException w:name="List Table 6 Colorful Accent 6" w:uiPriority="51"/>
     <w:lsdException w:name="List Table 7 Colorful Accent 6" w:uiPriority="52"/>
-    <w:lsdException w:name="Mention" w:semiHidden="1" w:unhideWhenUsed="1"/>
-    <w:lsdException w:name="Smart Hyperlink" w:semiHidden="1" w:unhideWhenUsed="1"/>
-    <w:lsdException w:name="Hashtag" w:semiHidden="1" w:unhideWhenUsed="1"/>
-    <w:lsdException w:name="Unresolved Mention" w:semiHidden="1" w:unhideWhenUsed="1"/>
-    <w:lsdException w:name="Smart Link" w:semiHidden="1" w:unhideWhenUsed="1"/>
   </w:latentStyles>
   <w:style w:type="paragraph" w:default="1" w:styleId="Normal">
     <w:name w:val="Normal"/>
@@ -12018,7 +12660,6 @@
   <w:style w:type="character" w:default="1" w:styleId="DefaultParagraphFont">
     <w:name w:val="Default Paragraph Font"/>
     <w:uiPriority w:val="1"/>
-    <w:semiHidden/>
     <w:unhideWhenUsed/>
   </w:style>
   <w:style w:type="table" w:default="1" w:styleId="TableNormal">
@@ -12202,7 +12843,7 @@
 </file>
 
 <file path=word/glossary/document.xml><?xml version="1.0" encoding="utf-8"?>
-<w:glossaryDocument xmlns:wpc="http://schemas.microsoft.com/office/word/2010/wordprocessingCanvas" xmlns:cx="http://schemas.microsoft.com/office/drawing/2014/chartex" xmlns:cx1="http://schemas.microsoft.com/office/drawing/2015/9/8/chartex" xmlns:cx2="http://schemas.microsoft.com/office/drawing/2015/10/21/chartex" xmlns:cx3="http://schemas.microsoft.com/office/drawing/2016/5/9/chartex" xmlns:cx4="http://schemas.microsoft.com/office/drawing/2016/5/10/chartex" xmlns:cx5="http://schemas.microsoft.com/office/drawing/2016/5/11/chartex" xmlns:cx6="http://schemas.microsoft.com/office/drawing/2016/5/12/chartex" xmlns:cx7="http://schemas.microsoft.com/office/drawing/2016/5/13/chartex" xmlns:cx8="http://schemas.microsoft.com/office/drawing/2016/5/14/chartex" xmlns:mc="http://schemas.openxmlformats.org/markup-compatibility/2006" xmlns:aink="http://schemas.microsoft.com/office/drawing/2016/ink" xmlns:am3d="http://schemas.microsoft.com/office/drawing/2017/model3d" xmlns:o="urn:schemas-microsoft-com:office:office" xmlns:r="http://schemas.openxmlformats.org/officeDocument/2006/relationships" xmlns:m="http://schemas.openxmlformats.org/officeDocument/2006/math" xmlns:v="urn:schemas-microsoft-com:vml" xmlns:wp14="http://schemas.microsoft.com/office/word/2010/wordprocessingDrawing" xmlns:wp="http://schemas.openxmlformats.org/drawingml/2006/wordprocessingDrawing" xmlns:w10="urn:schemas-microsoft-com:office:word" xmlns:w="http://schemas.openxmlformats.org/wordprocessingml/2006/main" xmlns:w14="http://schemas.microsoft.com/office/word/2010/wordml" xmlns:w15="http://schemas.microsoft.com/office/word/2012/wordml" xmlns:w16cex="http://schemas.microsoft.com/office/word/2018/wordml/cex" xmlns:w16cid="http://schemas.microsoft.com/office/word/2016/wordml/cid" xmlns:w16="http://schemas.microsoft.com/office/word/2018/wordml" xmlns:w16se="http://schemas.microsoft.com/office/word/2015/wordml/symex" xmlns:wpg="http://schemas.microsoft.com/office/word/2010/wordprocessingGroup" xmlns:wpi="http://schemas.microsoft.com/office/word/2010/wordprocessingInk" xmlns:wne="http://schemas.microsoft.com/office/word/2006/wordml" xmlns:wps="http://schemas.microsoft.com/office/word/2010/wordprocessingShape" mc:Ignorable="w14 w15 w16se w16cid w16 w16cex wp14">
+<w:glossaryDocument xmlns:wpc="http://schemas.microsoft.com/office/word/2010/wordprocessingCanvas" xmlns:cx="http://schemas.microsoft.com/office/drawing/2014/chartex" xmlns:mc="http://schemas.openxmlformats.org/markup-compatibility/2006" xmlns:o="urn:schemas-microsoft-com:office:office" xmlns:r="http://schemas.openxmlformats.org/officeDocument/2006/relationships" xmlns:m="http://schemas.openxmlformats.org/officeDocument/2006/math" xmlns:v="urn:schemas-microsoft-com:vml" xmlns:wp14="http://schemas.microsoft.com/office/word/2010/wordprocessingDrawing" xmlns:wp="http://schemas.openxmlformats.org/drawingml/2006/wordprocessingDrawing" xmlns:w10="urn:schemas-microsoft-com:office:word" xmlns:w="http://schemas.openxmlformats.org/wordprocessingml/2006/main" xmlns:w14="http://schemas.microsoft.com/office/word/2010/wordml" xmlns:w15="http://schemas.microsoft.com/office/word/2012/wordml" xmlns:w16se="http://schemas.microsoft.com/office/word/2015/wordml/symex" xmlns:wpg="http://schemas.microsoft.com/office/word/2010/wordprocessingGroup" xmlns:wpi="http://schemas.microsoft.com/office/word/2010/wordprocessingInk" xmlns:wne="http://schemas.microsoft.com/office/word/2006/wordml" xmlns:wps="http://schemas.microsoft.com/office/word/2010/wordprocessingShape" mc:Ignorable="w14 w15 w16se wp14">
   <w:docParts>
     <w:docPart>
       <w:docPartPr>
@@ -12227,7 +12868,7 @@
           <w:r>
             <w:rPr>
               <w:rFonts w:asciiTheme="majorHAnsi" w:eastAsiaTheme="majorEastAsia" w:hAnsiTheme="majorHAnsi" w:cstheme="majorBidi"/>
-              <w:color w:val="4472C4" w:themeColor="accent1"/>
+              <w:color w:val="5B9BD5" w:themeColor="accent1"/>
               <w:sz w:val="88"/>
               <w:szCs w:val="88"/>
             </w:rPr>
@@ -12258,7 +12899,7 @@
           </w:pPr>
           <w:r>
             <w:rPr>
-              <w:color w:val="2F5496" w:themeColor="accent1" w:themeShade="BF"/>
+              <w:color w:val="2E74B5" w:themeColor="accent1" w:themeShade="BF"/>
               <w:sz w:val="24"/>
               <w:szCs w:val="24"/>
             </w:rPr>
@@ -12272,7 +12913,7 @@
 </file>
 
 <file path=word/glossary/fontTable.xml><?xml version="1.0" encoding="utf-8"?>
-<w:fonts xmlns:mc="http://schemas.openxmlformats.org/markup-compatibility/2006" xmlns:r="http://schemas.openxmlformats.org/officeDocument/2006/relationships" xmlns:w="http://schemas.openxmlformats.org/wordprocessingml/2006/main" xmlns:w14="http://schemas.microsoft.com/office/word/2010/wordml" xmlns:w15="http://schemas.microsoft.com/office/word/2012/wordml" xmlns:w16cex="http://schemas.microsoft.com/office/word/2018/wordml/cex" xmlns:w16cid="http://schemas.microsoft.com/office/word/2016/wordml/cid" xmlns:w16="http://schemas.microsoft.com/office/word/2018/wordml" xmlns:w16se="http://schemas.microsoft.com/office/word/2015/wordml/symex" mc:Ignorable="w14 w15 w16se w16cid w16 w16cex">
+<w:fonts xmlns:mc="http://schemas.openxmlformats.org/markup-compatibility/2006" xmlns:r="http://schemas.openxmlformats.org/officeDocument/2006/relationships" xmlns:w="http://schemas.openxmlformats.org/wordprocessingml/2006/main" xmlns:w14="http://schemas.microsoft.com/office/word/2010/wordml" xmlns:w15="http://schemas.microsoft.com/office/word/2012/wordml" xmlns:w16se="http://schemas.microsoft.com/office/word/2015/wordml/symex" mc:Ignorable="w14 w15 w16se">
   <w:font w:name="Symbol">
     <w:panose1 w:val="05050102010706020507"/>
     <w:charset w:val="02"/>
@@ -12285,7 +12926,7 @@
     <w:charset w:val="00"/>
     <w:family w:val="roman"/>
     <w:pitch w:val="variable"/>
-    <w:sig w:usb0="E0002EFF" w:usb1="C000785B" w:usb2="00000009" w:usb3="00000000" w:csb0="000001FF" w:csb1="00000000"/>
+    <w:sig w:usb0="E0002AFF" w:usb1="C0007843" w:usb2="00000009" w:usb3="00000000" w:csb0="000001FF" w:csb1="00000000"/>
   </w:font>
   <w:font w:name="Courier New">
     <w:panose1 w:val="02070309020205020404"/>
@@ -12306,21 +12947,21 @@
     <w:charset w:val="00"/>
     <w:family w:val="swiss"/>
     <w:pitch w:val="variable"/>
-    <w:sig w:usb0="E4002EFF" w:usb1="C000247B" w:usb2="00000009" w:usb3="00000000" w:csb0="000001FF" w:csb1="00000000"/>
+    <w:sig w:usb0="E00002FF" w:usb1="4000ACFF" w:usb2="00000001" w:usb3="00000000" w:csb0="0000019F" w:csb1="00000000"/>
   </w:font>
   <w:font w:name="Arial">
     <w:panose1 w:val="020B0604020202020204"/>
     <w:charset w:val="00"/>
     <w:family w:val="swiss"/>
     <w:pitch w:val="variable"/>
-    <w:sig w:usb0="E0002EFF" w:usb1="C000785B" w:usb2="00000009" w:usb3="00000000" w:csb0="000001FF" w:csb1="00000000"/>
+    <w:sig w:usb0="E0002AFF" w:usb1="C0007843" w:usb2="00000009" w:usb3="00000000" w:csb0="000001FF" w:csb1="00000000"/>
   </w:font>
   <w:font w:name="Calibri Light">
     <w:panose1 w:val="020F0302020204030204"/>
     <w:charset w:val="00"/>
     <w:family w:val="swiss"/>
     <w:pitch w:val="variable"/>
-    <w:sig w:usb0="E4002EFF" w:usb1="C000247B" w:usb2="00000009" w:usb3="00000000" w:csb0="000001FF" w:csb1="00000000"/>
+    <w:sig w:usb0="A00002EF" w:usb1="4000207B" w:usb2="00000000" w:usb3="00000000" w:csb0="0000009F" w:csb1="00000000"/>
   </w:font>
   <w:font w:name="ArialMT">
     <w:altName w:val="Times New Roman"/>
@@ -12334,7 +12975,7 @@
 </file>
 
 <file path=word/glossary/settings.xml><?xml version="1.0" encoding="utf-8"?>
-<w:settings xmlns:mc="http://schemas.openxmlformats.org/markup-compatibility/2006" xmlns:o="urn:schemas-microsoft-com:office:office" xmlns:r="http://schemas.openxmlformats.org/officeDocument/2006/relationships" xmlns:m="http://schemas.openxmlformats.org/officeDocument/2006/math" xmlns:v="urn:schemas-microsoft-com:vml" xmlns:w10="urn:schemas-microsoft-com:office:word" xmlns:w="http://schemas.openxmlformats.org/wordprocessingml/2006/main" xmlns:w14="http://schemas.microsoft.com/office/word/2010/wordml" xmlns:w15="http://schemas.microsoft.com/office/word/2012/wordml" xmlns:w16cex="http://schemas.microsoft.com/office/word/2018/wordml/cex" xmlns:w16cid="http://schemas.microsoft.com/office/word/2016/wordml/cid" xmlns:w16="http://schemas.microsoft.com/office/word/2018/wordml" xmlns:w16se="http://schemas.microsoft.com/office/word/2015/wordml/symex" xmlns:sl="http://schemas.openxmlformats.org/schemaLibrary/2006/main" mc:Ignorable="w14 w15 w16se w16cid w16 w16cex">
+<w:settings xmlns:mc="http://schemas.openxmlformats.org/markup-compatibility/2006" xmlns:o="urn:schemas-microsoft-com:office:office" xmlns:r="http://schemas.openxmlformats.org/officeDocument/2006/relationships" xmlns:m="http://schemas.openxmlformats.org/officeDocument/2006/math" xmlns:v="urn:schemas-microsoft-com:vml" xmlns:w10="urn:schemas-microsoft-com:office:word" xmlns:w="http://schemas.openxmlformats.org/wordprocessingml/2006/main" xmlns:w14="http://schemas.microsoft.com/office/word/2010/wordml" xmlns:w15="http://schemas.microsoft.com/office/word/2012/wordml" xmlns:w16se="http://schemas.microsoft.com/office/word/2015/wordml/symex" xmlns:sl="http://schemas.openxmlformats.org/schemaLibrary/2006/main" mc:Ignorable="w14 w15 w16se">
   <w:view w:val="normal"/>
   <w:defaultTabStop w:val="720"/>
   <w:characterSpacingControl w:val="doNotCompress"/>
@@ -12345,7 +12986,6 @@
     <w:compatSetting w:name="enableOpenTypeFeatures" w:uri="http://schemas.microsoft.com/office/word" w:val="1"/>
     <w:compatSetting w:name="doNotFlipMirrorIndents" w:uri="http://schemas.microsoft.com/office/word" w:val="1"/>
     <w:compatSetting w:name="differentiateMultirowTableHeaders" w:uri="http://schemas.microsoft.com/office/word" w:val="1"/>
-    <w:compatSetting w:name="useWord2013TrackBottomHyphenation" w:uri="http://schemas.microsoft.com/office/word" w:val="1"/>
   </w:compat>
   <w:rsids>
     <w:rsidRoot w:val="00826D31"/>
@@ -12359,6 +12999,7 @@
     <w:rsid w:val="00495396"/>
     <w:rsid w:val="00507E56"/>
     <w:rsid w:val="00535D4E"/>
+    <w:rsid w:val="00560BEF"/>
     <w:rsid w:val="005708BE"/>
     <w:rsid w:val="007C5647"/>
     <w:rsid w:val="00826D31"/>
@@ -12389,7 +13030,7 @@
 </file>
 
 <file path=word/glossary/styles.xml><?xml version="1.0" encoding="utf-8"?>
-<w:styles xmlns:mc="http://schemas.openxmlformats.org/markup-compatibility/2006" xmlns:r="http://schemas.openxmlformats.org/officeDocument/2006/relationships" xmlns:w="http://schemas.openxmlformats.org/wordprocessingml/2006/main" xmlns:w14="http://schemas.microsoft.com/office/word/2010/wordml" xmlns:w15="http://schemas.microsoft.com/office/word/2012/wordml" xmlns:w16cex="http://schemas.microsoft.com/office/word/2018/wordml/cex" xmlns:w16cid="http://schemas.microsoft.com/office/word/2016/wordml/cid" xmlns:w16="http://schemas.microsoft.com/office/word/2018/wordml" xmlns:w16se="http://schemas.microsoft.com/office/word/2015/wordml/symex" mc:Ignorable="w14 w15 w16se w16cid w16 w16cex">
+<w:styles xmlns:mc="http://schemas.openxmlformats.org/markup-compatibility/2006" xmlns:r="http://schemas.openxmlformats.org/officeDocument/2006/relationships" xmlns:w="http://schemas.openxmlformats.org/wordprocessingml/2006/main" xmlns:w14="http://schemas.microsoft.com/office/word/2010/wordml" xmlns:w15="http://schemas.microsoft.com/office/word/2012/wordml" xmlns:w16se="http://schemas.microsoft.com/office/word/2015/wordml/symex" mc:Ignorable="w14 w15 w16se">
   <w:docDefaults>
     <w:rPrDefault>
       <w:rPr>
@@ -12405,7 +13046,7 @@
       </w:pPr>
     </w:pPrDefault>
   </w:docDefaults>
-  <w:latentStyles w:defLockedState="0" w:defUIPriority="99" w:defSemiHidden="0" w:defUnhideWhenUsed="0" w:defQFormat="0" w:count="376">
+  <w:latentStyles w:defLockedState="0" w:defUIPriority="99" w:defSemiHidden="0" w:defUnhideWhenUsed="0" w:defQFormat="0" w:count="371">
     <w:lsdException w:name="Normal" w:uiPriority="0" w:qFormat="1"/>
     <w:lsdException w:name="heading 1" w:uiPriority="9" w:qFormat="1"/>
     <w:lsdException w:name="heading 2" w:semiHidden="1" w:uiPriority="9" w:unhideWhenUsed="1" w:qFormat="1"/>
@@ -12511,6 +13152,7 @@
     <w:lsdException w:name="HTML Sample" w:semiHidden="1" w:unhideWhenUsed="1"/>
     <w:lsdException w:name="HTML Typewriter" w:semiHidden="1" w:unhideWhenUsed="1"/>
     <w:lsdException w:name="HTML Variable" w:semiHidden="1" w:unhideWhenUsed="1"/>
+    <w:lsdException w:name="Normal Table" w:semiHidden="1" w:unhideWhenUsed="1"/>
     <w:lsdException w:name="annotation subject" w:semiHidden="1" w:unhideWhenUsed="1"/>
     <w:lsdException w:name="No List" w:semiHidden="1" w:unhideWhenUsed="1"/>
     <w:lsdException w:name="Outline List 1" w:semiHidden="1" w:unhideWhenUsed="1"/>
@@ -12553,8 +13195,11 @@
     <w:lsdException w:name="Table Contemporary" w:semiHidden="1" w:unhideWhenUsed="1"/>
     <w:lsdException w:name="Table Elegant" w:semiHidden="1" w:unhideWhenUsed="1"/>
     <w:lsdException w:name="Table Professional" w:semiHidden="1" w:unhideWhenUsed="1"/>
+    <w:lsdException w:name="Table Subtle 1" w:semiHidden="1" w:unhideWhenUsed="1"/>
     <w:lsdException w:name="Table Subtle 2" w:semiHidden="1" w:unhideWhenUsed="1"/>
     <w:lsdException w:name="Table Web 1" w:semiHidden="1" w:unhideWhenUsed="1"/>
+    <w:lsdException w:name="Table Web 2" w:semiHidden="1" w:unhideWhenUsed="1"/>
+    <w:lsdException w:name="Table Web 3" w:semiHidden="1" w:unhideWhenUsed="1"/>
     <w:lsdException w:name="Balloon Text" w:semiHidden="1" w:unhideWhenUsed="1"/>
     <w:lsdException w:name="Table Grid" w:uiPriority="39"/>
     <w:lsdException w:name="Table Theme" w:semiHidden="1" w:unhideWhenUsed="1"/>
@@ -12773,11 +13418,6 @@
     <w:lsdException w:name="List Table 5 Dark Accent 6" w:uiPriority="50"/>
     <w:lsdException w:name="List Table 6 Colorful Accent 6" w:uiPriority="51"/>
     <w:lsdException w:name="List Table 7 Colorful Accent 6" w:uiPriority="52"/>
-    <w:lsdException w:name="Mention" w:semiHidden="1" w:unhideWhenUsed="1"/>
-    <w:lsdException w:name="Smart Hyperlink" w:semiHidden="1" w:unhideWhenUsed="1"/>
-    <w:lsdException w:name="Hashtag" w:semiHidden="1" w:unhideWhenUsed="1"/>
-    <w:lsdException w:name="Unresolved Mention" w:semiHidden="1" w:unhideWhenUsed="1"/>
-    <w:lsdException w:name="Smart Link" w:semiHidden="1" w:unhideWhenUsed="1"/>
   </w:latentStyles>
   <w:style w:type="paragraph" w:default="1" w:styleId="Normal">
     <w:name w:val="Normal"/>
@@ -12822,7 +13462,7 @@
 </file>
 
 <file path=word/glossary/webSettings.xml><?xml version="1.0" encoding="utf-8"?>
-<w:webSettings xmlns:mc="http://schemas.openxmlformats.org/markup-compatibility/2006" xmlns:r="http://schemas.openxmlformats.org/officeDocument/2006/relationships" xmlns:w="http://schemas.openxmlformats.org/wordprocessingml/2006/main" xmlns:w14="http://schemas.microsoft.com/office/word/2010/wordml" xmlns:w15="http://schemas.microsoft.com/office/word/2012/wordml" xmlns:w16cex="http://schemas.microsoft.com/office/word/2018/wordml/cex" xmlns:w16cid="http://schemas.microsoft.com/office/word/2016/wordml/cid" xmlns:w16="http://schemas.microsoft.com/office/word/2018/wordml" xmlns:w16se="http://schemas.microsoft.com/office/word/2015/wordml/symex" mc:Ignorable="w14 w15 w16se w16cid w16 w16cex">
+<w:webSettings xmlns:mc="http://schemas.openxmlformats.org/markup-compatibility/2006" xmlns:r="http://schemas.openxmlformats.org/officeDocument/2006/relationships" xmlns:w="http://schemas.openxmlformats.org/wordprocessingml/2006/main" xmlns:w14="http://schemas.microsoft.com/office/word/2010/wordml" xmlns:w15="http://schemas.microsoft.com/office/word/2012/wordml" xmlns:w16se="http://schemas.microsoft.com/office/word/2015/wordml/symex" mc:Ignorable="w14 w15 w16se">
   <w:optimizeForBrowser/>
   <w:allowPNG/>
 </w:webSettings>

</xml_diff>